<commit_message>
Added description of implementation to report
</commit_message>
<xml_diff>
--- a/documentation/Report.docx
+++ b/documentation/Report.docx
@@ -27,6 +27,10 @@
     <w:sdt>
       <w:sdtPr>
         <w:rPr>
+          <w:rFonts w:asciiTheme="minorHAnsi" w:eastAsiaTheme="minorEastAsia" w:hAnsiTheme="minorHAnsi" w:cstheme="minorBidi"/>
+          <w:color w:val="auto"/>
+          <w:sz w:val="21"/>
+          <w:szCs w:val="21"/>
           <w:lang w:val="ru-RU"/>
         </w:rPr>
         <w:id w:val="2102606044"/>
@@ -37,12 +41,8 @@
       </w:sdtPr>
       <w:sdtEndPr>
         <w:rPr>
-          <w:rFonts w:asciiTheme="minorHAnsi" w:eastAsiaTheme="minorEastAsia" w:hAnsiTheme="minorHAnsi" w:cstheme="minorBidi"/>
           <w:b/>
           <w:bCs/>
-          <w:color w:val="auto"/>
-          <w:sz w:val="21"/>
-          <w:szCs w:val="21"/>
         </w:rPr>
       </w:sdtEndPr>
       <w:sdtContent>
@@ -334,7 +334,7 @@
                 <w:noProof/>
                 <w:webHidden/>
               </w:rPr>
-              <w:t>3</w:t>
+              <w:t>4</w:t>
             </w:r>
             <w:r>
               <w:rPr>
@@ -573,9 +573,6 @@
         <w:t>Ackerman</w:t>
       </w:r>
       <w:r>
-        <w:rPr>
-          <w:lang w:val="ru-RU"/>
-        </w:rPr>
         <w:t xml:space="preserve"> </w:t>
       </w:r>
       <w:r>
@@ -586,11 +583,1046 @@
     <w:p>
       <w:pPr>
         <w:rPr>
-          <w:lang w:val="ru-RU"/>
+          <w:lang w:val="en-US"/>
         </w:rPr>
       </w:pPr>
-      <w:bookmarkStart w:id="2" w:name="_GoBack"/>
-      <w:bookmarkEnd w:id="2"/>
+      <w:r>
+        <w:rPr>
+          <w:lang w:val="en-US"/>
+        </w:rPr>
+        <w:t xml:space="preserve">On the picture below, you can find description of the car’s </w:t>
+      </w:r>
+      <w:r>
+        <w:rPr>
+          <w:lang w:val="en-US"/>
+        </w:rPr>
+        <w:t>maneuvers</w:t>
+      </w:r>
+      <w:r>
+        <w:rPr>
+          <w:lang w:val="en-US"/>
+        </w:rPr>
+        <w:t>.</w:t>
+      </w:r>
+    </w:p>
+    <w:p>
+      <w:pPr>
+        <w:rPr>
+          <w:rFonts w:cstheme="minorHAnsi"/>
+          <w:lang w:val="en-US"/>
+        </w:rPr>
+      </w:pPr>
+      <w:r>
+        <w:rPr>
+          <w:lang w:val="en-US"/>
+        </w:rPr>
+        <w:t>For Ackerman car with L – distance between front and back axis (</w:t>
+      </w:r>
+      <w:r>
+        <w:t>spindle</w:t>
+      </w:r>
+      <w:r>
+        <w:rPr>
+          <w:lang w:val="en-US"/>
+        </w:rPr>
+        <w:t xml:space="preserve">), T - </w:t>
+      </w:r>
+      <w:r>
+        <w:rPr>
+          <w:lang w:val="en-US"/>
+        </w:rPr>
+        <w:t xml:space="preserve">distance between front </w:t>
+      </w:r>
+      <w:r>
+        <w:rPr>
+          <w:lang w:val="en-US"/>
+        </w:rPr>
+        <w:t>left and back</w:t>
+      </w:r>
+      <w:r>
+        <w:rPr>
+          <w:lang w:val="en-US"/>
+        </w:rPr>
+        <w:t xml:space="preserve"> wheels</w:t>
+      </w:r>
+      <w:r>
+        <w:rPr>
+          <w:lang w:val="en-US"/>
+        </w:rPr>
+        <w:t xml:space="preserve">, r – desired </w:t>
+      </w:r>
+      <w:r>
+        <w:rPr>
+          <w:lang w:val="en-US"/>
+        </w:rPr>
+        <w:t>trajectory</w:t>
+      </w:r>
+      <w:r>
+        <w:rPr>
+          <w:lang w:val="en-US"/>
+        </w:rPr>
+        <w:t xml:space="preserve"> radius</w:t>
+      </w:r>
+      <w:r>
+        <w:rPr>
+          <w:lang w:val="en-US"/>
+        </w:rPr>
+        <w:t xml:space="preserve">, desired rotation angle </w:t>
+      </w:r>
+      <w:r>
+        <w:rPr>
+          <w:rFonts w:cstheme="minorHAnsi"/>
+          <w:lang w:val="en-US"/>
+        </w:rPr>
+        <w:t xml:space="preserve">δ can be found as </w:t>
+      </w:r>
+    </w:p>
+    <w:p>
+      <w:pPr>
+        <w:rPr>
+          <w:rFonts w:cstheme="minorHAnsi"/>
+          <w:lang w:val="en-US"/>
+        </w:rPr>
+      </w:pPr>
+      <m:oMath>
+        <m:r>
+          <m:rPr>
+            <m:sty m:val="p"/>
+          </m:rPr>
+          <w:rPr>
+            <w:rFonts w:ascii="Cambria Math" w:hAnsi="Cambria Math" w:cstheme="minorHAnsi"/>
+            <w:lang w:val="en-US"/>
+          </w:rPr>
+          <m:t>δ</m:t>
+        </m:r>
+        <m:r>
+          <w:rPr>
+            <w:rFonts w:ascii="Cambria Math" w:hAnsi="Cambria Math"/>
+            <w:lang w:val="en-US"/>
+          </w:rPr>
+          <m:t>=</m:t>
+        </m:r>
+        <m:r>
+          <w:rPr>
+            <w:rFonts w:ascii="Cambria Math" w:hAnsi="Cambria Math"/>
+            <w:lang w:val="en-US"/>
+          </w:rPr>
+          <m:t>artan</m:t>
+        </m:r>
+        <m:d>
+          <m:dPr>
+            <m:ctrlPr>
+              <w:rPr>
+                <w:rFonts w:ascii="Cambria Math" w:hAnsi="Cambria Math"/>
+                <w:i/>
+                <w:lang w:val="en-US"/>
+              </w:rPr>
+            </m:ctrlPr>
+          </m:dPr>
+          <m:e>
+            <m:f>
+              <m:fPr>
+                <m:ctrlPr>
+                  <w:rPr>
+                    <w:rFonts w:ascii="Cambria Math" w:hAnsi="Cambria Math"/>
+                    <w:lang w:val="en-US"/>
+                  </w:rPr>
+                </m:ctrlPr>
+              </m:fPr>
+              <m:num>
+                <m:r>
+                  <w:rPr>
+                    <w:rFonts w:ascii="Cambria Math" w:hAnsi="Cambria Math"/>
+                    <w:lang w:val="en-US"/>
+                  </w:rPr>
+                  <m:t>L</m:t>
+                </m:r>
+              </m:num>
+              <m:den>
+                <m:r>
+                  <w:rPr>
+                    <w:rFonts w:ascii="Cambria Math" w:hAnsi="Cambria Math"/>
+                    <w:lang w:val="en-US"/>
+                  </w:rPr>
+                  <m:t>r</m:t>
+                </m:r>
+              </m:den>
+            </m:f>
+          </m:e>
+        </m:d>
+        <m:r>
+          <w:rPr>
+            <w:rFonts w:ascii="Cambria Math" w:hAnsi="Cambria Math"/>
+            <w:lang w:val="en-US"/>
+          </w:rPr>
+          <m:t xml:space="preserve">, </m:t>
+        </m:r>
+        <m:sSub>
+          <m:sSubPr>
+            <m:ctrlPr>
+              <w:rPr>
+                <w:rFonts w:ascii="Cambria Math" w:hAnsi="Cambria Math" w:cstheme="minorHAnsi"/>
+                <w:lang w:val="en-US"/>
+              </w:rPr>
+            </m:ctrlPr>
+          </m:sSubPr>
+          <m:e>
+            <m:r>
+              <m:rPr>
+                <m:sty m:val="p"/>
+              </m:rPr>
+              <w:rPr>
+                <w:rFonts w:ascii="Cambria Math" w:hAnsi="Cambria Math" w:cstheme="minorHAnsi"/>
+                <w:lang w:val="en-US"/>
+              </w:rPr>
+              <m:t>δ</m:t>
+            </m:r>
+          </m:e>
+          <m:sub>
+            <m:r>
+              <w:rPr>
+                <w:rFonts w:ascii="Cambria Math" w:hAnsi="Cambria Math" w:cstheme="minorHAnsi"/>
+                <w:lang w:val="en-US"/>
+              </w:rPr>
+              <m:t>i</m:t>
+            </m:r>
+          </m:sub>
+        </m:sSub>
+        <m:r>
+          <w:rPr>
+            <w:rFonts w:ascii="Cambria Math" w:hAnsi="Cambria Math"/>
+            <w:lang w:val="en-US"/>
+          </w:rPr>
+          <m:t>=</m:t>
+        </m:r>
+        <m:r>
+          <w:rPr>
+            <w:rFonts w:ascii="Cambria Math" w:hAnsi="Cambria Math"/>
+            <w:lang w:val="en-US"/>
+          </w:rPr>
+          <m:t>artan</m:t>
+        </m:r>
+        <m:d>
+          <m:dPr>
+            <m:ctrlPr>
+              <w:rPr>
+                <w:rFonts w:ascii="Cambria Math" w:hAnsi="Cambria Math"/>
+                <w:i/>
+                <w:lang w:val="en-US"/>
+              </w:rPr>
+            </m:ctrlPr>
+          </m:dPr>
+          <m:e>
+            <m:f>
+              <m:fPr>
+                <m:ctrlPr>
+                  <w:rPr>
+                    <w:rFonts w:ascii="Cambria Math" w:hAnsi="Cambria Math"/>
+                    <w:lang w:val="en-US"/>
+                  </w:rPr>
+                </m:ctrlPr>
+              </m:fPr>
+              <m:num>
+                <m:r>
+                  <w:rPr>
+                    <w:rFonts w:ascii="Cambria Math" w:hAnsi="Cambria Math"/>
+                    <w:lang w:val="en-US"/>
+                  </w:rPr>
+                  <m:t>L</m:t>
+                </m:r>
+              </m:num>
+              <m:den>
+                <m:sSub>
+                  <m:sSubPr>
+                    <m:ctrlPr>
+                      <w:rPr>
+                        <w:rFonts w:ascii="Cambria Math" w:hAnsi="Cambria Math"/>
+                        <w:i/>
+                        <w:lang w:val="en-US"/>
+                      </w:rPr>
+                    </m:ctrlPr>
+                  </m:sSubPr>
+                  <m:e>
+                    <m:r>
+                      <w:rPr>
+                        <w:rFonts w:ascii="Cambria Math" w:hAnsi="Cambria Math"/>
+                        <w:lang w:val="en-US"/>
+                      </w:rPr>
+                      <m:t>r</m:t>
+                    </m:r>
+                  </m:e>
+                  <m:sub>
+                    <m:r>
+                      <w:rPr>
+                        <w:rFonts w:ascii="Cambria Math" w:hAnsi="Cambria Math"/>
+                        <w:lang w:val="en-US"/>
+                      </w:rPr>
+                      <m:t>i</m:t>
+                    </m:r>
+                  </m:sub>
+                </m:sSub>
+              </m:den>
+            </m:f>
+          </m:e>
+        </m:d>
+        <m:r>
+          <w:rPr>
+            <w:rFonts w:ascii="Cambria Math" w:hAnsi="Cambria Math"/>
+            <w:lang w:val="en-US"/>
+          </w:rPr>
+          <m:t xml:space="preserve">, </m:t>
+        </m:r>
+        <m:sSub>
+          <m:sSubPr>
+            <m:ctrlPr>
+              <w:rPr>
+                <w:rFonts w:ascii="Cambria Math" w:hAnsi="Cambria Math" w:cstheme="minorHAnsi"/>
+                <w:lang w:val="en-US"/>
+              </w:rPr>
+            </m:ctrlPr>
+          </m:sSubPr>
+          <m:e>
+            <m:r>
+              <m:rPr>
+                <m:sty m:val="p"/>
+              </m:rPr>
+              <w:rPr>
+                <w:rFonts w:ascii="Cambria Math" w:hAnsi="Cambria Math" w:cstheme="minorHAnsi"/>
+                <w:lang w:val="en-US"/>
+              </w:rPr>
+              <m:t>δ</m:t>
+            </m:r>
+          </m:e>
+          <m:sub>
+            <m:r>
+              <w:rPr>
+                <w:rFonts w:ascii="Cambria Math" w:hAnsi="Cambria Math" w:cstheme="minorHAnsi"/>
+                <w:lang w:val="en-US"/>
+              </w:rPr>
+              <m:t>o</m:t>
+            </m:r>
+          </m:sub>
+        </m:sSub>
+        <m:r>
+          <w:rPr>
+            <w:rFonts w:ascii="Cambria Math" w:hAnsi="Cambria Math"/>
+            <w:lang w:val="en-US"/>
+          </w:rPr>
+          <m:t>=</m:t>
+        </m:r>
+        <m:r>
+          <w:rPr>
+            <w:rFonts w:ascii="Cambria Math" w:hAnsi="Cambria Math"/>
+            <w:lang w:val="en-US"/>
+          </w:rPr>
+          <m:t>artan</m:t>
+        </m:r>
+        <m:d>
+          <m:dPr>
+            <m:ctrlPr>
+              <w:rPr>
+                <w:rFonts w:ascii="Cambria Math" w:hAnsi="Cambria Math"/>
+                <w:i/>
+                <w:lang w:val="en-US"/>
+              </w:rPr>
+            </m:ctrlPr>
+          </m:dPr>
+          <m:e>
+            <m:f>
+              <m:fPr>
+                <m:ctrlPr>
+                  <w:rPr>
+                    <w:rFonts w:ascii="Cambria Math" w:hAnsi="Cambria Math"/>
+                    <w:lang w:val="en-US"/>
+                  </w:rPr>
+                </m:ctrlPr>
+              </m:fPr>
+              <m:num>
+                <m:r>
+                  <w:rPr>
+                    <w:rFonts w:ascii="Cambria Math" w:hAnsi="Cambria Math"/>
+                    <w:lang w:val="en-US"/>
+                  </w:rPr>
+                  <m:t>L</m:t>
+                </m:r>
+              </m:num>
+              <m:den>
+                <m:sSub>
+                  <m:sSubPr>
+                    <m:ctrlPr>
+                      <w:rPr>
+                        <w:rFonts w:ascii="Cambria Math" w:hAnsi="Cambria Math"/>
+                        <w:i/>
+                        <w:lang w:val="en-US"/>
+                      </w:rPr>
+                    </m:ctrlPr>
+                  </m:sSubPr>
+                  <m:e>
+                    <m:r>
+                      <w:rPr>
+                        <w:rFonts w:ascii="Cambria Math" w:hAnsi="Cambria Math"/>
+                        <w:lang w:val="en-US"/>
+                      </w:rPr>
+                      <m:t>r</m:t>
+                    </m:r>
+                  </m:e>
+                  <m:sub>
+                    <m:r>
+                      <w:rPr>
+                        <w:rFonts w:ascii="Cambria Math" w:hAnsi="Cambria Math"/>
+                        <w:lang w:val="en-US"/>
+                      </w:rPr>
+                      <m:t>o</m:t>
+                    </m:r>
+                  </m:sub>
+                </m:sSub>
+              </m:den>
+            </m:f>
+          </m:e>
+        </m:d>
+      </m:oMath>
+      <w:r>
+        <w:rPr>
+          <w:rFonts w:cstheme="minorHAnsi"/>
+          <w:lang w:val="en-US"/>
+        </w:rPr>
+        <w:t xml:space="preserve"> </w:t>
+      </w:r>
+    </w:p>
+    <w:p>
+      <w:pPr>
+        <w:rPr>
+          <w:lang w:val="en-US"/>
+        </w:rPr>
+      </w:pPr>
+      <m:oMath>
+        <m:func>
+          <m:funcPr>
+            <m:ctrlPr>
+              <w:rPr>
+                <w:rFonts w:ascii="Cambria Math" w:hAnsi="Cambria Math"/>
+                <w:i/>
+                <w:lang w:val="en-US"/>
+              </w:rPr>
+            </m:ctrlPr>
+          </m:funcPr>
+          <m:fName>
+            <m:r>
+              <m:rPr>
+                <m:sty m:val="p"/>
+              </m:rPr>
+              <w:rPr>
+                <w:rFonts w:ascii="Cambria Math" w:hAnsi="Cambria Math"/>
+                <w:lang w:val="en-US"/>
+              </w:rPr>
+              <m:t>tan</m:t>
+            </m:r>
+          </m:fName>
+          <m:e>
+            <m:r>
+              <m:rPr>
+                <m:sty m:val="p"/>
+              </m:rPr>
+              <w:rPr>
+                <w:rFonts w:ascii="Cambria Math" w:hAnsi="Cambria Math" w:cstheme="minorHAnsi"/>
+                <w:lang w:val="en-US"/>
+              </w:rPr>
+              <m:t>δ</m:t>
+            </m:r>
+            <m:r>
+              <m:rPr>
+                <m:sty m:val="p"/>
+              </m:rPr>
+              <w:rPr>
+                <w:rFonts w:ascii="Cambria Math" w:hAnsi="Cambria Math" w:cstheme="minorHAnsi"/>
+                <w:lang w:val="en-US"/>
+              </w:rPr>
+              <m:t xml:space="preserve">= </m:t>
+            </m:r>
+            <m:f>
+              <m:fPr>
+                <m:ctrlPr>
+                  <w:rPr>
+                    <w:rFonts w:ascii="Cambria Math" w:hAnsi="Cambria Math"/>
+                    <w:lang w:val="en-US"/>
+                  </w:rPr>
+                </m:ctrlPr>
+              </m:fPr>
+              <m:num>
+                <m:r>
+                  <w:rPr>
+                    <w:rFonts w:ascii="Cambria Math" w:hAnsi="Cambria Math"/>
+                    <w:lang w:val="en-US"/>
+                  </w:rPr>
+                  <m:t>L</m:t>
+                </m:r>
+              </m:num>
+              <m:den>
+                <m:r>
+                  <w:rPr>
+                    <w:rFonts w:ascii="Cambria Math" w:hAnsi="Cambria Math"/>
+                    <w:lang w:val="en-US"/>
+                  </w:rPr>
+                  <m:t>r</m:t>
+                </m:r>
+                <m:r>
+                  <m:rPr>
+                    <m:sty m:val="p"/>
+                  </m:rPr>
+                  <w:rPr>
+                    <w:rFonts w:ascii="Cambria Math" w:hAnsi="Cambria Math"/>
+                    <w:lang w:val="en-US"/>
+                  </w:rPr>
+                  <m:t xml:space="preserve">  </m:t>
+                </m:r>
+              </m:den>
+            </m:f>
+            <m:r>
+              <m:rPr>
+                <m:sty m:val="p"/>
+              </m:rPr>
+              <w:rPr>
+                <w:rFonts w:ascii="Cambria Math" w:hAnsi="Cambria Math"/>
+                <w:lang w:val="en-US"/>
+              </w:rPr>
+              <m:t>=&gt; r = L *</m:t>
+            </m:r>
+            <m:func>
+              <m:funcPr>
+                <m:ctrlPr>
+                  <w:rPr>
+                    <w:rFonts w:ascii="Cambria Math" w:hAnsi="Cambria Math"/>
+                    <w:lang w:val="en-US"/>
+                  </w:rPr>
+                </m:ctrlPr>
+              </m:funcPr>
+              <m:fName>
+                <m:r>
+                  <m:rPr>
+                    <m:sty m:val="p"/>
+                  </m:rPr>
+                  <w:rPr>
+                    <w:rFonts w:ascii="Cambria Math" w:hAnsi="Cambria Math"/>
+                    <w:lang w:val="en-US"/>
+                  </w:rPr>
+                  <m:t>tan</m:t>
+                </m:r>
+              </m:fName>
+              <m:e>
+                <m:r>
+                  <m:rPr>
+                    <m:sty m:val="p"/>
+                  </m:rPr>
+                  <w:rPr>
+                    <w:rFonts w:ascii="Cambria Math" w:hAnsi="Cambria Math" w:cstheme="minorHAnsi"/>
+                    <w:lang w:val="en-US"/>
+                  </w:rPr>
+                  <m:t>δ</m:t>
+                </m:r>
+              </m:e>
+            </m:func>
+          </m:e>
+        </m:func>
+      </m:oMath>
+      <w:r>
+        <w:rPr>
+          <w:lang w:val="en-US"/>
+        </w:rPr>
+        <w:t xml:space="preserve"> </w:t>
+      </w:r>
+    </w:p>
+    <w:p>
+      <w:pPr>
+        <w:rPr>
+          <w:lang w:val="en-US"/>
+        </w:rPr>
+      </w:pPr>
+      <w:r>
+        <w:rPr>
+          <w:lang w:val="en-US"/>
+        </w:rPr>
+        <w:t xml:space="preserve">With </w:t>
+      </w:r>
+      <w:proofErr w:type="spellStart"/>
+      <w:proofErr w:type="gramStart"/>
+      <w:r>
+        <w:rPr>
+          <w:lang w:val="en-US"/>
+        </w:rPr>
+        <w:t>r</w:t>
+      </w:r>
+      <w:r>
+        <w:rPr>
+          <w:vertAlign w:val="subscript"/>
+          <w:lang w:val="en-US"/>
+        </w:rPr>
+        <w:t>i</w:t>
+      </w:r>
+      <w:proofErr w:type="spellEnd"/>
+      <w:proofErr w:type="gramEnd"/>
+      <w:r>
+        <w:rPr>
+          <w:lang w:val="en-US"/>
+        </w:rPr>
+        <w:t xml:space="preserve"> = r - T/2</w:t>
+      </w:r>
+      <w:r>
+        <w:rPr>
+          <w:lang w:val="en-US"/>
+        </w:rPr>
+        <w:t xml:space="preserve"> = L * tan </w:t>
+      </w:r>
+      <w:r>
+        <w:rPr>
+          <w:rFonts w:cstheme="minorHAnsi"/>
+          <w:lang w:val="en-US"/>
+        </w:rPr>
+        <w:t xml:space="preserve">δ </w:t>
+      </w:r>
+      <w:r>
+        <w:rPr>
+          <w:lang w:val="en-US"/>
+        </w:rPr>
+        <w:t>- T/2</w:t>
+      </w:r>
+      <w:r>
+        <w:rPr>
+          <w:lang w:val="en-US"/>
+        </w:rPr>
+        <w:t xml:space="preserve">, </w:t>
+      </w:r>
+      <w:proofErr w:type="spellStart"/>
+      <w:r>
+        <w:rPr>
+          <w:lang w:val="en-US"/>
+        </w:rPr>
+        <w:t>r</w:t>
+      </w:r>
+      <w:r>
+        <w:rPr>
+          <w:vertAlign w:val="subscript"/>
+          <w:lang w:val="en-US"/>
+        </w:rPr>
+        <w:t>o</w:t>
+      </w:r>
+      <w:proofErr w:type="spellEnd"/>
+      <w:r>
+        <w:rPr>
+          <w:lang w:val="en-US"/>
+        </w:rPr>
+        <w:t xml:space="preserve"> = r + T/2</w:t>
+      </w:r>
+      <w:r>
+        <w:rPr>
+          <w:lang w:val="en-US"/>
+        </w:rPr>
+        <w:t xml:space="preserve"> = L * tan </w:t>
+      </w:r>
+      <w:r>
+        <w:rPr>
+          <w:rFonts w:cstheme="minorHAnsi"/>
+          <w:lang w:val="en-US"/>
+        </w:rPr>
+        <w:t xml:space="preserve">δ </w:t>
+      </w:r>
+      <w:r>
+        <w:rPr>
+          <w:lang w:val="en-US"/>
+        </w:rPr>
+        <w:t>+</w:t>
+      </w:r>
+      <w:r>
+        <w:rPr>
+          <w:lang w:val="en-US"/>
+        </w:rPr>
+        <w:t xml:space="preserve"> T/2</w:t>
+      </w:r>
+      <w:r>
+        <w:rPr>
+          <w:lang w:val="en-US"/>
+        </w:rPr>
+        <w:t>:</w:t>
+      </w:r>
+    </w:p>
+    <w:p>
+      <w:pPr>
+        <w:rPr>
+          <w:rFonts w:cstheme="minorHAnsi"/>
+          <w:lang w:val="en-US"/>
+        </w:rPr>
+      </w:pPr>
+      <m:oMath>
+        <m:sSub>
+          <m:sSubPr>
+            <m:ctrlPr>
+              <w:rPr>
+                <w:rFonts w:ascii="Cambria Math" w:hAnsi="Cambria Math" w:cstheme="minorHAnsi"/>
+                <w:lang w:val="en-US"/>
+              </w:rPr>
+            </m:ctrlPr>
+          </m:sSubPr>
+          <m:e>
+            <m:r>
+              <m:rPr>
+                <m:sty m:val="p"/>
+              </m:rPr>
+              <w:rPr>
+                <w:rFonts w:ascii="Cambria Math" w:hAnsi="Cambria Math" w:cstheme="minorHAnsi"/>
+                <w:lang w:val="en-US"/>
+              </w:rPr>
+              <m:t>δ</m:t>
+            </m:r>
+          </m:e>
+          <m:sub>
+            <m:r>
+              <w:rPr>
+                <w:rFonts w:ascii="Cambria Math" w:hAnsi="Cambria Math" w:cstheme="minorHAnsi"/>
+                <w:lang w:val="en-US"/>
+              </w:rPr>
+              <m:t>i</m:t>
+            </m:r>
+          </m:sub>
+        </m:sSub>
+        <m:r>
+          <w:rPr>
+            <w:rFonts w:ascii="Cambria Math" w:hAnsi="Cambria Math"/>
+            <w:lang w:val="en-US"/>
+          </w:rPr>
+          <m:t>=</m:t>
+        </m:r>
+        <m:r>
+          <w:rPr>
+            <w:rFonts w:ascii="Cambria Math" w:hAnsi="Cambria Math"/>
+            <w:lang w:val="en-US"/>
+          </w:rPr>
+          <m:t>artan</m:t>
+        </m:r>
+        <m:d>
+          <m:dPr>
+            <m:ctrlPr>
+              <w:rPr>
+                <w:rFonts w:ascii="Cambria Math" w:hAnsi="Cambria Math"/>
+                <w:i/>
+                <w:lang w:val="en-US"/>
+              </w:rPr>
+            </m:ctrlPr>
+          </m:dPr>
+          <m:e>
+            <m:f>
+              <m:fPr>
+                <m:ctrlPr>
+                  <w:rPr>
+                    <w:rFonts w:ascii="Cambria Math" w:hAnsi="Cambria Math"/>
+                    <w:lang w:val="en-US"/>
+                  </w:rPr>
+                </m:ctrlPr>
+              </m:fPr>
+              <m:num>
+                <m:r>
+                  <w:rPr>
+                    <w:rFonts w:ascii="Cambria Math" w:hAnsi="Cambria Math"/>
+                    <w:lang w:val="en-US"/>
+                  </w:rPr>
+                  <m:t>L</m:t>
+                </m:r>
+              </m:num>
+              <m:den>
+                <m:r>
+                  <m:rPr>
+                    <m:sty m:val="p"/>
+                  </m:rPr>
+                  <w:rPr>
+                    <w:rFonts w:ascii="Cambria Math" w:hAnsi="Cambria Math"/>
+                    <w:lang w:val="en-US"/>
+                  </w:rPr>
+                  <m:t>L *</m:t>
+                </m:r>
+                <m:func>
+                  <m:funcPr>
+                    <m:ctrlPr>
+                      <w:rPr>
+                        <w:rFonts w:ascii="Cambria Math" w:hAnsi="Cambria Math"/>
+                        <w:lang w:val="en-US"/>
+                      </w:rPr>
+                    </m:ctrlPr>
+                  </m:funcPr>
+                  <m:fName>
+                    <m:r>
+                      <m:rPr>
+                        <m:sty m:val="p"/>
+                      </m:rPr>
+                      <w:rPr>
+                        <w:rFonts w:ascii="Cambria Math" w:hAnsi="Cambria Math"/>
+                        <w:lang w:val="en-US"/>
+                      </w:rPr>
+                      <m:t>tan</m:t>
+                    </m:r>
+                  </m:fName>
+                  <m:e>
+                    <m:r>
+                      <m:rPr>
+                        <m:sty m:val="p"/>
+                      </m:rPr>
+                      <w:rPr>
+                        <w:rFonts w:ascii="Cambria Math" w:hAnsi="Cambria Math" w:cstheme="minorHAnsi"/>
+                        <w:lang w:val="en-US"/>
+                      </w:rPr>
+                      <m:t>δ</m:t>
+                    </m:r>
+                  </m:e>
+                </m:func>
+                <m:r>
+                  <w:rPr>
+                    <w:rFonts w:ascii="Cambria Math" w:hAnsi="Cambria Math"/>
+                    <w:lang w:val="en-US"/>
+                  </w:rPr>
+                  <m:t>-</m:t>
+                </m:r>
+                <m:f>
+                  <m:fPr>
+                    <m:ctrlPr>
+                      <w:rPr>
+                        <w:rFonts w:ascii="Cambria Math" w:hAnsi="Cambria Math"/>
+                        <w:i/>
+                        <w:lang w:val="en-US"/>
+                      </w:rPr>
+                    </m:ctrlPr>
+                  </m:fPr>
+                  <m:num>
+                    <m:r>
+                      <w:rPr>
+                        <w:rFonts w:ascii="Cambria Math" w:hAnsi="Cambria Math"/>
+                        <w:lang w:val="en-US"/>
+                      </w:rPr>
+                      <m:t>T</m:t>
+                    </m:r>
+                  </m:num>
+                  <m:den>
+                    <m:r>
+                      <w:rPr>
+                        <w:rFonts w:ascii="Cambria Math" w:hAnsi="Cambria Math"/>
+                        <w:lang w:val="en-US"/>
+                      </w:rPr>
+                      <m:t>2</m:t>
+                    </m:r>
+                  </m:den>
+                </m:f>
+              </m:den>
+            </m:f>
+          </m:e>
+        </m:d>
+        <m:r>
+          <w:rPr>
+            <w:rFonts w:ascii="Cambria Math" w:hAnsi="Cambria Math"/>
+            <w:lang w:val="en-US"/>
+          </w:rPr>
+          <m:t xml:space="preserve"> </m:t>
+        </m:r>
+        <m:r>
+          <w:rPr>
+            <w:rFonts w:ascii="Cambria Math" w:hAnsi="Cambria Math"/>
+            <w:lang w:val="en-US"/>
+          </w:rPr>
+          <m:t xml:space="preserve">, </m:t>
+        </m:r>
+        <m:sSub>
+          <m:sSubPr>
+            <m:ctrlPr>
+              <w:rPr>
+                <w:rFonts w:ascii="Cambria Math" w:hAnsi="Cambria Math" w:cstheme="minorHAnsi"/>
+                <w:lang w:val="en-US"/>
+              </w:rPr>
+            </m:ctrlPr>
+          </m:sSubPr>
+          <m:e>
+            <m:r>
+              <m:rPr>
+                <m:sty m:val="p"/>
+              </m:rPr>
+              <w:rPr>
+                <w:rFonts w:ascii="Cambria Math" w:hAnsi="Cambria Math" w:cstheme="minorHAnsi"/>
+                <w:lang w:val="en-US"/>
+              </w:rPr>
+              <m:t>δ</m:t>
+            </m:r>
+          </m:e>
+          <m:sub>
+            <m:r>
+              <w:rPr>
+                <w:rFonts w:ascii="Cambria Math" w:hAnsi="Cambria Math" w:cstheme="minorHAnsi"/>
+                <w:lang w:val="en-US"/>
+              </w:rPr>
+              <m:t>o</m:t>
+            </m:r>
+          </m:sub>
+        </m:sSub>
+        <m:r>
+          <w:rPr>
+            <w:rFonts w:ascii="Cambria Math" w:hAnsi="Cambria Math"/>
+            <w:lang w:val="en-US"/>
+          </w:rPr>
+          <m:t>=</m:t>
+        </m:r>
+        <m:r>
+          <w:rPr>
+            <w:rFonts w:ascii="Cambria Math" w:hAnsi="Cambria Math"/>
+            <w:lang w:val="en-US"/>
+          </w:rPr>
+          <m:t>artan</m:t>
+        </m:r>
+        <m:d>
+          <m:dPr>
+            <m:ctrlPr>
+              <w:rPr>
+                <w:rFonts w:ascii="Cambria Math" w:hAnsi="Cambria Math"/>
+                <w:i/>
+                <w:lang w:val="en-US"/>
+              </w:rPr>
+            </m:ctrlPr>
+          </m:dPr>
+          <m:e>
+            <m:f>
+              <m:fPr>
+                <m:ctrlPr>
+                  <w:rPr>
+                    <w:rFonts w:ascii="Cambria Math" w:hAnsi="Cambria Math"/>
+                    <w:lang w:val="en-US"/>
+                  </w:rPr>
+                </m:ctrlPr>
+              </m:fPr>
+              <m:num>
+                <m:r>
+                  <w:rPr>
+                    <w:rFonts w:ascii="Cambria Math" w:hAnsi="Cambria Math"/>
+                    <w:lang w:val="en-US"/>
+                  </w:rPr>
+                  <m:t>L</m:t>
+                </m:r>
+              </m:num>
+              <m:den>
+                <m:r>
+                  <m:rPr>
+                    <m:sty m:val="p"/>
+                  </m:rPr>
+                  <w:rPr>
+                    <w:rFonts w:ascii="Cambria Math" w:hAnsi="Cambria Math"/>
+                    <w:lang w:val="en-US"/>
+                  </w:rPr>
+                  <m:t>L *</m:t>
+                </m:r>
+                <m:func>
+                  <m:funcPr>
+                    <m:ctrlPr>
+                      <w:rPr>
+                        <w:rFonts w:ascii="Cambria Math" w:hAnsi="Cambria Math"/>
+                        <w:lang w:val="en-US"/>
+                      </w:rPr>
+                    </m:ctrlPr>
+                  </m:funcPr>
+                  <m:fName>
+                    <m:r>
+                      <m:rPr>
+                        <m:sty m:val="p"/>
+                      </m:rPr>
+                      <w:rPr>
+                        <w:rFonts w:ascii="Cambria Math" w:hAnsi="Cambria Math"/>
+                        <w:lang w:val="en-US"/>
+                      </w:rPr>
+                      <m:t>tan</m:t>
+                    </m:r>
+                  </m:fName>
+                  <m:e>
+                    <m:r>
+                      <m:rPr>
+                        <m:sty m:val="p"/>
+                      </m:rPr>
+                      <w:rPr>
+                        <w:rFonts w:ascii="Cambria Math" w:hAnsi="Cambria Math" w:cstheme="minorHAnsi"/>
+                        <w:lang w:val="en-US"/>
+                      </w:rPr>
+                      <m:t>δ</m:t>
+                    </m:r>
+                  </m:e>
+                </m:func>
+                <m:r>
+                  <w:rPr>
+                    <w:rFonts w:ascii="Cambria Math" w:hAnsi="Cambria Math"/>
+                    <w:lang w:val="en-US"/>
+                  </w:rPr>
+                  <m:t>-</m:t>
+                </m:r>
+                <m:f>
+                  <m:fPr>
+                    <m:ctrlPr>
+                      <w:rPr>
+                        <w:rFonts w:ascii="Cambria Math" w:hAnsi="Cambria Math"/>
+                        <w:i/>
+                        <w:lang w:val="en-US"/>
+                      </w:rPr>
+                    </m:ctrlPr>
+                  </m:fPr>
+                  <m:num>
+                    <m:r>
+                      <w:rPr>
+                        <w:rFonts w:ascii="Cambria Math" w:hAnsi="Cambria Math"/>
+                        <w:lang w:val="en-US"/>
+                      </w:rPr>
+                      <m:t>T</m:t>
+                    </m:r>
+                  </m:num>
+                  <m:den>
+                    <m:r>
+                      <w:rPr>
+                        <w:rFonts w:ascii="Cambria Math" w:hAnsi="Cambria Math"/>
+                        <w:lang w:val="en-US"/>
+                      </w:rPr>
+                      <m:t>2</m:t>
+                    </m:r>
+                  </m:den>
+                </m:f>
+              </m:den>
+            </m:f>
+          </m:e>
+        </m:d>
+      </m:oMath>
+      <w:r>
+        <w:rPr>
+          <w:rFonts w:cstheme="minorHAnsi"/>
+          <w:lang w:val="en-US"/>
+        </w:rPr>
+        <w:t xml:space="preserve"> </w:t>
+      </w:r>
+    </w:p>
+    <w:p>
+      <w:pPr>
+        <w:rPr>
+          <w:rFonts w:cstheme="minorHAnsi"/>
+          <w:lang w:val="en-US"/>
+        </w:rPr>
+      </w:pPr>
+      <w:r>
+        <w:rPr>
+          <w:rFonts w:cstheme="minorHAnsi"/>
+          <w:lang w:val="en-US"/>
+        </w:rPr>
+        <w:t xml:space="preserve">These equations </w:t>
+      </w:r>
+      <w:proofErr w:type="gramStart"/>
+      <w:r>
+        <w:rPr>
+          <w:rFonts w:cstheme="minorHAnsi"/>
+          <w:lang w:val="en-US"/>
+        </w:rPr>
+        <w:t>will be used</w:t>
+      </w:r>
+      <w:proofErr w:type="gramEnd"/>
+      <w:r>
+        <w:rPr>
+          <w:rFonts w:cstheme="minorHAnsi"/>
+          <w:lang w:val="en-US"/>
+        </w:rPr>
+        <w:t xml:space="preserve"> later.</w:t>
+      </w:r>
     </w:p>
     <w:p>
       <w:pPr>
@@ -662,7 +1694,115 @@
           <w:szCs w:val="40"/>
         </w:rPr>
       </w:pPr>
-      <w:bookmarkStart w:id="3" w:name="_Toc510085708"/>
+      <w:bookmarkStart w:id="2" w:name="_Toc510085708"/>
+      <w:r>
+        <w:br w:type="page"/>
+      </w:r>
+    </w:p>
+    <w:bookmarkEnd w:id="2"/>
+    <w:p>
+      <w:pPr>
+        <w:pStyle w:val="1"/>
+      </w:pPr>
+      <w:r>
+        <w:lastRenderedPageBreak/>
+        <w:t>Implementation</w:t>
+      </w:r>
+    </w:p>
+    <w:p>
+      <w:bookmarkStart w:id="3" w:name="_Toc510085709"/>
+      <w:r>
+        <w:t>For sca</w:t>
+      </w:r>
+      <w:bookmarkStart w:id="4" w:name="_GoBack"/>
+      <w:bookmarkEnd w:id="4"/>
+      <w:r>
+        <w:t>nn</w:t>
+      </w:r>
+      <w:r>
+        <w:t xml:space="preserve">ing state of the </w:t>
+      </w:r>
+      <w:proofErr w:type="gramStart"/>
+      <w:r>
+        <w:t>system</w:t>
+      </w:r>
+      <w:proofErr w:type="gramEnd"/>
+      <w:r>
+        <w:t xml:space="preserve"> I use 2 vision sensors. Their output value varies in [</w:t>
+      </w:r>
+      <w:proofErr w:type="gramStart"/>
+      <w:r>
+        <w:t>0</w:t>
+      </w:r>
+      <w:proofErr w:type="gramEnd"/>
+      <w:r>
+        <w:t>, 1] (0 for black and 1 for white colour). The difference of value taken from these sensors (value in [-</w:t>
+      </w:r>
+      <w:proofErr w:type="gramStart"/>
+      <w:r>
+        <w:t>1</w:t>
+      </w:r>
+      <w:proofErr w:type="gramEnd"/>
+      <w:r>
+        <w:t>, 1]) helps to determine size and direction of error (car’s deviation from the centre of path line).</w:t>
+      </w:r>
+    </w:p>
+    <w:p>
+      <w:r>
+        <w:t>The algorithm uses princ</w:t>
+      </w:r>
+      <w:r>
+        <w:t>iple of discrete PID controller, so, as a value of integral is computed as a sum of all errors, derivative as a difference of current and previous errors.</w:t>
+      </w:r>
+    </w:p>
+    <w:p>
+      <w:r>
+        <w:t>The car in the system moves with constant angular velocity of all wheels, and we control its position by changing</w:t>
+      </w:r>
+      <w:r>
+        <w:t xml:space="preserve"> front</w:t>
+      </w:r>
+      <w:r>
+        <w:t xml:space="preserve"> steering</w:t>
+      </w:r>
+      <w:r>
+        <w:t xml:space="preserve"> (desired)</w:t>
+      </w:r>
+      <w:r>
+        <w:t xml:space="preserve"> angle</w:t>
+      </w:r>
+      <w:r>
+        <w:t xml:space="preserve"> (</w:t>
+      </w:r>
+      <w:r>
+        <w:rPr>
+          <w:rFonts w:cstheme="minorHAnsi"/>
+        </w:rPr>
+        <w:t>δ</w:t>
+      </w:r>
+      <w:r>
+        <w:t xml:space="preserve">). The value of this angle depends on components of PID controller. Values of angles on each of front wheels </w:t>
+      </w:r>
+      <w:proofErr w:type="gramStart"/>
+      <w:r>
+        <w:t>are computed</w:t>
+      </w:r>
+      <w:proofErr w:type="gramEnd"/>
+      <w:r>
+        <w:t xml:space="preserve"> by formulas revealed in one of previous parts of report.</w:t>
+      </w:r>
+    </w:p>
+    <w:p/>
+    <w:p/>
+    <w:p>
+      <w:pPr>
+        <w:rPr>
+          <w:rFonts w:asciiTheme="majorHAnsi" w:eastAsiaTheme="majorEastAsia" w:hAnsiTheme="majorHAnsi" w:cstheme="majorBidi"/>
+          <w:color w:val="2E74B5" w:themeColor="accent1" w:themeShade="BF"/>
+          <w:sz w:val="40"/>
+          <w:szCs w:val="40"/>
+        </w:rPr>
+      </w:pPr>
       <w:r>
         <w:br w:type="page"/>
       </w:r>
@@ -673,135 +1813,9 @@
       </w:pPr>
       <w:r>
         <w:lastRenderedPageBreak/>
-        <w:t>Solution</w:t>
+        <w:t>References</w:t>
       </w:r>
       <w:bookmarkEnd w:id="3"/>
-    </w:p>
-    <w:p>
-      <w:r>
-        <w:t xml:space="preserve">Code for line-following Ackerman car model </w:t>
-      </w:r>
-      <w:proofErr w:type="gramStart"/>
-      <w:r>
-        <w:t>is</w:t>
-      </w:r>
-      <w:r>
-        <w:t xml:space="preserve"> written</w:t>
-      </w:r>
-      <w:proofErr w:type="gramEnd"/>
-      <w:r>
-        <w:t xml:space="preserve"> as </w:t>
-      </w:r>
-      <w:proofErr w:type="spellStart"/>
-      <w:r>
-        <w:t>Lua</w:t>
-      </w:r>
-      <w:proofErr w:type="spellEnd"/>
-      <w:r>
-        <w:t xml:space="preserve"> script and</w:t>
-      </w:r>
-      <w:r>
-        <w:t xml:space="preserve"> can be found</w:t>
-      </w:r>
-      <w:r>
-        <w:t xml:space="preserve"> in </w:t>
-      </w:r>
-    </w:p>
-    <w:p>
-      <w:r>
-        <w:rPr>
-          <w:rStyle w:val="ad"/>
-        </w:rPr>
-        <w:t>\V-REP simulation\</w:t>
-      </w:r>
-      <w:proofErr w:type="spellStart"/>
-      <w:r>
-        <w:rPr>
-          <w:rStyle w:val="ad"/>
-        </w:rPr>
-        <w:t>ackerman</w:t>
-      </w:r>
-      <w:proofErr w:type="spellEnd"/>
-      <w:r>
-        <w:rPr>
-          <w:rStyle w:val="ad"/>
-        </w:rPr>
-        <w:t xml:space="preserve"> car\</w:t>
-      </w:r>
-      <w:proofErr w:type="spellStart"/>
-      <w:r>
-        <w:rPr>
-          <w:rStyle w:val="ad"/>
-        </w:rPr>
-        <w:t>ackerman_car.ttt</w:t>
-      </w:r>
-      <w:proofErr w:type="spellEnd"/>
-      <w:r>
-        <w:t xml:space="preserve"> -&gt; </w:t>
-      </w:r>
-      <w:r>
-        <w:rPr>
-          <w:rStyle w:val="ad"/>
-        </w:rPr>
-        <w:t>Scripts</w:t>
-      </w:r>
-      <w:r>
-        <w:t xml:space="preserve"> -&gt; </w:t>
-      </w:r>
-    </w:p>
-    <w:p>
-      <w:r>
-        <w:rPr>
-          <w:rStyle w:val="ad"/>
-        </w:rPr>
-        <w:t xml:space="preserve">Threaded child </w:t>
-      </w:r>
-      <w:proofErr w:type="gramStart"/>
-      <w:r>
-        <w:rPr>
-          <w:rStyle w:val="ad"/>
-        </w:rPr>
-        <w:t>script(</w:t>
-      </w:r>
-      <w:proofErr w:type="spellStart"/>
-      <w:proofErr w:type="gramEnd"/>
-      <w:r>
-        <w:rPr>
-          <w:rStyle w:val="ad"/>
-        </w:rPr>
-        <w:t>modAckermannSteeringCar</w:t>
-      </w:r>
-      <w:proofErr w:type="spellEnd"/>
-      <w:r>
-        <w:rPr>
-          <w:rStyle w:val="ad"/>
-        </w:rPr>
-        <w:t>)</w:t>
-      </w:r>
-    </w:p>
-    <w:p>
-      <w:pPr>
-        <w:rPr>
-          <w:rFonts w:asciiTheme="majorHAnsi" w:eastAsiaTheme="majorEastAsia" w:hAnsiTheme="majorHAnsi" w:cstheme="majorBidi"/>
-          <w:color w:val="2E74B5" w:themeColor="accent1" w:themeShade="BF"/>
-          <w:sz w:val="40"/>
-          <w:szCs w:val="40"/>
-        </w:rPr>
-      </w:pPr>
-      <w:bookmarkStart w:id="4" w:name="_Toc510085709"/>
-      <w:r>
-        <w:br w:type="page"/>
-      </w:r>
-    </w:p>
-    <w:p>
-      <w:pPr>
-        <w:pStyle w:val="1"/>
-      </w:pPr>
-      <w:r>
-        <w:lastRenderedPageBreak/>
-        <w:t>References</w:t>
-      </w:r>
-      <w:bookmarkEnd w:id="4"/>
     </w:p>
     <w:p>
       <w:hyperlink r:id="rId11" w:history="1">
@@ -873,6 +1887,7 @@
         <w:docPartUnique/>
       </w:docPartObj>
     </w:sdtPr>
+    <w:sdtEndPr/>
     <w:sdtContent>
       <w:p>
         <w:pPr>
@@ -893,7 +1908,7 @@
             <w:noProof/>
             <w:lang w:val="ru-RU"/>
           </w:rPr>
-          <w:t>3</w:t>
+          <w:t>5</w:t>
         </w:r>
         <w:r>
           <w:fldChar w:fldCharType="end"/>
@@ -2315,7 +3330,7 @@
 </file>
 
 <file path=customXml/itemProps1.xml><?xml version="1.0" encoding="utf-8"?>
-<ds:datastoreItem xmlns:ds="http://schemas.openxmlformats.org/officeDocument/2006/customXml" ds:itemID="{38BE4D44-1D27-4DD5-A9B5-EF86D8E26B7C}">
+<ds:datastoreItem xmlns:ds="http://schemas.openxmlformats.org/officeDocument/2006/customXml" ds:itemID="{0118248C-A154-41CD-9A9A-8EC706E25AE9}">
   <ds:schemaRefs>
     <ds:schemaRef ds:uri="http://schemas.openxmlformats.org/officeDocument/2006/bibliography"/>
   </ds:schemaRefs>

</xml_diff>

<commit_message>
Template of doc created. Needs improvement
</commit_message>
<xml_diff>
--- a/documentation/Report.docx
+++ b/documentation/Report.docx
@@ -85,7 +85,7 @@
           <w:r>
             <w:fldChar w:fldCharType="separate"/>
           </w:r>
-          <w:hyperlink w:anchor="_Toc513292423" w:history="1">
+          <w:hyperlink w:anchor="_Toc513378902" w:history="1">
             <w:r>
               <w:rPr>
                 <w:rStyle w:val="a3"/>
@@ -112,7 +112,7 @@
                 <w:noProof/>
                 <w:webHidden/>
               </w:rPr>
-              <w:instrText xml:space="preserve"> PAGEREF _Toc513292423 \h </w:instrText>
+              <w:instrText xml:space="preserve"> PAGEREF _Toc513378902 \h </w:instrText>
             </w:r>
             <w:r>
               <w:rPr>
@@ -156,7 +156,7 @@
               <w:lang w:eastAsia="en-GB"/>
             </w:rPr>
           </w:pPr>
-          <w:hyperlink w:anchor="_Toc513292424" w:history="1">
+          <w:hyperlink w:anchor="_Toc513378903" w:history="1">
             <w:r>
               <w:rPr>
                 <w:rStyle w:val="a3"/>
@@ -183,7 +183,7 @@
                 <w:noProof/>
                 <w:webHidden/>
               </w:rPr>
-              <w:instrText xml:space="preserve"> PAGEREF _Toc513292424 \h </w:instrText>
+              <w:instrText xml:space="preserve"> PAGEREF _Toc513378903 \h </w:instrText>
             </w:r>
             <w:r>
               <w:rPr>
@@ -204,6 +204,148 @@
                 <w:webHidden/>
               </w:rPr>
               <w:t>3</w:t>
+            </w:r>
+            <w:r>
+              <w:rPr>
+                <w:noProof/>
+                <w:webHidden/>
+              </w:rPr>
+              <w:fldChar w:fldCharType="end"/>
+            </w:r>
+          </w:hyperlink>
+        </w:p>
+        <w:p>
+          <w:pPr>
+            <w:pStyle w:val="23"/>
+            <w:tabs>
+              <w:tab w:val="right" w:leader="dot" w:pos="9345"/>
+            </w:tabs>
+            <w:rPr>
+              <w:noProof/>
+              <w:sz w:val="22"/>
+              <w:szCs w:val="22"/>
+              <w:lang w:eastAsia="en-GB"/>
+            </w:rPr>
+          </w:pPr>
+          <w:hyperlink w:anchor="_Toc513378904" w:history="1">
+            <w:r>
+              <w:rPr>
+                <w:rStyle w:val="a3"/>
+                <w:noProof/>
+              </w:rPr>
+              <w:t>Ackermann steering</w:t>
+            </w:r>
+            <w:r>
+              <w:rPr>
+                <w:noProof/>
+                <w:webHidden/>
+              </w:rPr>
+              <w:tab/>
+            </w:r>
+            <w:r>
+              <w:rPr>
+                <w:noProof/>
+                <w:webHidden/>
+              </w:rPr>
+              <w:fldChar w:fldCharType="begin"/>
+            </w:r>
+            <w:r>
+              <w:rPr>
+                <w:noProof/>
+                <w:webHidden/>
+              </w:rPr>
+              <w:instrText xml:space="preserve"> PAGEREF _Toc513378904 \h </w:instrText>
+            </w:r>
+            <w:r>
+              <w:rPr>
+                <w:noProof/>
+                <w:webHidden/>
+              </w:rPr>
+            </w:r>
+            <w:r>
+              <w:rPr>
+                <w:noProof/>
+                <w:webHidden/>
+              </w:rPr>
+              <w:fldChar w:fldCharType="separate"/>
+            </w:r>
+            <w:r>
+              <w:rPr>
+                <w:noProof/>
+                <w:webHidden/>
+              </w:rPr>
+              <w:t>3</w:t>
+            </w:r>
+            <w:r>
+              <w:rPr>
+                <w:noProof/>
+                <w:webHidden/>
+              </w:rPr>
+              <w:fldChar w:fldCharType="end"/>
+            </w:r>
+          </w:hyperlink>
+        </w:p>
+        <w:p>
+          <w:pPr>
+            <w:pStyle w:val="23"/>
+            <w:tabs>
+              <w:tab w:val="right" w:leader="dot" w:pos="9345"/>
+            </w:tabs>
+            <w:rPr>
+              <w:noProof/>
+              <w:sz w:val="22"/>
+              <w:szCs w:val="22"/>
+              <w:lang w:eastAsia="en-GB"/>
+            </w:rPr>
+          </w:pPr>
+          <w:hyperlink w:anchor="_Toc513378905" w:history="1">
+            <w:r>
+              <w:rPr>
+                <w:rStyle w:val="a3"/>
+                <w:noProof/>
+              </w:rPr>
+              <w:t>PID-controller</w:t>
+            </w:r>
+            <w:r>
+              <w:rPr>
+                <w:noProof/>
+                <w:webHidden/>
+              </w:rPr>
+              <w:tab/>
+            </w:r>
+            <w:r>
+              <w:rPr>
+                <w:noProof/>
+                <w:webHidden/>
+              </w:rPr>
+              <w:fldChar w:fldCharType="begin"/>
+            </w:r>
+            <w:r>
+              <w:rPr>
+                <w:noProof/>
+                <w:webHidden/>
+              </w:rPr>
+              <w:instrText xml:space="preserve"> PAGEREF _Toc513378905 \h </w:instrText>
+            </w:r>
+            <w:r>
+              <w:rPr>
+                <w:noProof/>
+                <w:webHidden/>
+              </w:rPr>
+            </w:r>
+            <w:r>
+              <w:rPr>
+                <w:noProof/>
+                <w:webHidden/>
+              </w:rPr>
+              <w:fldChar w:fldCharType="separate"/>
+            </w:r>
+            <w:r>
+              <w:rPr>
+                <w:noProof/>
+                <w:webHidden/>
+              </w:rPr>
+              <w:t>4</w:t>
             </w:r>
             <w:r>
               <w:rPr>
@@ -227,13 +369,13 @@
               <w:lang w:eastAsia="en-GB"/>
             </w:rPr>
           </w:pPr>
-          <w:hyperlink w:anchor="_Toc513292425" w:history="1">
+          <w:hyperlink w:anchor="_Toc513378906" w:history="1">
             <w:r>
               <w:rPr>
                 <w:rStyle w:val="a3"/>
                 <w:noProof/>
               </w:rPr>
-              <w:t>Geometry of Ackerman car</w:t>
+              <w:t>Description of the system</w:t>
             </w:r>
             <w:r>
               <w:rPr>
@@ -254,7 +396,7 @@
                 <w:noProof/>
                 <w:webHidden/>
               </w:rPr>
-              <w:instrText xml:space="preserve"> PAGEREF _Toc513292425 \h </w:instrText>
+              <w:instrText xml:space="preserve"> PAGEREF _Toc513378906 \h </w:instrText>
             </w:r>
             <w:r>
               <w:rPr>
@@ -274,7 +416,292 @@
                 <w:noProof/>
                 <w:webHidden/>
               </w:rPr>
-              <w:t>4</w:t>
+              <w:t>5</w:t>
+            </w:r>
+            <w:r>
+              <w:rPr>
+                <w:noProof/>
+                <w:webHidden/>
+              </w:rPr>
+              <w:fldChar w:fldCharType="end"/>
+            </w:r>
+          </w:hyperlink>
+        </w:p>
+        <w:p>
+          <w:pPr>
+            <w:pStyle w:val="23"/>
+            <w:tabs>
+              <w:tab w:val="right" w:leader="dot" w:pos="9345"/>
+            </w:tabs>
+            <w:rPr>
+              <w:noProof/>
+              <w:sz w:val="22"/>
+              <w:szCs w:val="22"/>
+              <w:lang w:eastAsia="en-GB"/>
+            </w:rPr>
+          </w:pPr>
+          <w:hyperlink w:anchor="_Toc513378907" w:history="1">
+            <w:r>
+              <w:rPr>
+                <w:rStyle w:val="a3"/>
+                <w:noProof/>
+              </w:rPr>
+              <w:t>Construction of the Ackermann car</w:t>
+            </w:r>
+            <w:r>
+              <w:rPr>
+                <w:noProof/>
+                <w:webHidden/>
+              </w:rPr>
+              <w:tab/>
+            </w:r>
+            <w:r>
+              <w:rPr>
+                <w:noProof/>
+                <w:webHidden/>
+              </w:rPr>
+              <w:fldChar w:fldCharType="begin"/>
+            </w:r>
+            <w:r>
+              <w:rPr>
+                <w:noProof/>
+                <w:webHidden/>
+              </w:rPr>
+              <w:instrText xml:space="preserve"> PAGEREF _Toc513378907 \h </w:instrText>
+            </w:r>
+            <w:r>
+              <w:rPr>
+                <w:noProof/>
+                <w:webHidden/>
+              </w:rPr>
+            </w:r>
+            <w:r>
+              <w:rPr>
+                <w:noProof/>
+                <w:webHidden/>
+              </w:rPr>
+              <w:fldChar w:fldCharType="separate"/>
+            </w:r>
+            <w:r>
+              <w:rPr>
+                <w:noProof/>
+                <w:webHidden/>
+              </w:rPr>
+              <w:t>5</w:t>
+            </w:r>
+            <w:r>
+              <w:rPr>
+                <w:noProof/>
+                <w:webHidden/>
+              </w:rPr>
+              <w:fldChar w:fldCharType="end"/>
+            </w:r>
+          </w:hyperlink>
+        </w:p>
+        <w:p>
+          <w:pPr>
+            <w:pStyle w:val="23"/>
+            <w:tabs>
+              <w:tab w:val="right" w:leader="dot" w:pos="9345"/>
+            </w:tabs>
+            <w:rPr>
+              <w:noProof/>
+              <w:sz w:val="22"/>
+              <w:szCs w:val="22"/>
+              <w:lang w:eastAsia="en-GB"/>
+            </w:rPr>
+          </w:pPr>
+          <w:hyperlink w:anchor="_Toc513378908" w:history="1">
+            <w:r>
+              <w:rPr>
+                <w:rStyle w:val="a3"/>
+                <w:noProof/>
+              </w:rPr>
+              <w:t>Geometry of Ackermann car</w:t>
+            </w:r>
+            <w:r>
+              <w:rPr>
+                <w:noProof/>
+                <w:webHidden/>
+              </w:rPr>
+              <w:tab/>
+            </w:r>
+            <w:r>
+              <w:rPr>
+                <w:noProof/>
+                <w:webHidden/>
+              </w:rPr>
+              <w:fldChar w:fldCharType="begin"/>
+            </w:r>
+            <w:r>
+              <w:rPr>
+                <w:noProof/>
+                <w:webHidden/>
+              </w:rPr>
+              <w:instrText xml:space="preserve"> PAGEREF _Toc513378908 \h </w:instrText>
+            </w:r>
+            <w:r>
+              <w:rPr>
+                <w:noProof/>
+                <w:webHidden/>
+              </w:rPr>
+            </w:r>
+            <w:r>
+              <w:rPr>
+                <w:noProof/>
+                <w:webHidden/>
+              </w:rPr>
+              <w:fldChar w:fldCharType="separate"/>
+            </w:r>
+            <w:r>
+              <w:rPr>
+                <w:noProof/>
+                <w:webHidden/>
+              </w:rPr>
+              <w:t>5</w:t>
+            </w:r>
+            <w:r>
+              <w:rPr>
+                <w:noProof/>
+                <w:webHidden/>
+              </w:rPr>
+              <w:fldChar w:fldCharType="end"/>
+            </w:r>
+          </w:hyperlink>
+        </w:p>
+        <w:p>
+          <w:pPr>
+            <w:pStyle w:val="23"/>
+            <w:tabs>
+              <w:tab w:val="right" w:leader="dot" w:pos="9345"/>
+            </w:tabs>
+            <w:rPr>
+              <w:noProof/>
+              <w:sz w:val="22"/>
+              <w:szCs w:val="22"/>
+              <w:lang w:eastAsia="en-GB"/>
+            </w:rPr>
+          </w:pPr>
+          <w:hyperlink w:anchor="_Toc513378909" w:history="1">
+            <w:r>
+              <w:rPr>
+                <w:rStyle w:val="a3"/>
+                <w:noProof/>
+              </w:rPr>
+              <w:t>Environment</w:t>
+            </w:r>
+            <w:r>
+              <w:rPr>
+                <w:noProof/>
+                <w:webHidden/>
+              </w:rPr>
+              <w:tab/>
+            </w:r>
+            <w:r>
+              <w:rPr>
+                <w:noProof/>
+                <w:webHidden/>
+              </w:rPr>
+              <w:fldChar w:fldCharType="begin"/>
+            </w:r>
+            <w:r>
+              <w:rPr>
+                <w:noProof/>
+                <w:webHidden/>
+              </w:rPr>
+              <w:instrText xml:space="preserve"> PAGEREF _Toc513378909 \h </w:instrText>
+            </w:r>
+            <w:r>
+              <w:rPr>
+                <w:noProof/>
+                <w:webHidden/>
+              </w:rPr>
+            </w:r>
+            <w:r>
+              <w:rPr>
+                <w:noProof/>
+                <w:webHidden/>
+              </w:rPr>
+              <w:fldChar w:fldCharType="separate"/>
+            </w:r>
+            <w:r>
+              <w:rPr>
+                <w:noProof/>
+                <w:webHidden/>
+              </w:rPr>
+              <w:t>6</w:t>
+            </w:r>
+            <w:r>
+              <w:rPr>
+                <w:noProof/>
+                <w:webHidden/>
+              </w:rPr>
+              <w:fldChar w:fldCharType="end"/>
+            </w:r>
+          </w:hyperlink>
+        </w:p>
+        <w:p>
+          <w:pPr>
+            <w:pStyle w:val="23"/>
+            <w:tabs>
+              <w:tab w:val="right" w:leader="dot" w:pos="9345"/>
+            </w:tabs>
+            <w:rPr>
+              <w:noProof/>
+              <w:sz w:val="22"/>
+              <w:szCs w:val="22"/>
+              <w:lang w:eastAsia="en-GB"/>
+            </w:rPr>
+          </w:pPr>
+          <w:hyperlink w:anchor="_Toc513378910" w:history="1">
+            <w:r>
+              <w:rPr>
+                <w:rStyle w:val="a3"/>
+                <w:noProof/>
+                <w:lang w:val="en-US"/>
+              </w:rPr>
+              <w:t>Vision Sensors</w:t>
+            </w:r>
+            <w:r>
+              <w:rPr>
+                <w:noProof/>
+                <w:webHidden/>
+              </w:rPr>
+              <w:tab/>
+            </w:r>
+            <w:r>
+              <w:rPr>
+                <w:noProof/>
+                <w:webHidden/>
+              </w:rPr>
+              <w:fldChar w:fldCharType="begin"/>
+            </w:r>
+            <w:r>
+              <w:rPr>
+                <w:noProof/>
+                <w:webHidden/>
+              </w:rPr>
+              <w:instrText xml:space="preserve"> PAGEREF _Toc513378910 \h </w:instrText>
+            </w:r>
+            <w:r>
+              <w:rPr>
+                <w:noProof/>
+                <w:webHidden/>
+              </w:rPr>
+            </w:r>
+            <w:r>
+              <w:rPr>
+                <w:noProof/>
+                <w:webHidden/>
+              </w:rPr>
+              <w:fldChar w:fldCharType="separate"/>
+            </w:r>
+            <w:r>
+              <w:rPr>
+                <w:noProof/>
+                <w:webHidden/>
+              </w:rPr>
+              <w:t>7</w:t>
             </w:r>
             <w:r>
               <w:rPr>
@@ -298,13 +725,13 @@
               <w:lang w:eastAsia="en-GB"/>
             </w:rPr>
           </w:pPr>
-          <w:hyperlink w:anchor="_Toc513292426" w:history="1">
+          <w:hyperlink w:anchor="_Toc513378911" w:history="1">
             <w:r>
               <w:rPr>
                 <w:rStyle w:val="a3"/>
                 <w:noProof/>
               </w:rPr>
-              <w:t>Implementation</w:t>
+              <w:t>Choice of algorithms and technologies</w:t>
             </w:r>
             <w:r>
               <w:rPr>
@@ -325,7 +752,7 @@
                 <w:noProof/>
                 <w:webHidden/>
               </w:rPr>
-              <w:instrText xml:space="preserve"> PAGEREF _Toc513292426 \h </w:instrText>
+              <w:instrText xml:space="preserve"> PAGEREF _Toc513378911 \h </w:instrText>
             </w:r>
             <w:r>
               <w:rPr>
@@ -345,7 +772,220 @@
                 <w:noProof/>
                 <w:webHidden/>
               </w:rPr>
-              <w:t>5</w:t>
+              <w:t>8</w:t>
+            </w:r>
+            <w:r>
+              <w:rPr>
+                <w:noProof/>
+                <w:webHidden/>
+              </w:rPr>
+              <w:fldChar w:fldCharType="end"/>
+            </w:r>
+          </w:hyperlink>
+        </w:p>
+        <w:p>
+          <w:pPr>
+            <w:pStyle w:val="23"/>
+            <w:tabs>
+              <w:tab w:val="right" w:leader="dot" w:pos="9345"/>
+            </w:tabs>
+            <w:rPr>
+              <w:noProof/>
+              <w:sz w:val="22"/>
+              <w:szCs w:val="22"/>
+              <w:lang w:eastAsia="en-GB"/>
+            </w:rPr>
+          </w:pPr>
+          <w:hyperlink w:anchor="_Toc513378912" w:history="1">
+            <w:r>
+              <w:rPr>
+                <w:rStyle w:val="a3"/>
+                <w:noProof/>
+              </w:rPr>
+              <w:t>Choosing environment</w:t>
+            </w:r>
+            <w:r>
+              <w:rPr>
+                <w:noProof/>
+                <w:webHidden/>
+              </w:rPr>
+              <w:tab/>
+            </w:r>
+            <w:r>
+              <w:rPr>
+                <w:noProof/>
+                <w:webHidden/>
+              </w:rPr>
+              <w:fldChar w:fldCharType="begin"/>
+            </w:r>
+            <w:r>
+              <w:rPr>
+                <w:noProof/>
+                <w:webHidden/>
+              </w:rPr>
+              <w:instrText xml:space="preserve"> PAGEREF _Toc513378912 \h </w:instrText>
+            </w:r>
+            <w:r>
+              <w:rPr>
+                <w:noProof/>
+                <w:webHidden/>
+              </w:rPr>
+            </w:r>
+            <w:r>
+              <w:rPr>
+                <w:noProof/>
+                <w:webHidden/>
+              </w:rPr>
+              <w:fldChar w:fldCharType="separate"/>
+            </w:r>
+            <w:r>
+              <w:rPr>
+                <w:noProof/>
+                <w:webHidden/>
+              </w:rPr>
+              <w:t>8</w:t>
+            </w:r>
+            <w:r>
+              <w:rPr>
+                <w:noProof/>
+                <w:webHidden/>
+              </w:rPr>
+              <w:fldChar w:fldCharType="end"/>
+            </w:r>
+          </w:hyperlink>
+        </w:p>
+        <w:p>
+          <w:pPr>
+            <w:pStyle w:val="23"/>
+            <w:tabs>
+              <w:tab w:val="right" w:leader="dot" w:pos="9345"/>
+            </w:tabs>
+            <w:rPr>
+              <w:noProof/>
+              <w:sz w:val="22"/>
+              <w:szCs w:val="22"/>
+              <w:lang w:eastAsia="en-GB"/>
+            </w:rPr>
+          </w:pPr>
+          <w:hyperlink w:anchor="_Toc513378913" w:history="1">
+            <w:r>
+              <w:rPr>
+                <w:rStyle w:val="a3"/>
+                <w:noProof/>
+              </w:rPr>
+              <w:t>Choosing optimal parameters</w:t>
+            </w:r>
+            <w:r>
+              <w:rPr>
+                <w:noProof/>
+                <w:webHidden/>
+              </w:rPr>
+              <w:tab/>
+            </w:r>
+            <w:r>
+              <w:rPr>
+                <w:noProof/>
+                <w:webHidden/>
+              </w:rPr>
+              <w:fldChar w:fldCharType="begin"/>
+            </w:r>
+            <w:r>
+              <w:rPr>
+                <w:noProof/>
+                <w:webHidden/>
+              </w:rPr>
+              <w:instrText xml:space="preserve"> PAGEREF _Toc513378913 \h </w:instrText>
+            </w:r>
+            <w:r>
+              <w:rPr>
+                <w:noProof/>
+                <w:webHidden/>
+              </w:rPr>
+            </w:r>
+            <w:r>
+              <w:rPr>
+                <w:noProof/>
+                <w:webHidden/>
+              </w:rPr>
+              <w:fldChar w:fldCharType="separate"/>
+            </w:r>
+            <w:r>
+              <w:rPr>
+                <w:noProof/>
+                <w:webHidden/>
+              </w:rPr>
+              <w:t>8</w:t>
+            </w:r>
+            <w:r>
+              <w:rPr>
+                <w:noProof/>
+                <w:webHidden/>
+              </w:rPr>
+              <w:fldChar w:fldCharType="end"/>
+            </w:r>
+          </w:hyperlink>
+        </w:p>
+        <w:p>
+          <w:pPr>
+            <w:pStyle w:val="23"/>
+            <w:tabs>
+              <w:tab w:val="right" w:leader="dot" w:pos="9345"/>
+            </w:tabs>
+            <w:rPr>
+              <w:noProof/>
+              <w:sz w:val="22"/>
+              <w:szCs w:val="22"/>
+              <w:lang w:eastAsia="en-GB"/>
+            </w:rPr>
+          </w:pPr>
+          <w:hyperlink w:anchor="_Toc513378914" w:history="1">
+            <w:r>
+              <w:rPr>
+                <w:rStyle w:val="a3"/>
+                <w:noProof/>
+              </w:rPr>
+              <w:t>Checking end of simulation</w:t>
+            </w:r>
+            <w:r>
+              <w:rPr>
+                <w:noProof/>
+                <w:webHidden/>
+              </w:rPr>
+              <w:tab/>
+            </w:r>
+            <w:r>
+              <w:rPr>
+                <w:noProof/>
+                <w:webHidden/>
+              </w:rPr>
+              <w:fldChar w:fldCharType="begin"/>
+            </w:r>
+            <w:r>
+              <w:rPr>
+                <w:noProof/>
+                <w:webHidden/>
+              </w:rPr>
+              <w:instrText xml:space="preserve"> PAGEREF _Toc513378914 \h </w:instrText>
+            </w:r>
+            <w:r>
+              <w:rPr>
+                <w:noProof/>
+                <w:webHidden/>
+              </w:rPr>
+            </w:r>
+            <w:r>
+              <w:rPr>
+                <w:noProof/>
+                <w:webHidden/>
+              </w:rPr>
+              <w:fldChar w:fldCharType="separate"/>
+            </w:r>
+            <w:r>
+              <w:rPr>
+                <w:noProof/>
+                <w:webHidden/>
+              </w:rPr>
+              <w:t>8</w:t>
             </w:r>
             <w:r>
               <w:rPr>
@@ -369,12 +1009,509 @@
               <w:lang w:eastAsia="en-GB"/>
             </w:rPr>
           </w:pPr>
-          <w:hyperlink w:anchor="_Toc513292427" w:history="1">
+          <w:hyperlink w:anchor="_Toc513378915" w:history="1">
             <w:r>
               <w:rPr>
                 <w:rStyle w:val="a3"/>
                 <w:noProof/>
               </w:rPr>
+              <w:t>Program description</w:t>
+            </w:r>
+            <w:r>
+              <w:rPr>
+                <w:noProof/>
+                <w:webHidden/>
+              </w:rPr>
+              <w:tab/>
+            </w:r>
+            <w:r>
+              <w:rPr>
+                <w:noProof/>
+                <w:webHidden/>
+              </w:rPr>
+              <w:fldChar w:fldCharType="begin"/>
+            </w:r>
+            <w:r>
+              <w:rPr>
+                <w:noProof/>
+                <w:webHidden/>
+              </w:rPr>
+              <w:instrText xml:space="preserve"> PAGEREF _Toc513378915 \h </w:instrText>
+            </w:r>
+            <w:r>
+              <w:rPr>
+                <w:noProof/>
+                <w:webHidden/>
+              </w:rPr>
+            </w:r>
+            <w:r>
+              <w:rPr>
+                <w:noProof/>
+                <w:webHidden/>
+              </w:rPr>
+              <w:fldChar w:fldCharType="separate"/>
+            </w:r>
+            <w:r>
+              <w:rPr>
+                <w:noProof/>
+                <w:webHidden/>
+              </w:rPr>
+              <w:t>9</w:t>
+            </w:r>
+            <w:r>
+              <w:rPr>
+                <w:noProof/>
+                <w:webHidden/>
+              </w:rPr>
+              <w:fldChar w:fldCharType="end"/>
+            </w:r>
+          </w:hyperlink>
+        </w:p>
+        <w:p>
+          <w:pPr>
+            <w:pStyle w:val="23"/>
+            <w:tabs>
+              <w:tab w:val="right" w:leader="dot" w:pos="9345"/>
+            </w:tabs>
+            <w:rPr>
+              <w:noProof/>
+              <w:sz w:val="22"/>
+              <w:szCs w:val="22"/>
+              <w:lang w:eastAsia="en-GB"/>
+            </w:rPr>
+          </w:pPr>
+          <w:hyperlink w:anchor="_Toc513378916" w:history="1">
+            <w:r>
+              <w:rPr>
+                <w:rStyle w:val="a3"/>
+                <w:noProof/>
+              </w:rPr>
+              <w:t>Files overview</w:t>
+            </w:r>
+            <w:r>
+              <w:rPr>
+                <w:noProof/>
+                <w:webHidden/>
+              </w:rPr>
+              <w:tab/>
+            </w:r>
+            <w:r>
+              <w:rPr>
+                <w:noProof/>
+                <w:webHidden/>
+              </w:rPr>
+              <w:fldChar w:fldCharType="begin"/>
+            </w:r>
+            <w:r>
+              <w:rPr>
+                <w:noProof/>
+                <w:webHidden/>
+              </w:rPr>
+              <w:instrText xml:space="preserve"> PAGEREF _Toc513378916 \h </w:instrText>
+            </w:r>
+            <w:r>
+              <w:rPr>
+                <w:noProof/>
+                <w:webHidden/>
+              </w:rPr>
+            </w:r>
+            <w:r>
+              <w:rPr>
+                <w:noProof/>
+                <w:webHidden/>
+              </w:rPr>
+              <w:fldChar w:fldCharType="separate"/>
+            </w:r>
+            <w:r>
+              <w:rPr>
+                <w:noProof/>
+                <w:webHidden/>
+              </w:rPr>
+              <w:t>9</w:t>
+            </w:r>
+            <w:r>
+              <w:rPr>
+                <w:noProof/>
+                <w:webHidden/>
+              </w:rPr>
+              <w:fldChar w:fldCharType="end"/>
+            </w:r>
+          </w:hyperlink>
+        </w:p>
+        <w:p>
+          <w:pPr>
+            <w:pStyle w:val="23"/>
+            <w:tabs>
+              <w:tab w:val="right" w:leader="dot" w:pos="9345"/>
+            </w:tabs>
+            <w:rPr>
+              <w:noProof/>
+              <w:sz w:val="22"/>
+              <w:szCs w:val="22"/>
+              <w:lang w:eastAsia="en-GB"/>
+            </w:rPr>
+          </w:pPr>
+          <w:hyperlink w:anchor="_Toc513378917" w:history="1">
+            <w:r>
+              <w:rPr>
+                <w:rStyle w:val="a3"/>
+                <w:noProof/>
+              </w:rPr>
+              <w:t>Line following algorithm (“LineFollower.py”)</w:t>
+            </w:r>
+            <w:r>
+              <w:rPr>
+                <w:noProof/>
+                <w:webHidden/>
+              </w:rPr>
+              <w:tab/>
+            </w:r>
+            <w:r>
+              <w:rPr>
+                <w:noProof/>
+                <w:webHidden/>
+              </w:rPr>
+              <w:fldChar w:fldCharType="begin"/>
+            </w:r>
+            <w:r>
+              <w:rPr>
+                <w:noProof/>
+                <w:webHidden/>
+              </w:rPr>
+              <w:instrText xml:space="preserve"> PAGEREF _Toc513378917 \h </w:instrText>
+            </w:r>
+            <w:r>
+              <w:rPr>
+                <w:noProof/>
+                <w:webHidden/>
+              </w:rPr>
+            </w:r>
+            <w:r>
+              <w:rPr>
+                <w:noProof/>
+                <w:webHidden/>
+              </w:rPr>
+              <w:fldChar w:fldCharType="separate"/>
+            </w:r>
+            <w:r>
+              <w:rPr>
+                <w:noProof/>
+                <w:webHidden/>
+              </w:rPr>
+              <w:t>10</w:t>
+            </w:r>
+            <w:r>
+              <w:rPr>
+                <w:noProof/>
+                <w:webHidden/>
+              </w:rPr>
+              <w:fldChar w:fldCharType="end"/>
+            </w:r>
+          </w:hyperlink>
+        </w:p>
+        <w:p>
+          <w:pPr>
+            <w:pStyle w:val="23"/>
+            <w:tabs>
+              <w:tab w:val="right" w:leader="dot" w:pos="9345"/>
+            </w:tabs>
+            <w:rPr>
+              <w:noProof/>
+              <w:sz w:val="22"/>
+              <w:szCs w:val="22"/>
+              <w:lang w:eastAsia="en-GB"/>
+            </w:rPr>
+          </w:pPr>
+          <w:hyperlink w:anchor="_Toc513378918" w:history="1">
+            <w:r>
+              <w:rPr>
+                <w:rStyle w:val="a3"/>
+                <w:noProof/>
+              </w:rPr>
+              <w:t>Preparing environment (“simulation.py”)</w:t>
+            </w:r>
+            <w:r>
+              <w:rPr>
+                <w:noProof/>
+                <w:webHidden/>
+              </w:rPr>
+              <w:tab/>
+            </w:r>
+            <w:r>
+              <w:rPr>
+                <w:noProof/>
+                <w:webHidden/>
+              </w:rPr>
+              <w:fldChar w:fldCharType="begin"/>
+            </w:r>
+            <w:r>
+              <w:rPr>
+                <w:noProof/>
+                <w:webHidden/>
+              </w:rPr>
+              <w:instrText xml:space="preserve"> PAGEREF _Toc513378918 \h </w:instrText>
+            </w:r>
+            <w:r>
+              <w:rPr>
+                <w:noProof/>
+                <w:webHidden/>
+              </w:rPr>
+            </w:r>
+            <w:r>
+              <w:rPr>
+                <w:noProof/>
+                <w:webHidden/>
+              </w:rPr>
+              <w:fldChar w:fldCharType="separate"/>
+            </w:r>
+            <w:r>
+              <w:rPr>
+                <w:noProof/>
+                <w:webHidden/>
+              </w:rPr>
+              <w:t>10</w:t>
+            </w:r>
+            <w:r>
+              <w:rPr>
+                <w:noProof/>
+                <w:webHidden/>
+              </w:rPr>
+              <w:fldChar w:fldCharType="end"/>
+            </w:r>
+          </w:hyperlink>
+        </w:p>
+        <w:p>
+          <w:pPr>
+            <w:pStyle w:val="23"/>
+            <w:tabs>
+              <w:tab w:val="right" w:leader="dot" w:pos="9345"/>
+            </w:tabs>
+            <w:rPr>
+              <w:noProof/>
+              <w:sz w:val="22"/>
+              <w:szCs w:val="22"/>
+              <w:lang w:eastAsia="en-GB"/>
+            </w:rPr>
+          </w:pPr>
+          <w:hyperlink w:anchor="_Toc513378919" w:history="1">
+            <w:r>
+              <w:rPr>
+                <w:rStyle w:val="a3"/>
+                <w:noProof/>
+              </w:rPr>
+              <w:t>Tests generation (“TestDataGenerator.py”)</w:t>
+            </w:r>
+            <w:r>
+              <w:rPr>
+                <w:noProof/>
+                <w:webHidden/>
+              </w:rPr>
+              <w:tab/>
+            </w:r>
+            <w:r>
+              <w:rPr>
+                <w:noProof/>
+                <w:webHidden/>
+              </w:rPr>
+              <w:fldChar w:fldCharType="begin"/>
+            </w:r>
+            <w:r>
+              <w:rPr>
+                <w:noProof/>
+                <w:webHidden/>
+              </w:rPr>
+              <w:instrText xml:space="preserve"> PAGEREF _Toc513378919 \h </w:instrText>
+            </w:r>
+            <w:r>
+              <w:rPr>
+                <w:noProof/>
+                <w:webHidden/>
+              </w:rPr>
+            </w:r>
+            <w:r>
+              <w:rPr>
+                <w:noProof/>
+                <w:webHidden/>
+              </w:rPr>
+              <w:fldChar w:fldCharType="separate"/>
+            </w:r>
+            <w:r>
+              <w:rPr>
+                <w:noProof/>
+                <w:webHidden/>
+              </w:rPr>
+              <w:t>10</w:t>
+            </w:r>
+            <w:r>
+              <w:rPr>
+                <w:noProof/>
+                <w:webHidden/>
+              </w:rPr>
+              <w:fldChar w:fldCharType="end"/>
+            </w:r>
+          </w:hyperlink>
+        </w:p>
+        <w:p>
+          <w:pPr>
+            <w:pStyle w:val="23"/>
+            <w:tabs>
+              <w:tab w:val="right" w:leader="dot" w:pos="9345"/>
+            </w:tabs>
+            <w:rPr>
+              <w:noProof/>
+              <w:sz w:val="22"/>
+              <w:szCs w:val="22"/>
+              <w:lang w:eastAsia="en-GB"/>
+            </w:rPr>
+          </w:pPr>
+          <w:hyperlink w:anchor="_Toc513378920" w:history="1">
+            <w:r>
+              <w:rPr>
+                <w:rStyle w:val="a3"/>
+                <w:noProof/>
+              </w:rPr>
+              <w:t>Testing by genetic algorithms (“NEAT_Tester.py”)</w:t>
+            </w:r>
+            <w:r>
+              <w:rPr>
+                <w:noProof/>
+                <w:webHidden/>
+              </w:rPr>
+              <w:tab/>
+            </w:r>
+            <w:r>
+              <w:rPr>
+                <w:noProof/>
+                <w:webHidden/>
+              </w:rPr>
+              <w:fldChar w:fldCharType="begin"/>
+            </w:r>
+            <w:r>
+              <w:rPr>
+                <w:noProof/>
+                <w:webHidden/>
+              </w:rPr>
+              <w:instrText xml:space="preserve"> PAGEREF _Toc513378920 \h </w:instrText>
+            </w:r>
+            <w:r>
+              <w:rPr>
+                <w:noProof/>
+                <w:webHidden/>
+              </w:rPr>
+            </w:r>
+            <w:r>
+              <w:rPr>
+                <w:noProof/>
+                <w:webHidden/>
+              </w:rPr>
+              <w:fldChar w:fldCharType="separate"/>
+            </w:r>
+            <w:r>
+              <w:rPr>
+                <w:noProof/>
+                <w:webHidden/>
+              </w:rPr>
+              <w:t>10</w:t>
+            </w:r>
+            <w:r>
+              <w:rPr>
+                <w:noProof/>
+                <w:webHidden/>
+              </w:rPr>
+              <w:fldChar w:fldCharType="end"/>
+            </w:r>
+          </w:hyperlink>
+        </w:p>
+        <w:p>
+          <w:pPr>
+            <w:pStyle w:val="11"/>
+            <w:tabs>
+              <w:tab w:val="right" w:leader="dot" w:pos="9345"/>
+            </w:tabs>
+            <w:rPr>
+              <w:noProof/>
+              <w:sz w:val="22"/>
+              <w:szCs w:val="22"/>
+              <w:lang w:eastAsia="en-GB"/>
+            </w:rPr>
+          </w:pPr>
+          <w:hyperlink w:anchor="_Toc513378921" w:history="1">
+            <w:r>
+              <w:rPr>
+                <w:rStyle w:val="a3"/>
+                <w:noProof/>
+              </w:rPr>
+              <w:t>Final version software</w:t>
+            </w:r>
+            <w:r>
+              <w:rPr>
+                <w:noProof/>
+                <w:webHidden/>
+              </w:rPr>
+              <w:tab/>
+            </w:r>
+            <w:r>
+              <w:rPr>
+                <w:noProof/>
+                <w:webHidden/>
+              </w:rPr>
+              <w:fldChar w:fldCharType="begin"/>
+            </w:r>
+            <w:r>
+              <w:rPr>
+                <w:noProof/>
+                <w:webHidden/>
+              </w:rPr>
+              <w:instrText xml:space="preserve"> PAGEREF _Toc513378921 \h </w:instrText>
+            </w:r>
+            <w:r>
+              <w:rPr>
+                <w:noProof/>
+                <w:webHidden/>
+              </w:rPr>
+            </w:r>
+            <w:r>
+              <w:rPr>
+                <w:noProof/>
+                <w:webHidden/>
+              </w:rPr>
+              <w:fldChar w:fldCharType="separate"/>
+            </w:r>
+            <w:r>
+              <w:rPr>
+                <w:noProof/>
+                <w:webHidden/>
+              </w:rPr>
+              <w:t>11</w:t>
+            </w:r>
+            <w:r>
+              <w:rPr>
+                <w:noProof/>
+                <w:webHidden/>
+              </w:rPr>
+              <w:fldChar w:fldCharType="end"/>
+            </w:r>
+          </w:hyperlink>
+        </w:p>
+        <w:p>
+          <w:pPr>
+            <w:pStyle w:val="11"/>
+            <w:tabs>
+              <w:tab w:val="right" w:leader="dot" w:pos="9345"/>
+            </w:tabs>
+            <w:rPr>
+              <w:noProof/>
+              <w:sz w:val="22"/>
+              <w:szCs w:val="22"/>
+              <w:lang w:eastAsia="en-GB"/>
+            </w:rPr>
+          </w:pPr>
+          <w:hyperlink w:anchor="_Toc513378922" w:history="1">
+            <w:r>
+              <w:rPr>
+                <w:rStyle w:val="a3"/>
+                <w:noProof/>
+              </w:rPr>
               <w:t>References</w:t>
             </w:r>
             <w:r>
@@ -396,7 +1533,7 @@
                 <w:noProof/>
                 <w:webHidden/>
               </w:rPr>
-              <w:instrText xml:space="preserve"> PAGEREF _Toc513292427 \h </w:instrText>
+              <w:instrText xml:space="preserve"> PAGEREF _Toc513378922 \h </w:instrText>
             </w:r>
             <w:r>
               <w:rPr>
@@ -416,7 +1553,7 @@
                 <w:noProof/>
                 <w:webHidden/>
               </w:rPr>
-              <w:t>6</w:t>
+              <w:t>12</w:t>
             </w:r>
             <w:r>
               <w:rPr>
@@ -448,7 +1585,7 @@
       <w:pPr>
         <w:pStyle w:val="1"/>
       </w:pPr>
-      <w:bookmarkStart w:id="0" w:name="_Toc513292423"/>
+      <w:bookmarkStart w:id="0" w:name="_Toc513378902"/>
       <w:r>
         <w:lastRenderedPageBreak/>
         <w:t>Objective</w:t>
@@ -516,14 +1653,8 @@
     <w:p>
       <w:pPr>
         <w:jc w:val="both"/>
-        <w:rPr>
-          <w:lang w:val="ru-RU"/>
-        </w:rPr>
-      </w:pPr>
-      <w:r>
-        <w:rPr>
-          <w:lang w:val="ru-RU"/>
-        </w:rPr>
+      </w:pPr>
+      <w:r>
         <w:br w:type="page"/>
       </w:r>
     </w:p>
@@ -531,7 +1662,7 @@
       <w:pPr>
         <w:pStyle w:val="1"/>
       </w:pPr>
-      <w:bookmarkStart w:id="1" w:name="_Toc513292424"/>
+      <w:bookmarkStart w:id="1" w:name="_Toc513378903"/>
       <w:r>
         <w:lastRenderedPageBreak/>
         <w:t>Introduction</w:t>
@@ -542,9 +1673,11 @@
       <w:pPr>
         <w:pStyle w:val="2"/>
       </w:pPr>
+      <w:bookmarkStart w:id="2" w:name="_Toc513378904"/>
       <w:r>
         <w:t>Ackermann steering</w:t>
       </w:r>
+      <w:bookmarkEnd w:id="2"/>
     </w:p>
     <w:p>
       <w:r>
@@ -607,7 +1740,15 @@
     </w:p>
     <w:p>
       <w:r>
-        <w:t xml:space="preserve">Ackerman steering was invented for solving this problem. </w:t>
+        <w:t xml:space="preserve">Ackerman steering </w:t>
+      </w:r>
+      <w:proofErr w:type="gramStart"/>
+      <w:r>
+        <w:t>was invented</w:t>
+      </w:r>
+      <w:proofErr w:type="gramEnd"/>
+      <w:r>
+        <w:t xml:space="preserve"> for solving this problem. </w:t>
       </w:r>
     </w:p>
     <w:p>
@@ -725,10 +1866,12 @@
       <w:pPr>
         <w:pStyle w:val="2"/>
       </w:pPr>
+      <w:bookmarkStart w:id="3" w:name="_Toc513378905"/>
       <w:r>
         <w:lastRenderedPageBreak/>
         <w:t>PID-controller</w:t>
       </w:r>
+      <w:bookmarkEnd w:id="3"/>
     </w:p>
     <w:p>
       <w:r>
@@ -737,8 +1880,13 @@
       <w:r>
         <w:t xml:space="preserve">and automatically applies correction by combining </w:t>
       </w:r>
-      <w:r>
-        <w:t>3 parts:</w:t>
+      <w:proofErr w:type="gramStart"/>
+      <w:r>
+        <w:t>3</w:t>
+      </w:r>
+      <w:proofErr w:type="gramEnd"/>
+      <w:r>
+        <w:t xml:space="preserve"> parts:</w:t>
       </w:r>
     </w:p>
     <w:p>
@@ -753,13 +1901,7 @@
         <w:t>Proportional</w:t>
       </w:r>
       <w:r>
-        <w:t xml:space="preserve"> </w:t>
-      </w:r>
-      <w:r>
-        <w:t>(P)</w:t>
-      </w:r>
-      <w:r>
-        <w:t>: current error value</w:t>
+        <w:t xml:space="preserve"> (P): current error value</w:t>
       </w:r>
     </w:p>
     <w:p>
@@ -771,10 +1913,7 @@
         </w:numPr>
       </w:pPr>
       <w:r>
-        <w:t>Integral (I)</w:t>
-      </w:r>
-      <w:r>
-        <w:t>: previous errors</w:t>
+        <w:t>Integral (I): previous errors</w:t>
       </w:r>
     </w:p>
     <w:p>
@@ -786,10 +1925,7 @@
         </w:numPr>
       </w:pPr>
       <w:r>
-        <w:t>Derivative (D)</w:t>
-      </w:r>
-      <w:r>
-        <w:t>: estimation of future errors by its current rate of change</w:t>
+        <w:t>Derivative (D): estimation of future errors by its current rate of change</w:t>
       </w:r>
     </w:p>
     <w:p>
@@ -843,7 +1979,15 @@
     </w:p>
     <w:p>
       <w:r>
-        <w:t>The overall control function in continuous time domain can be expressed as:</w:t>
+        <w:t xml:space="preserve">The overall control function in continuous time domain </w:t>
+      </w:r>
+      <w:proofErr w:type="gramStart"/>
+      <w:r>
+        <w:t>can be expressed</w:t>
+      </w:r>
+      <w:proofErr w:type="gramEnd"/>
+      <w:r>
+        <w:t xml:space="preserve"> as:</w:t>
       </w:r>
     </w:p>
     <w:p>
@@ -880,13 +2024,7 @@
             <w:rPr>
               <w:rFonts w:ascii="Cambria Math" w:hAnsi="Cambria Math"/>
             </w:rPr>
-            <m:t>=P+I+D</m:t>
-          </m:r>
-          <m:r>
-            <w:rPr>
-              <w:rFonts w:ascii="Cambria Math" w:hAnsi="Cambria Math"/>
-            </w:rPr>
-            <m:t>=</m:t>
+            <m:t>=P+I+D=</m:t>
           </m:r>
           <m:sSub>
             <m:sSubPr>
@@ -1087,13 +2225,7 @@
                 <w:rPr>
                   <w:rFonts w:ascii="Cambria Math" w:hAnsi="Cambria Math"/>
                 </w:rPr>
-                <m:t>d</m:t>
-              </m:r>
-              <m:r>
-                <w:rPr>
-                  <w:rFonts w:ascii="Cambria Math" w:hAnsi="Cambria Math"/>
-                </w:rPr>
-                <m:t>e(t)</m:t>
+                <m:t>de(t)</m:t>
               </m:r>
             </m:num>
             <m:den>
@@ -1101,13 +2233,7 @@
                 <w:rPr>
                   <w:rFonts w:ascii="Cambria Math" w:hAnsi="Cambria Math"/>
                 </w:rPr>
-                <m:t>d</m:t>
-              </m:r>
-              <m:r>
-                <w:rPr>
-                  <w:rFonts w:ascii="Cambria Math" w:hAnsi="Cambria Math"/>
-                </w:rPr>
-                <m:t>t</m:t>
+                <m:t>dt</m:t>
               </m:r>
             </m:den>
           </m:f>
@@ -1116,7 +2242,15 @@
     </w:p>
     <w:p>
       <w:r>
-        <w:t>In discrete time domain it has the following form:</w:t>
+        <w:t xml:space="preserve">In discrete time </w:t>
+      </w:r>
+      <w:proofErr w:type="gramStart"/>
+      <w:r>
+        <w:t>domain</w:t>
+      </w:r>
+      <w:proofErr w:type="gramEnd"/>
+      <w:r>
+        <w:t xml:space="preserve"> it has the following form:</w:t>
       </w:r>
       <w:r>
         <w:t xml:space="preserve"> </w:t>
@@ -1156,13 +2290,7 @@
             <w:rPr>
               <w:rFonts w:ascii="Cambria Math" w:hAnsi="Cambria Math"/>
             </w:rPr>
-            <m:t>=P+I+D</m:t>
-          </m:r>
-          <m:r>
-            <w:rPr>
-              <w:rFonts w:ascii="Cambria Math" w:hAnsi="Cambria Math"/>
-            </w:rPr>
-            <m:t>=</m:t>
+            <m:t>=P+I+D=</m:t>
           </m:r>
           <m:sSub>
             <m:sSubPr>
@@ -1194,13 +2322,7 @@
             <w:rPr>
               <w:rFonts w:ascii="Cambria Math" w:hAnsi="Cambria Math"/>
             </w:rPr>
-            <m:t>*</m:t>
-          </m:r>
-          <m:r>
-            <w:rPr>
-              <w:rFonts w:ascii="Cambria Math" w:hAnsi="Cambria Math"/>
-            </w:rPr>
-            <m:t>E</m:t>
+            <m:t>*E</m:t>
           </m:r>
           <m:d>
             <m:dPr>
@@ -1348,13 +2470,7 @@
             <w:rPr>
               <w:rFonts w:ascii="Cambria Math" w:hAnsi="Cambria Math"/>
             </w:rPr>
-            <m:t>*</m:t>
-          </m:r>
-          <m:r>
-            <w:rPr>
-              <w:rFonts w:ascii="Cambria Math" w:hAnsi="Cambria Math"/>
-            </w:rPr>
-            <m:t>(E</m:t>
+            <m:t>*(E</m:t>
           </m:r>
           <m:d>
             <m:dPr>
@@ -1400,22 +2516,25 @@
       <w:pPr>
         <w:pStyle w:val="1"/>
       </w:pPr>
-      <w:bookmarkStart w:id="2" w:name="_Toc513292425"/>
+      <w:bookmarkStart w:id="4" w:name="_Toc513378906"/>
       <w:r>
         <w:lastRenderedPageBreak/>
         <w:t>Description of the system</w:t>
       </w:r>
+      <w:bookmarkEnd w:id="4"/>
     </w:p>
     <w:p>
       <w:pPr>
         <w:pStyle w:val="2"/>
       </w:pPr>
+      <w:bookmarkStart w:id="5" w:name="_Toc513378907"/>
       <w:r>
         <w:t xml:space="preserve">Construction of the Ackermann </w:t>
       </w:r>
       <w:r>
         <w:t>car</w:t>
       </w:r>
+      <w:bookmarkEnd w:id="5"/>
     </w:p>
     <w:p>
       <w:r>
@@ -1425,7 +2544,15 @@
         <w:t>simulations,</w:t>
       </w:r>
       <w:r>
-        <w:t xml:space="preserve"> the Ackerman car with following parameters was used:</w:t>
+        <w:t xml:space="preserve"> the Ackerman car with following parameters </w:t>
+      </w:r>
+      <w:proofErr w:type="gramStart"/>
+      <w:r>
+        <w:t>was used</w:t>
+      </w:r>
+      <w:proofErr w:type="gramEnd"/>
+      <w:r>
+        <w:t>:</w:t>
       </w:r>
     </w:p>
     <w:p>
@@ -1443,19 +2570,7 @@
         <w:rPr>
           <w:lang w:val="en-US"/>
         </w:rPr>
-        <w:t>L</w:t>
-      </w:r>
-      <w:r>
-        <w:rPr>
-          <w:lang w:val="en-US"/>
-        </w:rPr>
-        <w:t xml:space="preserve"> = 0.1289</w:t>
-      </w:r>
-      <w:r>
-        <w:rPr>
-          <w:lang w:val="en-US"/>
-        </w:rPr>
-        <w:t xml:space="preserve"> – dista</w:t>
+        <w:t>L = 0.1289 – dista</w:t>
       </w:r>
       <w:r>
         <w:rPr>
@@ -1485,38 +2600,34 @@
         <w:rPr>
           <w:lang w:val="en-US"/>
         </w:rPr>
-        <w:t>T</w:t>
+        <w:t>T = 0.0755 - distance between front left and back wheels</w:t>
       </w:r>
       <w:r>
         <w:rPr>
           <w:lang w:val="en-US"/>
         </w:rPr>
-        <w:t xml:space="preserve"> = 0.0755</w:t>
-      </w:r>
-      <w:r>
+        <w:t>.</w:t>
+      </w:r>
+    </w:p>
+    <w:p>
+      <w:pPr>
         <w:rPr>
           <w:lang w:val="en-US"/>
         </w:rPr>
-        <w:t xml:space="preserve"> - distance between front left and back wheels</w:t>
-      </w:r>
+      </w:pPr>
+      <w:proofErr w:type="gramStart"/>
       <w:r>
         <w:rPr>
           <w:lang w:val="en-US"/>
         </w:rPr>
-        <w:t>.</w:t>
-      </w:r>
-    </w:p>
-    <w:p>
-      <w:pPr>
+        <w:t>Also</w:t>
+      </w:r>
+      <w:proofErr w:type="gramEnd"/>
+      <w:r>
         <w:rPr>
           <w:lang w:val="en-US"/>
         </w:rPr>
-      </w:pPr>
-      <w:r>
-        <w:rPr>
-          <w:lang w:val="en-US"/>
-        </w:rPr>
-        <w:t>Also it has 3 vision sensors on the front bumper</w:t>
+        <w:t xml:space="preserve"> it has 3 vision sensors on the front bumper</w:t>
       </w:r>
       <w:r>
         <w:rPr>
@@ -1533,8 +2644,8 @@
         </w:rPr>
         <w:drawing>
           <wp:inline distT="0" distB="0" distL="0" distR="0">
-            <wp:extent cx="3878580" cy="2156460"/>
-            <wp:effectExtent l="0" t="0" r="7620" b="0"/>
+            <wp:extent cx="2974035" cy="1653540"/>
+            <wp:effectExtent l="0" t="0" r="0" b="3810"/>
             <wp:docPr id="6" name="Рисунок 6"/>
             <wp:cNvGraphicFramePr>
               <a:graphicFrameLocks xmlns:a="http://schemas.openxmlformats.org/drawingml/2006/main" noChangeAspect="1"/>
@@ -1560,7 +2671,7 @@
                   <pic:spPr bwMode="auto">
                     <a:xfrm>
                       <a:off x="0" y="0"/>
-                      <a:ext cx="3878580" cy="2156460"/>
+                      <a:ext cx="2985297" cy="1659802"/>
                     </a:xfrm>
                     <a:prstGeom prst="rect">
                       <a:avLst/>
@@ -1585,6 +2696,7 @@
       <w:pPr>
         <w:pStyle w:val="2"/>
       </w:pPr>
+      <w:bookmarkStart w:id="6" w:name="_Toc513378908"/>
       <w:r>
         <w:t xml:space="preserve">Geometry of </w:t>
       </w:r>
@@ -1600,7 +2712,7 @@
       <w:r>
         <w:t>car</w:t>
       </w:r>
-      <w:bookmarkEnd w:id="2"/>
+      <w:bookmarkEnd w:id="6"/>
     </w:p>
     <w:p>
       <w:pPr>
@@ -1669,7 +2781,23 @@
           <w:rFonts w:cstheme="minorHAnsi"/>
           <w:lang w:val="en-US"/>
         </w:rPr>
-        <w:t xml:space="preserve">δ can be found as </w:t>
+        <w:t xml:space="preserve">δ </w:t>
+      </w:r>
+      <w:proofErr w:type="gramStart"/>
+      <w:r>
+        <w:rPr>
+          <w:rFonts w:cstheme="minorHAnsi"/>
+          <w:lang w:val="en-US"/>
+        </w:rPr>
+        <w:t>can be found</w:t>
+      </w:r>
+      <w:proofErr w:type="gramEnd"/>
+      <w:r>
+        <w:rPr>
+          <w:rFonts w:cstheme="minorHAnsi"/>
+          <w:lang w:val="en-US"/>
+        </w:rPr>
+        <w:t xml:space="preserve"> as </w:t>
       </w:r>
     </w:p>
     <w:p>
@@ -2105,7 +3233,15 @@
         <w:rPr>
           <w:lang w:val="en-US"/>
         </w:rPr>
-        <w:t>With r</w:t>
+        <w:t xml:space="preserve">With </w:t>
+      </w:r>
+      <w:proofErr w:type="spellStart"/>
+      <w:proofErr w:type="gramStart"/>
+      <w:r>
+        <w:rPr>
+          <w:lang w:val="en-US"/>
+        </w:rPr>
+        <w:t>r</w:t>
       </w:r>
       <w:r>
         <w:rPr>
@@ -2114,6 +3250,8 @@
         </w:rPr>
         <w:t>i</w:t>
       </w:r>
+      <w:proofErr w:type="spellEnd"/>
+      <w:proofErr w:type="gramEnd"/>
       <w:r>
         <w:rPr>
           <w:lang w:val="en-US"/>
@@ -2143,7 +3281,14 @@
         <w:rPr>
           <w:lang w:val="en-US"/>
         </w:rPr>
-        <w:t>, r</w:t>
+        <w:t xml:space="preserve">, </w:t>
+      </w:r>
+      <w:proofErr w:type="spellStart"/>
+      <w:r>
+        <w:rPr>
+          <w:lang w:val="en-US"/>
+        </w:rPr>
+        <w:t>r</w:t>
       </w:r>
       <w:r>
         <w:rPr>
@@ -2152,6 +3297,7 @@
         </w:rPr>
         <w:t>o</w:t>
       </w:r>
+      <w:proofErr w:type="spellEnd"/>
       <w:r>
         <w:rPr>
           <w:lang w:val="en-US"/>
@@ -2518,7 +3664,23 @@
           <w:rFonts w:cstheme="minorHAnsi"/>
           <w:lang w:val="en-US"/>
         </w:rPr>
-        <w:t>These equations will be used later.</w:t>
+        <w:t xml:space="preserve">These equations </w:t>
+      </w:r>
+      <w:proofErr w:type="gramStart"/>
+      <w:r>
+        <w:rPr>
+          <w:rFonts w:cstheme="minorHAnsi"/>
+          <w:lang w:val="en-US"/>
+        </w:rPr>
+        <w:t>will be used</w:t>
+      </w:r>
+      <w:proofErr w:type="gramEnd"/>
+      <w:r>
+        <w:rPr>
+          <w:rFonts w:cstheme="minorHAnsi"/>
+          <w:lang w:val="en-US"/>
+        </w:rPr>
+        <w:t xml:space="preserve"> later.</w:t>
       </w:r>
     </w:p>
     <w:p>
@@ -2532,11 +3694,10 @@
           <w:noProof/>
           <w:lang w:eastAsia="en-GB"/>
         </w:rPr>
-        <w:lastRenderedPageBreak/>
         <w:drawing>
           <wp:inline distT="0" distB="0" distL="0" distR="0">
-            <wp:extent cx="5940425" cy="2911475"/>
-            <wp:effectExtent l="0" t="0" r="3175" b="3175"/>
+            <wp:extent cx="5146209" cy="2522220"/>
+            <wp:effectExtent l="0" t="0" r="0" b="0"/>
             <wp:docPr id="1" name="Рисунок 1"/>
             <wp:cNvGraphicFramePr>
               <a:graphicFrameLocks xmlns:a="http://schemas.openxmlformats.org/drawingml/2006/main" noChangeAspect="1"/>
@@ -2562,7 +3723,7 @@
                   <pic:spPr bwMode="auto">
                     <a:xfrm>
                       <a:off x="0" y="0"/>
-                      <a:ext cx="5940425" cy="2911475"/>
+                      <a:ext cx="5150942" cy="2524540"/>
                     </a:xfrm>
                     <a:prstGeom prst="rect">
                       <a:avLst/>
@@ -2587,9 +3748,12 @@
       <w:pPr>
         <w:pStyle w:val="2"/>
       </w:pPr>
-      <w:r>
+      <w:bookmarkStart w:id="7" w:name="_Toc513378909"/>
+      <w:r>
+        <w:lastRenderedPageBreak/>
         <w:t>Environment</w:t>
       </w:r>
+      <w:bookmarkEnd w:id="7"/>
     </w:p>
     <w:p>
       <w:r>
@@ -2604,7 +3768,15 @@
     </w:p>
     <w:p>
       <w:r>
-        <w:t xml:space="preserve">Red areas don’t have influence on car’s motion but they are used for detection </w:t>
+        <w:t xml:space="preserve">Red areas </w:t>
+      </w:r>
+      <w:proofErr w:type="gramStart"/>
+      <w:r>
+        <w:t>don’t</w:t>
+      </w:r>
+      <w:proofErr w:type="gramEnd"/>
+      <w:r>
+        <w:t xml:space="preserve"> have influence on car’s motion but they are used for detection </w:t>
       </w:r>
       <w:r>
         <w:t xml:space="preserve">of its position: if the car is on these areas, then it has left its stability threshold and is not on the line anymore. </w:t>
@@ -2612,7 +3784,6 @@
     </w:p>
     <w:p>
       <w:pPr>
-        <w:pStyle w:val="2"/>
         <w:rPr>
           <w:lang w:val="ru-RU"/>
         </w:rPr>
@@ -2620,15 +3791,12 @@
       <w:r>
         <w:rPr>
           <w:noProof/>
-          <w:color w:val="2E74B5" w:themeColor="accent1" w:themeShade="BF"/>
-          <w:sz w:val="40"/>
-          <w:szCs w:val="40"/>
           <w:lang w:eastAsia="en-GB"/>
         </w:rPr>
         <w:drawing>
           <wp:inline distT="0" distB="0" distL="0" distR="0" wp14:anchorId="2BC607B5" wp14:editId="67227F59">
-            <wp:extent cx="4046220" cy="4382799"/>
-            <wp:effectExtent l="0" t="0" r="0" b="0"/>
+            <wp:extent cx="3559618" cy="3855720"/>
+            <wp:effectExtent l="0" t="0" r="3175" b="0"/>
             <wp:docPr id="7" name="Рисунок 7"/>
             <wp:cNvGraphicFramePr>
               <a:graphicFrameLocks xmlns:a="http://schemas.openxmlformats.org/drawingml/2006/main" noChangeAspect="1"/>
@@ -2654,7 +3822,7 @@
                   <pic:spPr bwMode="auto">
                     <a:xfrm>
                       <a:off x="0" y="0"/>
-                      <a:ext cx="4093984" cy="4434536"/>
+                      <a:ext cx="3606958" cy="3906998"/>
                     </a:xfrm>
                     <a:prstGeom prst="rect">
                       <a:avLst/>
@@ -2677,34 +3845,19 @@
     </w:p>
     <w:p>
       <w:pPr>
-        <w:rPr>
-          <w:rFonts w:asciiTheme="majorHAnsi" w:eastAsiaTheme="majorEastAsia" w:hAnsiTheme="majorHAnsi" w:cstheme="majorBidi"/>
-          <w:sz w:val="32"/>
-          <w:szCs w:val="32"/>
-          <w:lang w:val="ru-RU"/>
-        </w:rPr>
-      </w:pPr>
-      <w:r>
-        <w:rPr>
-          <w:lang w:val="ru-RU"/>
-        </w:rPr>
-        <w:br w:type="page"/>
-      </w:r>
-    </w:p>
-    <w:p>
-      <w:pPr>
         <w:pStyle w:val="2"/>
         <w:rPr>
           <w:lang w:val="en-US"/>
         </w:rPr>
       </w:pPr>
+      <w:bookmarkStart w:id="8" w:name="_Toc513378910"/>
       <w:r>
         <w:rPr>
           <w:lang w:val="en-US"/>
         </w:rPr>
-        <w:lastRenderedPageBreak/>
         <w:t>Vision Sensors</w:t>
       </w:r>
+      <w:bookmarkEnd w:id="8"/>
     </w:p>
     <w:p>
       <w:pPr>
@@ -2716,20 +3869,48 @@
         <w:rPr>
           <w:lang w:val="en-US"/>
         </w:rPr>
-        <w:t xml:space="preserve">The Ackermann car model has 3 vision sensors of orthographic projection-type. </w:t>
-      </w:r>
-    </w:p>
-    <w:p>
+        <w:t xml:space="preserve">The Ackermann car model has </w:t>
+      </w:r>
+      <w:proofErr w:type="gramStart"/>
       <w:r>
         <w:rPr>
           <w:lang w:val="en-US"/>
         </w:rPr>
-        <w:t xml:space="preserve">Left and right vision sensors are used for detection relative position of the car to the black line and calculating the error. </w:t>
-      </w:r>
+        <w:t>3</w:t>
+      </w:r>
+      <w:proofErr w:type="gramEnd"/>
       <w:r>
         <w:rPr>
           <w:lang w:val="en-US"/>
         </w:rPr>
+        <w:t xml:space="preserve"> vision sensors of orthographic projection-type. </w:t>
+      </w:r>
+    </w:p>
+    <w:p>
+      <w:r>
+        <w:rPr>
+          <w:lang w:val="en-US"/>
+        </w:rPr>
+        <w:t xml:space="preserve">Left and right vision sensors </w:t>
+      </w:r>
+      <w:proofErr w:type="gramStart"/>
+      <w:r>
+        <w:rPr>
+          <w:lang w:val="en-US"/>
+        </w:rPr>
+        <w:t>are used</w:t>
+      </w:r>
+      <w:proofErr w:type="gramEnd"/>
+      <w:r>
+        <w:rPr>
+          <w:lang w:val="en-US"/>
+        </w:rPr>
+        <w:t xml:space="preserve"> for detection relative position of the car to the black line and calculating the error. </w:t>
+      </w:r>
+      <w:r>
+        <w:rPr>
+          <w:lang w:val="en-US"/>
+        </w:rPr>
         <w:t xml:space="preserve">For this </w:t>
       </w:r>
       <w:r>
@@ -2742,22 +3923,54 @@
         <w:rPr>
           <w:lang w:val="en-US"/>
         </w:rPr>
-        <w:t xml:space="preserve"> we take the difference between their average of intensity values</w:t>
-      </w:r>
+        <w:t xml:space="preserve"> we take the difference between their </w:t>
+      </w:r>
+      <w:proofErr w:type="gramStart"/>
       <w:r>
         <w:rPr>
           <w:lang w:val="en-US"/>
         </w:rPr>
+        <w:t>average</w:t>
+      </w:r>
+      <w:proofErr w:type="gramEnd"/>
+      <w:r>
+        <w:rPr>
+          <w:lang w:val="en-US"/>
+        </w:rPr>
+        <w:t xml:space="preserve"> of intensity values</w:t>
+      </w:r>
+      <w:r>
+        <w:rPr>
+          <w:lang w:val="en-US"/>
+        </w:rPr>
         <w:t xml:space="preserve">. These values </w:t>
       </w:r>
       <w:r>
-        <w:t>vary</w:t>
-      </w:r>
-      <w:r>
-        <w:t xml:space="preserve"> in [0, 1] (0 for black and 1 for white colour).</w:t>
-      </w:r>
-      <w:r>
-        <w:t xml:space="preserve"> In a position, when the path lies exactly in the middle of 2 sensors, the tracked values from both sensors would be the same (so, difference is zero, there is no need in correction). The value of difference vary in [-1, 1], so the correction angle would depend on this value.</w:t>
+        <w:t>vary in [</w:t>
+      </w:r>
+      <w:proofErr w:type="gramStart"/>
+      <w:r>
+        <w:t>0</w:t>
+      </w:r>
+      <w:proofErr w:type="gramEnd"/>
+      <w:r>
+        <w:t xml:space="preserve">, 1] (0 for black and 1 for white colour). In a position, when the path lies exactly in the middle of </w:t>
+      </w:r>
+      <w:proofErr w:type="gramStart"/>
+      <w:r>
+        <w:t>2</w:t>
+      </w:r>
+      <w:proofErr w:type="gramEnd"/>
+      <w:r>
+        <w:t xml:space="preserve"> sensors, the tracked values from both sensors would be the same (so, difference is zero, there is no need in correction). The value of difference vary in [-</w:t>
+      </w:r>
+      <w:proofErr w:type="gramStart"/>
+      <w:r>
+        <w:t>1</w:t>
+      </w:r>
+      <w:proofErr w:type="gramEnd"/>
+      <w:r>
+        <w:t>, 1], so the correction angle would depend on this value.</w:t>
       </w:r>
     </w:p>
     <w:p>
@@ -2773,7 +3986,31 @@
         <w:t xml:space="preserve"> </w:t>
       </w:r>
       <w:r>
-        <w:t>sensor is used for detecting lap of the car with red area (that means it doesn’t following line anymore). For this case the average of red value from the sensor is used. This value is also vary in [0, 1]. The simulation stops when it becomes more than 0.9.</w:t>
+        <w:t xml:space="preserve">sensor is used for detecting lap of the car with red area (that means it </w:t>
+      </w:r>
+      <w:proofErr w:type="gramStart"/>
+      <w:r>
+        <w:t>doesn’t</w:t>
+      </w:r>
+      <w:proofErr w:type="gramEnd"/>
+      <w:r>
+        <w:t xml:space="preserve"> following line anymore). For this </w:t>
+      </w:r>
+      <w:proofErr w:type="gramStart"/>
+      <w:r>
+        <w:t>case</w:t>
+      </w:r>
+      <w:proofErr w:type="gramEnd"/>
+      <w:r>
+        <w:t xml:space="preserve"> the average of red value from the sensor is used. This value is also vary in [</w:t>
+      </w:r>
+      <w:proofErr w:type="gramStart"/>
+      <w:r>
+        <w:t>0</w:t>
+      </w:r>
+      <w:proofErr w:type="gramEnd"/>
+      <w:r>
+        <w:t>, 1]. The simulation stops when it becomes more than 0.9.</w:t>
       </w:r>
     </w:p>
     <w:p>
@@ -2793,29 +4030,37 @@
       <w:pPr>
         <w:pStyle w:val="1"/>
       </w:pPr>
-      <w:bookmarkStart w:id="3" w:name="_Toc513292426"/>
+      <w:bookmarkStart w:id="9" w:name="_Toc513378911"/>
       <w:r>
         <w:lastRenderedPageBreak/>
         <w:t>Choice of algorithms and technologies</w:t>
       </w:r>
+      <w:bookmarkEnd w:id="9"/>
     </w:p>
     <w:p>
       <w:pPr>
         <w:pStyle w:val="2"/>
       </w:pPr>
-      <w:r>
-        <w:t xml:space="preserve">Choosing </w:t>
-      </w:r>
-      <w:r>
-        <w:t>environment</w:t>
-      </w:r>
+      <w:bookmarkStart w:id="10" w:name="_Toc513378912"/>
+      <w:r>
+        <w:t>Choosing environment</w:t>
+      </w:r>
+      <w:bookmarkEnd w:id="10"/>
     </w:p>
     <w:p>
       <w:r>
         <w:t xml:space="preserve">At the first part of the project, when the task was small and </w:t>
       </w:r>
       <w:r>
-        <w:t>the whole algorithm fitted in 50 lines of code, it was easier to maintain it in default V-REP’ Lua scripts</w:t>
+        <w:t xml:space="preserve">the whole algorithm fitted in 50 lines of code, it was easier to maintain it in default V-REP’ </w:t>
+      </w:r>
+      <w:proofErr w:type="spellStart"/>
+      <w:r>
+        <w:t>Lua</w:t>
+      </w:r>
+      <w:proofErr w:type="spellEnd"/>
+      <w:r>
+        <w:t xml:space="preserve"> scripts</w:t>
       </w:r>
       <w:r>
         <w:t>. At that time there was a single scene file containing model and code in it</w:t>
@@ -2832,7 +4077,15 @@
         <w:t xml:space="preserve"> the tasks became more complex, so that it was more rational to move it to a separate project on Python and control simulation through V-REP remote API.</w:t>
       </w:r>
       <w:r>
-        <w:t xml:space="preserve"> So, now there is a separate file with a model and a separate project </w:t>
+        <w:t xml:space="preserve"> </w:t>
+      </w:r>
+      <w:proofErr w:type="gramStart"/>
+      <w:r>
+        <w:t>So</w:t>
+      </w:r>
+      <w:proofErr w:type="gramEnd"/>
+      <w:r>
+        <w:t xml:space="preserve">, now there is a separate file with a model and a separate project </w:t>
       </w:r>
       <w:r>
         <w:t>with code.</w:t>
@@ -2842,9 +4095,11 @@
       <w:pPr>
         <w:pStyle w:val="2"/>
       </w:pPr>
+      <w:bookmarkStart w:id="11" w:name="_Toc513378913"/>
       <w:r>
         <w:t>Choosing optimal parameters</w:t>
       </w:r>
+      <w:bookmarkEnd w:id="11"/>
     </w:p>
     <w:p>
       <w:r>
@@ -2857,13 +4112,29 @@
         <w:t xml:space="preserve"> </w:t>
       </w:r>
       <w:r>
-        <w:t xml:space="preserve">choosing the values of speed and PID coefficients was performed heuristically. </w:t>
+        <w:t xml:space="preserve">choosing the values of speed and PID coefficients </w:t>
+      </w:r>
+      <w:proofErr w:type="gramStart"/>
+      <w:r>
+        <w:t>was performed</w:t>
+      </w:r>
+      <w:proofErr w:type="gramEnd"/>
+      <w:r>
+        <w:t xml:space="preserve"> heuristically. </w:t>
       </w:r>
       <w:r>
         <w:t>However,</w:t>
       </w:r>
       <w:r>
-        <w:t xml:space="preserve"> since it is not very efficient way then it was decided to create an automatic test engine</w:t>
+        <w:t xml:space="preserve"> since it is not very efficient way then it </w:t>
+      </w:r>
+      <w:proofErr w:type="gramStart"/>
+      <w:r>
+        <w:t>was decided</w:t>
+      </w:r>
+      <w:proofErr w:type="gramEnd"/>
+      <w:r>
+        <w:t xml:space="preserve"> to create an automatic test engine</w:t>
       </w:r>
       <w:r>
         <w:t>.</w:t>
@@ -2889,39 +4160,31 @@
         <w:t xml:space="preserve">source </w:t>
       </w:r>
       <w:r>
-        <w:t>code for this generator is in file “</w:t>
-      </w:r>
-      <w:r>
-        <w:t>TestDataGenerator.py</w:t>
-      </w:r>
-      <w:r>
-        <w:t>”</w:t>
+        <w:t>code for this generator is in file “TestDataGenerator.py”</w:t>
       </w:r>
       <w:r>
         <w:t>).</w:t>
       </w:r>
     </w:p>
     <w:p>
-      <w:r>
-        <w:t>But it still wasn’t so efficient</w:t>
-      </w:r>
-      <w:r>
-        <w:t xml:space="preserve"> and it was decided to perform the selection of parameters using genetic algorithms. (The source code of the algorithm in file </w:t>
-      </w:r>
-      <w:r>
-        <w:t>“NEAT_Tester.py”</w:t>
-      </w:r>
-      <w:r>
-        <w:t>).</w:t>
+      <w:proofErr w:type="gramStart"/>
+      <w:r>
+        <w:t>But</w:t>
+      </w:r>
+      <w:proofErr w:type="gramEnd"/>
+      <w:r>
+        <w:t xml:space="preserve"> it still wasn’t so efficient and it was decided to perform the selection of parameters using genetic algorithms. (The source code of the algorithm in file “NEAT_Tester.py”).</w:t>
       </w:r>
     </w:p>
     <w:p>
       <w:pPr>
         <w:pStyle w:val="2"/>
       </w:pPr>
+      <w:bookmarkStart w:id="12" w:name="_Toc513378914"/>
       <w:r>
         <w:t>Checking end of simulation</w:t>
       </w:r>
+      <w:bookmarkEnd w:id="12"/>
     </w:p>
     <w:p>
       <w:r>
@@ -2947,39 +4210,64 @@
     </w:p>
     <w:p>
       <w:r>
-        <w:t xml:space="preserve">However, there were cases when the car ran out of the path, but haven’t fell down but hovered on a border of the floor. For this case was decided to check </w:t>
-      </w:r>
-      <w:r>
-        <w:t xml:space="preserve">relative location to the floor </w:t>
-      </w:r>
-      <w:r>
-        <w:t xml:space="preserve">not </w:t>
-      </w:r>
-      <w:r>
-        <w:t xml:space="preserve">of </w:t>
-      </w:r>
-      <w:r>
-        <w:t>a whole</w:t>
-      </w:r>
-      <w:r>
-        <w:t xml:space="preserve"> car</w:t>
-      </w:r>
-      <w:r>
-        <w:t xml:space="preserve"> but only of front wheels, so than whenever their position is lower than position of the floor, then the simulation was stopped. </w:t>
-      </w:r>
-    </w:p>
-    <w:p>
-      <w:r>
-        <w:t xml:space="preserve">But then a new problem appeared. </w:t>
-      </w:r>
-      <w:r>
-        <w:t xml:space="preserve">In some cases the car after getting off the track could run around for a long time, so that it gave wrong results. The solution for this problem was chosen to additional border lines: when the car crosses them, then simulation terminates. </w:t>
-      </w:r>
-      <w:r>
-        <w:t>These lines are painted red and detected by middle vision sensor.</w:t>
-      </w:r>
-      <w:bookmarkStart w:id="4" w:name="_GoBack"/>
-      <w:bookmarkEnd w:id="4"/>
+        <w:t xml:space="preserve">However, there were cases when the car ran out of the path, but </w:t>
+      </w:r>
+      <w:proofErr w:type="gramStart"/>
+      <w:r>
+        <w:t>haven’t</w:t>
+      </w:r>
+      <w:proofErr w:type="gramEnd"/>
+      <w:r>
+        <w:t xml:space="preserve"> fell down but hovered on a border of the floor. For this case </w:t>
+      </w:r>
+      <w:proofErr w:type="gramStart"/>
+      <w:r>
+        <w:t>was decided</w:t>
+      </w:r>
+      <w:proofErr w:type="gramEnd"/>
+      <w:r>
+        <w:t xml:space="preserve"> to check relative location to the floor not of a whole car but only of front wheels, so than whenever their position is lower than position of the floor, then the simulation was stopped. </w:t>
+      </w:r>
+    </w:p>
+    <w:p>
+      <w:proofErr w:type="gramStart"/>
+      <w:r>
+        <w:t>But then</w:t>
+      </w:r>
+      <w:proofErr w:type="gramEnd"/>
+      <w:r>
+        <w:t xml:space="preserve"> a new problem appeared. </w:t>
+      </w:r>
+      <w:r>
+        <w:t xml:space="preserve">In some </w:t>
+      </w:r>
+      <w:proofErr w:type="gramStart"/>
+      <w:r>
+        <w:t>cases</w:t>
+      </w:r>
+      <w:proofErr w:type="gramEnd"/>
+      <w:r>
+        <w:t xml:space="preserve"> the car after getting off the track could run around for a long time, so that it gave wrong results. The solution for this problem was chosen to additional </w:t>
+      </w:r>
+      <w:proofErr w:type="gramStart"/>
+      <w:r>
+        <w:t>border lines</w:t>
+      </w:r>
+      <w:proofErr w:type="gramEnd"/>
+      <w:r>
+        <w:t xml:space="preserve">: when the car crosses them, then simulation terminates. </w:t>
+      </w:r>
+      <w:r>
+        <w:t xml:space="preserve">These lines </w:t>
+      </w:r>
+      <w:proofErr w:type="gramStart"/>
+      <w:r>
+        <w:t>are painted</w:t>
+      </w:r>
+      <w:proofErr w:type="gramEnd"/>
+      <w:r>
+        <w:t xml:space="preserve"> red and detected by middle vision sensor.</w:t>
+      </w:r>
     </w:p>
     <w:p>
       <w:pPr>
@@ -2998,21 +4286,25 @@
       <w:pPr>
         <w:pStyle w:val="1"/>
       </w:pPr>
+      <w:bookmarkStart w:id="13" w:name="_Toc513378915"/>
       <w:r>
         <w:lastRenderedPageBreak/>
         <w:t>Program description</w:t>
       </w:r>
+      <w:bookmarkEnd w:id="13"/>
     </w:p>
     <w:p>
       <w:pPr>
         <w:pStyle w:val="2"/>
       </w:pPr>
+      <w:bookmarkStart w:id="14" w:name="_Toc513378916"/>
       <w:r>
         <w:t>Files o</w:t>
       </w:r>
       <w:r>
         <w:t>verview</w:t>
       </w:r>
+      <w:bookmarkEnd w:id="14"/>
     </w:p>
     <w:p>
       <w:r>
@@ -3031,7 +4323,15 @@
         </w:numPr>
       </w:pPr>
       <w:r>
-        <w:t>“ackerman_car.ttt” (V-REP scene file)</w:t>
+        <w:t>“</w:t>
+      </w:r>
+      <w:proofErr w:type="spellStart"/>
+      <w:r>
+        <w:t>ackerman_car.ttt</w:t>
+      </w:r>
+      <w:proofErr w:type="spellEnd"/>
+      <w:r>
+        <w:t>” (V-REP scene file)</w:t>
       </w:r>
     </w:p>
     <w:p>
@@ -3109,7 +4409,11 @@
         </w:numPr>
       </w:pPr>
       <w:r>
-        <w:t>“TestDataGenerator.py” (creates test cases by generating combinations of different parameters (i.e., speed, K</w:t>
+        <w:t xml:space="preserve">“TestDataGenerator.py” (creates test cases by generating combinations of different parameters (i.e., speed, </w:t>
+      </w:r>
+      <w:proofErr w:type="spellStart"/>
+      <w:r>
+        <w:t>K</w:t>
       </w:r>
       <w:r>
         <w:rPr>
@@ -3117,6 +4421,7 @@
         </w:rPr>
         <w:t>p</w:t>
       </w:r>
+      <w:proofErr w:type="spellEnd"/>
       <w:r>
         <w:t>, K</w:t>
       </w:r>
@@ -3127,7 +4432,11 @@
         <w:t>i</w:t>
       </w:r>
       <w:r>
-        <w:t>, K</w:t>
+        <w:t xml:space="preserve">, </w:t>
+      </w:r>
+      <w:proofErr w:type="spellStart"/>
+      <w:r>
+        <w:t>K</w:t>
       </w:r>
       <w:r>
         <w:rPr>
@@ -3135,6 +4444,7 @@
         </w:rPr>
         <w:t>d</w:t>
       </w:r>
+      <w:proofErr w:type="spellEnd"/>
       <w:r>
         <w:t xml:space="preserve"> coefficients) from a given range)</w:t>
       </w:r>
@@ -3152,18 +4462,53 @@
       </w:r>
     </w:p>
     <w:p>
-      <w:r>
-        <w:t xml:space="preserve">Also it contains data gathered by running different test engines (i.e., </w:t>
-      </w:r>
+      <w:pPr>
+        <w:pStyle w:val="af9"/>
+        <w:numPr>
+          <w:ilvl w:val="1"/>
+          <w:numId w:val="4"/>
+        </w:numPr>
+      </w:pPr>
+      <w:r>
+        <w:t>“</w:t>
+      </w:r>
+      <w:proofErr w:type="spellStart"/>
+      <w:r>
+        <w:t>config</w:t>
+      </w:r>
+      <w:proofErr w:type="spellEnd"/>
+      <w:r>
+        <w:t xml:space="preserve">-neat” (settings for neural network used in </w:t>
+      </w:r>
+      <w:r>
+        <w:t>“NEAT_Tester.py”</w:t>
+      </w:r>
+      <w:r>
+        <w:t>)</w:t>
+      </w:r>
+    </w:p>
+    <w:p>
+      <w:proofErr w:type="gramStart"/>
+      <w:r>
+        <w:t>Also</w:t>
+      </w:r>
+      <w:proofErr w:type="gramEnd"/>
+      <w:r>
+        <w:t xml:space="preserve"> it contains data gathered by running different test engines (i.e., </w:t>
+      </w:r>
+      <w:proofErr w:type="spellStart"/>
       <w:r>
         <w:t>TestDataGenerator</w:t>
       </w:r>
+      <w:proofErr w:type="spellEnd"/>
       <w:r>
         <w:t xml:space="preserve"> and </w:t>
       </w:r>
+      <w:proofErr w:type="spellStart"/>
       <w:r>
         <w:t>NEAT_Tester</w:t>
       </w:r>
+      <w:proofErr w:type="spellEnd"/>
       <w:r>
         <w:t>)</w:t>
       </w:r>
@@ -3173,58 +4518,605 @@
     </w:p>
     <w:p>
       <w:pPr>
-        <w:pStyle w:val="1"/>
-      </w:pPr>
+        <w:pStyle w:val="2"/>
+      </w:pPr>
+      <w:bookmarkStart w:id="15" w:name="_Toc513378917"/>
       <w:r>
         <w:lastRenderedPageBreak/>
-        <w:t>Implementation</w:t>
-      </w:r>
-      <w:bookmarkEnd w:id="3"/>
-    </w:p>
-    <w:p>
-      <w:r>
-        <w:t>For scann</w:t>
-      </w:r>
-      <w:r>
-        <w:t>ing state of the system I use 2 vision sensors. Their output value varies in [0, 1] (0 for black and 1 for white colour). The difference of value taken from these sensors (value in [-1, 1]) helps to determine size and direction of error (car’s deviation from the centre of path line).</w:t>
-      </w:r>
-    </w:p>
-    <w:p>
-      <w:r>
-        <w:t>The algorithm uses principle of discrete PID controller, so, as a value of integral is computed as a sum of all errors, derivative as a difference of current and previous errors.</w:t>
-      </w:r>
-    </w:p>
-    <w:p>
-      <w:r>
-        <w:t>The car in the system moves with constant angular velocity of all wheels, and we control its position by changing</w:t>
-      </w:r>
-      <w:r>
-        <w:t xml:space="preserve"> front</w:t>
-      </w:r>
-      <w:r>
-        <w:t xml:space="preserve"> steering</w:t>
-      </w:r>
-      <w:r>
-        <w:t xml:space="preserve"> (desired)</w:t>
-      </w:r>
-      <w:r>
-        <w:t xml:space="preserve"> angle</w:t>
+        <w:t>Line following algorithm</w:t>
       </w:r>
       <w:r>
         <w:t xml:space="preserve"> (</w:t>
       </w:r>
       <w:r>
+        <w:t>“LineFollower.py”</w:t>
+      </w:r>
+      <w:r>
+        <w:t>)</w:t>
+      </w:r>
+      <w:bookmarkEnd w:id="15"/>
+    </w:p>
+    <w:p>
+      <w:r>
+        <w:t xml:space="preserve">Class </w:t>
+      </w:r>
+      <w:proofErr w:type="spellStart"/>
+      <w:r>
+        <w:rPr>
+          <w:rStyle w:val="af4"/>
+        </w:rPr>
+        <w:t>LineFollower</w:t>
+      </w:r>
+      <w:proofErr w:type="spellEnd"/>
+      <w:r>
+        <w:t xml:space="preserve"> contains the logic of controlling and moving the car. Firstly, it </w:t>
+      </w:r>
+      <w:proofErr w:type="gramStart"/>
+      <w:r>
+        <w:t>is initialized</w:t>
+      </w:r>
+      <w:proofErr w:type="gramEnd"/>
+      <w:r>
+        <w:t xml:space="preserve"> by receiving IDs of Ackermann car’s components and setting all angles and speeds to zero. Optionally we can also set the limit on duration of simulation.</w:t>
+      </w:r>
+    </w:p>
+    <w:p>
+      <w:r>
+        <w:t>Then the control loop starts (</w:t>
+      </w:r>
+      <w:proofErr w:type="spellStart"/>
+      <w:r>
+        <w:rPr>
+          <w:rStyle w:val="af4"/>
+        </w:rPr>
+        <w:t>LineFollower</w:t>
+      </w:r>
+      <w:r>
+        <w:rPr>
+          <w:rStyle w:val="af4"/>
+        </w:rPr>
+        <w:t>.run_</w:t>
+      </w:r>
+      <w:proofErr w:type="gramStart"/>
+      <w:r>
+        <w:rPr>
+          <w:rStyle w:val="af4"/>
+        </w:rPr>
+        <w:t>car</w:t>
+      </w:r>
+      <w:proofErr w:type="spellEnd"/>
+      <w:r>
+        <w:rPr>
+          <w:rStyle w:val="af4"/>
+        </w:rPr>
+        <w:t>(</w:t>
+      </w:r>
+      <w:proofErr w:type="gramEnd"/>
+      <w:r>
+        <w:rPr>
+          <w:rStyle w:val="af4"/>
+        </w:rPr>
+        <w:t>)</w:t>
+      </w:r>
+      <w:r>
+        <w:t xml:space="preserve">). It consists of several </w:t>
+      </w:r>
+      <w:proofErr w:type="gramStart"/>
+      <w:r>
+        <w:t>steps which</w:t>
+      </w:r>
+      <w:proofErr w:type="gramEnd"/>
+      <w:r>
+        <w:t xml:space="preserve"> are executed while the car follows the line (i.e., hasn’t left stable state) or simulation time limit hasn’t exceeded. They are:</w:t>
+      </w:r>
+    </w:p>
+    <w:p>
+      <w:pPr>
+        <w:pStyle w:val="af9"/>
+        <w:numPr>
+          <w:ilvl w:val="0"/>
+          <w:numId w:val="5"/>
+        </w:numPr>
+      </w:pPr>
+      <w:r>
+        <w:t>Read data from vision sensors</w:t>
+      </w:r>
+    </w:p>
+    <w:p>
+      <w:pPr>
+        <w:pStyle w:val="af9"/>
+        <w:numPr>
+          <w:ilvl w:val="0"/>
+          <w:numId w:val="5"/>
+        </w:numPr>
+      </w:pPr>
+      <w:r>
+        <w:t>Based on this data calculate error, its integral and derivative part</w:t>
+      </w:r>
+    </w:p>
+    <w:p>
+      <w:pPr>
+        <w:pStyle w:val="af9"/>
+        <w:numPr>
+          <w:ilvl w:val="0"/>
+          <w:numId w:val="5"/>
+        </w:numPr>
+      </w:pPr>
+      <w:r>
+        <w:t>Using PID coefficients calculate the target correction angle</w:t>
+      </w:r>
+      <w:r>
+        <w:t xml:space="preserve"> </w:t>
+      </w:r>
+      <w:r>
+        <w:t>(</w:t>
+      </w:r>
+      <w:r>
         <w:rPr>
           <w:rFonts w:cstheme="minorHAnsi"/>
         </w:rPr>
         <w:t>δ</w:t>
       </w:r>
       <w:r>
-        <w:t>). The value of this angle depends on components of PID controller. Values of angles on each of front wheels are computed by formulas revealed in one of previous parts of report.</w:t>
-      </w:r>
-    </w:p>
-    <w:p/>
-    <w:p/>
+        <w:t>)</w:t>
+      </w:r>
+      <w:r>
+        <w:t xml:space="preserve"> (car’s rotation angle)</w:t>
+      </w:r>
+    </w:p>
+    <w:p>
+      <w:pPr>
+        <w:pStyle w:val="af9"/>
+        <w:numPr>
+          <w:ilvl w:val="0"/>
+          <w:numId w:val="5"/>
+        </w:numPr>
+      </w:pPr>
+      <w:r>
+        <w:t xml:space="preserve">Using formulas of Ackermann car’s geometry compute rotation angle for both front </w:t>
+      </w:r>
+      <w:proofErr w:type="spellStart"/>
+      <w:r>
+        <w:t>steering</w:t>
+      </w:r>
+      <w:r>
+        <w:t>s</w:t>
+      </w:r>
+      <w:proofErr w:type="spellEnd"/>
+      <w:r>
+        <w:t xml:space="preserve"> separately</w:t>
+      </w:r>
+    </w:p>
+    <w:p>
+      <w:pPr>
+        <w:pStyle w:val="af9"/>
+        <w:numPr>
+          <w:ilvl w:val="0"/>
+          <w:numId w:val="5"/>
+        </w:numPr>
+      </w:pPr>
+      <w:r>
+        <w:t>Set computed rotation angles</w:t>
+      </w:r>
+    </w:p>
+    <w:p>
+      <w:pPr>
+        <w:pStyle w:val="af9"/>
+        <w:numPr>
+          <w:ilvl w:val="0"/>
+          <w:numId w:val="5"/>
+        </w:numPr>
+      </w:pPr>
+      <w:r>
+        <w:t>Check if the car hasn’t left the path</w:t>
+      </w:r>
+    </w:p>
+    <w:p>
+      <w:pPr>
+        <w:pStyle w:val="af9"/>
+        <w:numPr>
+          <w:ilvl w:val="0"/>
+          <w:numId w:val="5"/>
+        </w:numPr>
+      </w:pPr>
+      <w:r>
+        <w:t>Check if simulation time hasn’t exceeded</w:t>
+      </w:r>
+    </w:p>
+    <w:p>
+      <w:pPr>
+        <w:pStyle w:val="af9"/>
+        <w:numPr>
+          <w:ilvl w:val="0"/>
+          <w:numId w:val="5"/>
+        </w:numPr>
+      </w:pPr>
+      <w:r>
+        <w:t>If 2 previous conditions are held, perform the loop again</w:t>
+      </w:r>
+    </w:p>
+    <w:p>
+      <w:pPr>
+        <w:pStyle w:val="2"/>
+      </w:pPr>
+      <w:bookmarkStart w:id="16" w:name="_Toc513378918"/>
+      <w:r>
+        <w:t>Preparing environment (</w:t>
+      </w:r>
+      <w:r>
+        <w:t>“simulation.py”</w:t>
+      </w:r>
+      <w:r>
+        <w:t>)</w:t>
+      </w:r>
+      <w:bookmarkEnd w:id="16"/>
+    </w:p>
+    <w:p>
+      <w:r>
+        <w:t xml:space="preserve">This file provides mechanisms </w:t>
+      </w:r>
+      <w:proofErr w:type="gramStart"/>
+      <w:r>
+        <w:t>for</w:t>
+      </w:r>
+      <w:proofErr w:type="gramEnd"/>
+      <w:r>
+        <w:t>:</w:t>
+      </w:r>
+    </w:p>
+    <w:p>
+      <w:pPr>
+        <w:pStyle w:val="af9"/>
+        <w:numPr>
+          <w:ilvl w:val="0"/>
+          <w:numId w:val="6"/>
+        </w:numPr>
+      </w:pPr>
+      <w:r>
+        <w:t>connecting to V-REP remote API, load</w:t>
+      </w:r>
+      <w:r>
+        <w:t>ing</w:t>
+      </w:r>
+      <w:r>
+        <w:t xml:space="preserve"> the scene in function </w:t>
+      </w:r>
+      <w:proofErr w:type="spellStart"/>
+      <w:r>
+        <w:rPr>
+          <w:rStyle w:val="af4"/>
+        </w:rPr>
+        <w:t>init_connection_scene</w:t>
+      </w:r>
+      <w:proofErr w:type="spellEnd"/>
+    </w:p>
+    <w:p>
+      <w:pPr>
+        <w:pStyle w:val="af9"/>
+        <w:numPr>
+          <w:ilvl w:val="0"/>
+          <w:numId w:val="6"/>
+        </w:numPr>
+      </w:pPr>
+      <w:r>
+        <w:t>start</w:t>
+      </w:r>
+      <w:r>
+        <w:t>ing</w:t>
+      </w:r>
+      <w:r>
+        <w:t xml:space="preserve"> simulation and run</w:t>
+      </w:r>
+      <w:r>
+        <w:t>ning</w:t>
+      </w:r>
+      <w:r>
+        <w:t xml:space="preserve"> the test with certain parameters in function </w:t>
+      </w:r>
+      <w:proofErr w:type="spellStart"/>
+      <w:r>
+        <w:rPr>
+          <w:rStyle w:val="af4"/>
+        </w:rPr>
+        <w:t>run_test</w:t>
+      </w:r>
+      <w:proofErr w:type="spellEnd"/>
+    </w:p>
+    <w:p>
+      <w:pPr>
+        <w:pStyle w:val="af9"/>
+        <w:numPr>
+          <w:ilvl w:val="0"/>
+          <w:numId w:val="6"/>
+        </w:numPr>
+        <w:rPr>
+          <w:rStyle w:val="af4"/>
+          <w:i w:val="0"/>
+          <w:iCs w:val="0"/>
+          <w:color w:val="auto"/>
+        </w:rPr>
+      </w:pPr>
+      <w:r>
+        <w:t xml:space="preserve">closing scene and disconnecting from V-REP remote API in function </w:t>
+      </w:r>
+      <w:proofErr w:type="spellStart"/>
+      <w:r>
+        <w:rPr>
+          <w:rStyle w:val="af4"/>
+        </w:rPr>
+        <w:t>close_connection_scene</w:t>
+      </w:r>
+      <w:proofErr w:type="spellEnd"/>
+    </w:p>
+    <w:p>
+      <w:pPr>
+        <w:pStyle w:val="2"/>
+      </w:pPr>
+      <w:bookmarkStart w:id="17" w:name="_Toc513378919"/>
+      <w:r>
+        <w:t>Tests generation (</w:t>
+      </w:r>
+      <w:r>
+        <w:t>“TestDataGenerator.py”</w:t>
+      </w:r>
+      <w:r>
+        <w:t>)</w:t>
+      </w:r>
+      <w:bookmarkEnd w:id="17"/>
+    </w:p>
+    <w:p>
+      <w:r>
+        <w:t xml:space="preserve">This </w:t>
+      </w:r>
+      <w:r>
+        <w:t>class provides mec</w:t>
+      </w:r>
+      <w:r>
+        <w:t xml:space="preserve">hanism for creating combinations of different </w:t>
+      </w:r>
+      <w:proofErr w:type="gramStart"/>
+      <w:r>
+        <w:t>parameters which</w:t>
+      </w:r>
+      <w:proofErr w:type="gramEnd"/>
+      <w:r>
+        <w:t xml:space="preserve"> are used in running tests.</w:t>
+      </w:r>
+    </w:p>
+    <w:p>
+      <w:r>
+        <w:t xml:space="preserve">Class </w:t>
+      </w:r>
+      <w:proofErr w:type="spellStart"/>
+      <w:r>
+        <w:rPr>
+          <w:rStyle w:val="af4"/>
+        </w:rPr>
+        <w:t>TestDataGenerator</w:t>
+      </w:r>
+      <w:proofErr w:type="spellEnd"/>
+      <w:r>
+        <w:t xml:space="preserve"> </w:t>
+      </w:r>
+      <w:r>
+        <w:t xml:space="preserve">is initialized with a list of ranges (which themselves are also lists of </w:t>
+      </w:r>
+      <w:proofErr w:type="gramStart"/>
+      <w:r>
+        <w:t>3</w:t>
+      </w:r>
+      <w:proofErr w:type="gramEnd"/>
+      <w:r>
+        <w:t xml:space="preserve"> values: range starting value, end value and a step of advancing parameter value). Then by demand (on </w:t>
+      </w:r>
+      <w:proofErr w:type="spellStart"/>
+      <w:r>
+        <w:rPr>
+          <w:rStyle w:val="af4"/>
+        </w:rPr>
+        <w:t>get_test_case</w:t>
+      </w:r>
+      <w:proofErr w:type="spellEnd"/>
+      <w:r>
+        <w:t xml:space="preserve"> function </w:t>
+      </w:r>
+      <w:proofErr w:type="gramStart"/>
+      <w:r>
+        <w:t>call)</w:t>
+      </w:r>
+      <w:proofErr w:type="gramEnd"/>
+      <w:r>
+        <w:t xml:space="preserve"> it returns a unique combination of </w:t>
+      </w:r>
+      <w:r>
+        <w:t>parameters with values from specified ranges.</w:t>
+      </w:r>
+    </w:p>
+    <w:p>
+      <w:pPr>
+        <w:pStyle w:val="2"/>
+      </w:pPr>
+      <w:bookmarkStart w:id="18" w:name="_Toc513378920"/>
+      <w:r>
+        <w:t>Testing by genetic algorithms (</w:t>
+      </w:r>
+      <w:r>
+        <w:t>“NEAT_Tester.py”</w:t>
+      </w:r>
+      <w:r>
+        <w:t>)</w:t>
+      </w:r>
+      <w:bookmarkEnd w:id="18"/>
+    </w:p>
+    <w:p>
+      <w:r>
+        <w:t xml:space="preserve">This file provides mechanism for selecting optimal simulation parameters using genetic algorithms based on </w:t>
+      </w:r>
+      <w:r>
+        <w:rPr>
+          <w:rStyle w:val="af4"/>
+        </w:rPr>
+        <w:t>neat-python</w:t>
+      </w:r>
+      <w:r>
+        <w:t xml:space="preserve"> library.</w:t>
+      </w:r>
+    </w:p>
+    <w:p>
+      <w:r>
+        <w:t xml:space="preserve">Settings for the neural network used by this algorithm (i.e., size of population, mutation rate, max fitness value, etc.) are provided in </w:t>
+      </w:r>
+      <w:r>
+        <w:t>“</w:t>
+      </w:r>
+      <w:proofErr w:type="spellStart"/>
+      <w:r>
+        <w:t>config</w:t>
+      </w:r>
+      <w:proofErr w:type="spellEnd"/>
+      <w:r>
+        <w:t>-neat”</w:t>
+      </w:r>
+      <w:r>
+        <w:t xml:space="preserve"> file.</w:t>
+      </w:r>
+    </w:p>
+    <w:p>
+      <w:r>
+        <w:t>It is initialized by ranges of valid simulation parameters which are used for normalization/</w:t>
+      </w:r>
+      <w:proofErr w:type="spellStart"/>
+      <w:r>
+        <w:t>denormalization</w:t>
+      </w:r>
+      <w:proofErr w:type="spellEnd"/>
+      <w:r>
+        <w:t xml:space="preserve"> of neural network’ input/output (since it receives/provides data in range [0, 1]).</w:t>
+      </w:r>
+    </w:p>
+    <w:p>
+      <w:r>
+        <w:t>Then it consequently runs several generations (default value is 100, but can be changed during initialization) by performing tests and evaluating each genome of population by their fitness.</w:t>
+      </w:r>
+    </w:p>
+    <w:p>
+      <w:r>
+        <w:t xml:space="preserve">Fitness of genome </w:t>
+      </w:r>
+      <w:proofErr w:type="gramStart"/>
+      <w:r>
+        <w:t>is calculated</w:t>
+      </w:r>
+      <w:proofErr w:type="gramEnd"/>
+      <w:r>
+        <w:t xml:space="preserve"> as a product of the speed and time of simulation performed with parameters generated by the genome.</w:t>
+      </w:r>
+    </w:p>
+    <w:p>
+      <w:pPr>
+        <w:pStyle w:val="2"/>
+      </w:pPr>
+      <w:r>
+        <w:lastRenderedPageBreak/>
+        <w:t>Starting point (“main.py”)</w:t>
+      </w:r>
+    </w:p>
+    <w:p>
+      <w:r>
+        <w:t>This file provides templates of functions for running simulation:</w:t>
+      </w:r>
+    </w:p>
+    <w:p>
+      <w:pPr>
+        <w:pStyle w:val="af9"/>
+        <w:numPr>
+          <w:ilvl w:val="0"/>
+          <w:numId w:val="7"/>
+        </w:numPr>
+      </w:pPr>
+      <w:r>
+        <w:t>ones with certain parameters (</w:t>
+      </w:r>
+      <w:proofErr w:type="spellStart"/>
+      <w:r>
+        <w:rPr>
+          <w:rStyle w:val="af4"/>
+        </w:rPr>
+        <w:t>run_simple_test</w:t>
+      </w:r>
+      <w:proofErr w:type="spellEnd"/>
+      <w:r>
+        <w:t>)</w:t>
+      </w:r>
+    </w:p>
+    <w:p>
+      <w:pPr>
+        <w:pStyle w:val="af9"/>
+        <w:numPr>
+          <w:ilvl w:val="0"/>
+          <w:numId w:val="7"/>
+        </w:numPr>
+      </w:pPr>
+      <w:r>
+        <w:t xml:space="preserve">several times with combinations of parameters created by </w:t>
+      </w:r>
+      <w:proofErr w:type="spellStart"/>
+      <w:r>
+        <w:rPr>
+          <w:rStyle w:val="af4"/>
+        </w:rPr>
+        <w:t>TestDataGenerator</w:t>
+      </w:r>
+      <w:proofErr w:type="spellEnd"/>
+      <w:r>
+        <w:t xml:space="preserve">  (</w:t>
+      </w:r>
+      <w:proofErr w:type="spellStart"/>
+      <w:r>
+        <w:rPr>
+          <w:rStyle w:val="af4"/>
+        </w:rPr>
+        <w:t>run_test_engine</w:t>
+      </w:r>
+      <w:proofErr w:type="spellEnd"/>
+      <w:r>
+        <w:t>)</w:t>
+      </w:r>
+    </w:p>
+    <w:p>
+      <w:pPr>
+        <w:pStyle w:val="af9"/>
+        <w:numPr>
+          <w:ilvl w:val="0"/>
+          <w:numId w:val="7"/>
+        </w:numPr>
+      </w:pPr>
+      <w:r>
+        <w:t xml:space="preserve">during execution of genetic algorithm by </w:t>
+      </w:r>
+      <w:proofErr w:type="spellStart"/>
+      <w:r>
+        <w:rPr>
+          <w:rStyle w:val="af4"/>
+        </w:rPr>
+        <w:t>NEAT_Tester</w:t>
+      </w:r>
+      <w:proofErr w:type="spellEnd"/>
+      <w:r>
+        <w:t xml:space="preserve"> (</w:t>
+      </w:r>
+      <w:proofErr w:type="spellStart"/>
+      <w:r>
+        <w:rPr>
+          <w:rStyle w:val="af4"/>
+        </w:rPr>
+        <w:t>run_NEAT_tests</w:t>
+      </w:r>
+      <w:proofErr w:type="spellEnd"/>
+      <w:r>
+        <w:t>)</w:t>
+      </w:r>
+    </w:p>
     <w:p>
       <w:pPr>
         <w:rPr>
@@ -3237,16 +5129,19 @@
       <w:r>
         <w:br w:type="page"/>
       </w:r>
+      <w:bookmarkStart w:id="19" w:name="_GoBack"/>
+      <w:bookmarkEnd w:id="19"/>
     </w:p>
     <w:p>
       <w:pPr>
         <w:pStyle w:val="1"/>
       </w:pPr>
-      <w:bookmarkStart w:id="5" w:name="_Toc513292427"/>
+      <w:bookmarkStart w:id="20" w:name="_Toc513378921"/>
       <w:r>
         <w:lastRenderedPageBreak/>
         <w:t>Final version software</w:t>
       </w:r>
+      <w:bookmarkEnd w:id="20"/>
     </w:p>
     <w:p>
       <w:r>
@@ -3281,11 +5176,12 @@
       <w:pPr>
         <w:pStyle w:val="1"/>
       </w:pPr>
+      <w:bookmarkStart w:id="21" w:name="_Toc513378922"/>
       <w:r>
         <w:lastRenderedPageBreak/>
         <w:t>References</w:t>
       </w:r>
-      <w:bookmarkEnd w:id="5"/>
+      <w:bookmarkEnd w:id="21"/>
     </w:p>
     <w:p>
       <w:hyperlink r:id="rId16" w:history="1">
@@ -3303,23 +5199,16 @@
           <w:rPr>
             <w:rStyle w:val="a3"/>
           </w:rPr>
-          <w:t>https://www.youtube.com/watch?v=i6uBwudw</w:t>
-        </w:r>
-        <w:r>
-          <w:rPr>
-            <w:rStyle w:val="a3"/>
-          </w:rPr>
-          <w:t>A</w:t>
-        </w:r>
-        <w:r>
-          <w:rPr>
-            <w:rStyle w:val="a3"/>
-          </w:rPr>
-          <w:t>5o</w:t>
+          <w:t>https://www.youtube.com/watch?v=i6uBwudwA5o</w:t>
         </w:r>
       </w:hyperlink>
     </w:p>
     <w:p>
+      <w:pPr>
+        <w:rPr>
+          <w:rStyle w:val="a3"/>
+        </w:rPr>
+      </w:pPr>
       <w:hyperlink r:id="rId18" w:history="1">
         <w:r>
           <w:rPr>
@@ -3329,10 +5218,21 @@
         </w:r>
       </w:hyperlink>
     </w:p>
+    <w:p>
+      <w:hyperlink r:id="rId19" w:history="1">
+        <w:r>
+          <w:rPr>
+            <w:rStyle w:val="a3"/>
+          </w:rPr>
+          <w:t>http://neat-python.readthedocs.io/en/latest/</w:t>
+        </w:r>
+      </w:hyperlink>
+    </w:p>
+    <w:p/>
     <w:p/>
     <w:p/>
     <w:sectPr>
-      <w:footerReference w:type="default" r:id="rId19"/>
+      <w:footerReference w:type="default" r:id="rId20"/>
       <w:pgSz w:w="11906" w:h="16838"/>
       <w:pgMar w:top="1134" w:right="850" w:bottom="1134" w:left="1701" w:header="708" w:footer="708" w:gutter="0"/>
       <w:cols w:space="708"/>
@@ -3668,9 +5568,9 @@
     </w:lvl>
   </w:abstractNum>
   <w:abstractNum w:abstractNumId="2" w15:restartNumberingAfterBreak="0">
-    <w:nsid w:val="539E257C"/>
+    <w:nsid w:val="20C730EB"/>
     <w:multiLevelType w:val="hybridMultilevel"/>
-    <w:tmpl w:val="6648334C"/>
+    <w:tmpl w:val="CF660C04"/>
     <w:lvl w:ilvl="0" w:tplc="08090001">
       <w:start w:val="1"/>
       <w:numFmt w:val="bullet"/>
@@ -3781,16 +5681,16 @@
     </w:lvl>
   </w:abstractNum>
   <w:abstractNum w:abstractNumId="3" w15:restartNumberingAfterBreak="0">
-    <w:nsid w:val="7BC34A16"/>
+    <w:nsid w:val="40E71696"/>
     <w:multiLevelType w:val="hybridMultilevel"/>
-    <w:tmpl w:val="E4F634D0"/>
+    <w:tmpl w:val="60C4C74A"/>
     <w:lvl w:ilvl="0" w:tplc="08090001">
       <w:start w:val="1"/>
       <w:numFmt w:val="bullet"/>
       <w:lvlText w:val=""/>
       <w:lvlJc w:val="left"/>
       <w:pPr>
-        <w:ind w:left="720" w:hanging="360"/>
+        <w:ind w:left="768" w:hanging="360"/>
       </w:pPr>
       <w:rPr>
         <w:rFonts w:ascii="Symbol" w:hAnsi="Symbol" w:hint="default"/>
@@ -3802,7 +5702,7 @@
       <w:lvlText w:val="o"/>
       <w:lvlJc w:val="left"/>
       <w:pPr>
-        <w:ind w:left="1440" w:hanging="360"/>
+        <w:ind w:left="1488" w:hanging="360"/>
       </w:pPr>
       <w:rPr>
         <w:rFonts w:ascii="Courier New" w:hAnsi="Courier New" w:cs="Courier New" w:hint="default"/>
@@ -3814,7 +5714,7 @@
       <w:lvlText w:val=""/>
       <w:lvlJc w:val="left"/>
       <w:pPr>
-        <w:ind w:left="2160" w:hanging="360"/>
+        <w:ind w:left="2208" w:hanging="360"/>
       </w:pPr>
       <w:rPr>
         <w:rFonts w:ascii="Wingdings" w:hAnsi="Wingdings" w:hint="default"/>
@@ -3826,7 +5726,7 @@
       <w:lvlText w:val=""/>
       <w:lvlJc w:val="left"/>
       <w:pPr>
-        <w:ind w:left="2880" w:hanging="360"/>
+        <w:ind w:left="2928" w:hanging="360"/>
       </w:pPr>
       <w:rPr>
         <w:rFonts w:ascii="Symbol" w:hAnsi="Symbol" w:hint="default"/>
@@ -3838,7 +5738,7 @@
       <w:lvlText w:val="o"/>
       <w:lvlJc w:val="left"/>
       <w:pPr>
-        <w:ind w:left="3600" w:hanging="360"/>
+        <w:ind w:left="3648" w:hanging="360"/>
       </w:pPr>
       <w:rPr>
         <w:rFonts w:ascii="Courier New" w:hAnsi="Courier New" w:cs="Courier New" w:hint="default"/>
@@ -3850,7 +5750,7 @@
       <w:lvlText w:val=""/>
       <w:lvlJc w:val="left"/>
       <w:pPr>
-        <w:ind w:left="4320" w:hanging="360"/>
+        <w:ind w:left="4368" w:hanging="360"/>
       </w:pPr>
       <w:rPr>
         <w:rFonts w:ascii="Wingdings" w:hAnsi="Wingdings" w:hint="default"/>
@@ -3862,7 +5762,7 @@
       <w:lvlText w:val=""/>
       <w:lvlJc w:val="left"/>
       <w:pPr>
-        <w:ind w:left="5040" w:hanging="360"/>
+        <w:ind w:left="5088" w:hanging="360"/>
       </w:pPr>
       <w:rPr>
         <w:rFonts w:ascii="Symbol" w:hAnsi="Symbol" w:hint="default"/>
@@ -3874,7 +5774,7 @@
       <w:lvlText w:val="o"/>
       <w:lvlJc w:val="left"/>
       <w:pPr>
-        <w:ind w:left="5760" w:hanging="360"/>
+        <w:ind w:left="5808" w:hanging="360"/>
       </w:pPr>
       <w:rPr>
         <w:rFonts w:ascii="Courier New" w:hAnsi="Courier New" w:cs="Courier New" w:hint="default"/>
@@ -3886,6 +5786,345 @@
       <w:lvlText w:val=""/>
       <w:lvlJc w:val="left"/>
       <w:pPr>
+        <w:ind w:left="6528" w:hanging="360"/>
+      </w:pPr>
+      <w:rPr>
+        <w:rFonts w:ascii="Wingdings" w:hAnsi="Wingdings" w:hint="default"/>
+      </w:rPr>
+    </w:lvl>
+  </w:abstractNum>
+  <w:abstractNum w:abstractNumId="4" w15:restartNumberingAfterBreak="0">
+    <w:nsid w:val="47985D4E"/>
+    <w:multiLevelType w:val="hybridMultilevel"/>
+    <w:tmpl w:val="866A220C"/>
+    <w:lvl w:ilvl="0" w:tplc="08090001">
+      <w:start w:val="1"/>
+      <w:numFmt w:val="bullet"/>
+      <w:lvlText w:val=""/>
+      <w:lvlJc w:val="left"/>
+      <w:pPr>
+        <w:ind w:left="720" w:hanging="360"/>
+      </w:pPr>
+      <w:rPr>
+        <w:rFonts w:ascii="Symbol" w:hAnsi="Symbol" w:hint="default"/>
+      </w:rPr>
+    </w:lvl>
+    <w:lvl w:ilvl="1" w:tplc="08090003" w:tentative="1">
+      <w:start w:val="1"/>
+      <w:numFmt w:val="bullet"/>
+      <w:lvlText w:val="o"/>
+      <w:lvlJc w:val="left"/>
+      <w:pPr>
+        <w:ind w:left="1440" w:hanging="360"/>
+      </w:pPr>
+      <w:rPr>
+        <w:rFonts w:ascii="Courier New" w:hAnsi="Courier New" w:cs="Courier New" w:hint="default"/>
+      </w:rPr>
+    </w:lvl>
+    <w:lvl w:ilvl="2" w:tplc="08090005" w:tentative="1">
+      <w:start w:val="1"/>
+      <w:numFmt w:val="bullet"/>
+      <w:lvlText w:val=""/>
+      <w:lvlJc w:val="left"/>
+      <w:pPr>
+        <w:ind w:left="2160" w:hanging="360"/>
+      </w:pPr>
+      <w:rPr>
+        <w:rFonts w:ascii="Wingdings" w:hAnsi="Wingdings" w:hint="default"/>
+      </w:rPr>
+    </w:lvl>
+    <w:lvl w:ilvl="3" w:tplc="08090001" w:tentative="1">
+      <w:start w:val="1"/>
+      <w:numFmt w:val="bullet"/>
+      <w:lvlText w:val=""/>
+      <w:lvlJc w:val="left"/>
+      <w:pPr>
+        <w:ind w:left="2880" w:hanging="360"/>
+      </w:pPr>
+      <w:rPr>
+        <w:rFonts w:ascii="Symbol" w:hAnsi="Symbol" w:hint="default"/>
+      </w:rPr>
+    </w:lvl>
+    <w:lvl w:ilvl="4" w:tplc="08090003" w:tentative="1">
+      <w:start w:val="1"/>
+      <w:numFmt w:val="bullet"/>
+      <w:lvlText w:val="o"/>
+      <w:lvlJc w:val="left"/>
+      <w:pPr>
+        <w:ind w:left="3600" w:hanging="360"/>
+      </w:pPr>
+      <w:rPr>
+        <w:rFonts w:ascii="Courier New" w:hAnsi="Courier New" w:cs="Courier New" w:hint="default"/>
+      </w:rPr>
+    </w:lvl>
+    <w:lvl w:ilvl="5" w:tplc="08090005" w:tentative="1">
+      <w:start w:val="1"/>
+      <w:numFmt w:val="bullet"/>
+      <w:lvlText w:val=""/>
+      <w:lvlJc w:val="left"/>
+      <w:pPr>
+        <w:ind w:left="4320" w:hanging="360"/>
+      </w:pPr>
+      <w:rPr>
+        <w:rFonts w:ascii="Wingdings" w:hAnsi="Wingdings" w:hint="default"/>
+      </w:rPr>
+    </w:lvl>
+    <w:lvl w:ilvl="6" w:tplc="08090001" w:tentative="1">
+      <w:start w:val="1"/>
+      <w:numFmt w:val="bullet"/>
+      <w:lvlText w:val=""/>
+      <w:lvlJc w:val="left"/>
+      <w:pPr>
+        <w:ind w:left="5040" w:hanging="360"/>
+      </w:pPr>
+      <w:rPr>
+        <w:rFonts w:ascii="Symbol" w:hAnsi="Symbol" w:hint="default"/>
+      </w:rPr>
+    </w:lvl>
+    <w:lvl w:ilvl="7" w:tplc="08090003" w:tentative="1">
+      <w:start w:val="1"/>
+      <w:numFmt w:val="bullet"/>
+      <w:lvlText w:val="o"/>
+      <w:lvlJc w:val="left"/>
+      <w:pPr>
+        <w:ind w:left="5760" w:hanging="360"/>
+      </w:pPr>
+      <w:rPr>
+        <w:rFonts w:ascii="Courier New" w:hAnsi="Courier New" w:cs="Courier New" w:hint="default"/>
+      </w:rPr>
+    </w:lvl>
+    <w:lvl w:ilvl="8" w:tplc="08090005" w:tentative="1">
+      <w:start w:val="1"/>
+      <w:numFmt w:val="bullet"/>
+      <w:lvlText w:val=""/>
+      <w:lvlJc w:val="left"/>
+      <w:pPr>
+        <w:ind w:left="6480" w:hanging="360"/>
+      </w:pPr>
+      <w:rPr>
+        <w:rFonts w:ascii="Wingdings" w:hAnsi="Wingdings" w:hint="default"/>
+      </w:rPr>
+    </w:lvl>
+  </w:abstractNum>
+  <w:abstractNum w:abstractNumId="5" w15:restartNumberingAfterBreak="0">
+    <w:nsid w:val="539E257C"/>
+    <w:multiLevelType w:val="hybridMultilevel"/>
+    <w:tmpl w:val="6648334C"/>
+    <w:lvl w:ilvl="0" w:tplc="08090001">
+      <w:start w:val="1"/>
+      <w:numFmt w:val="bullet"/>
+      <w:lvlText w:val=""/>
+      <w:lvlJc w:val="left"/>
+      <w:pPr>
+        <w:ind w:left="720" w:hanging="360"/>
+      </w:pPr>
+      <w:rPr>
+        <w:rFonts w:ascii="Symbol" w:hAnsi="Symbol" w:hint="default"/>
+      </w:rPr>
+    </w:lvl>
+    <w:lvl w:ilvl="1" w:tplc="08090003" w:tentative="1">
+      <w:start w:val="1"/>
+      <w:numFmt w:val="bullet"/>
+      <w:lvlText w:val="o"/>
+      <w:lvlJc w:val="left"/>
+      <w:pPr>
+        <w:ind w:left="1440" w:hanging="360"/>
+      </w:pPr>
+      <w:rPr>
+        <w:rFonts w:ascii="Courier New" w:hAnsi="Courier New" w:cs="Courier New" w:hint="default"/>
+      </w:rPr>
+    </w:lvl>
+    <w:lvl w:ilvl="2" w:tplc="08090005" w:tentative="1">
+      <w:start w:val="1"/>
+      <w:numFmt w:val="bullet"/>
+      <w:lvlText w:val=""/>
+      <w:lvlJc w:val="left"/>
+      <w:pPr>
+        <w:ind w:left="2160" w:hanging="360"/>
+      </w:pPr>
+      <w:rPr>
+        <w:rFonts w:ascii="Wingdings" w:hAnsi="Wingdings" w:hint="default"/>
+      </w:rPr>
+    </w:lvl>
+    <w:lvl w:ilvl="3" w:tplc="08090001" w:tentative="1">
+      <w:start w:val="1"/>
+      <w:numFmt w:val="bullet"/>
+      <w:lvlText w:val=""/>
+      <w:lvlJc w:val="left"/>
+      <w:pPr>
+        <w:ind w:left="2880" w:hanging="360"/>
+      </w:pPr>
+      <w:rPr>
+        <w:rFonts w:ascii="Symbol" w:hAnsi="Symbol" w:hint="default"/>
+      </w:rPr>
+    </w:lvl>
+    <w:lvl w:ilvl="4" w:tplc="08090003" w:tentative="1">
+      <w:start w:val="1"/>
+      <w:numFmt w:val="bullet"/>
+      <w:lvlText w:val="o"/>
+      <w:lvlJc w:val="left"/>
+      <w:pPr>
+        <w:ind w:left="3600" w:hanging="360"/>
+      </w:pPr>
+      <w:rPr>
+        <w:rFonts w:ascii="Courier New" w:hAnsi="Courier New" w:cs="Courier New" w:hint="default"/>
+      </w:rPr>
+    </w:lvl>
+    <w:lvl w:ilvl="5" w:tplc="08090005" w:tentative="1">
+      <w:start w:val="1"/>
+      <w:numFmt w:val="bullet"/>
+      <w:lvlText w:val=""/>
+      <w:lvlJc w:val="left"/>
+      <w:pPr>
+        <w:ind w:left="4320" w:hanging="360"/>
+      </w:pPr>
+      <w:rPr>
+        <w:rFonts w:ascii="Wingdings" w:hAnsi="Wingdings" w:hint="default"/>
+      </w:rPr>
+    </w:lvl>
+    <w:lvl w:ilvl="6" w:tplc="08090001" w:tentative="1">
+      <w:start w:val="1"/>
+      <w:numFmt w:val="bullet"/>
+      <w:lvlText w:val=""/>
+      <w:lvlJc w:val="left"/>
+      <w:pPr>
+        <w:ind w:left="5040" w:hanging="360"/>
+      </w:pPr>
+      <w:rPr>
+        <w:rFonts w:ascii="Symbol" w:hAnsi="Symbol" w:hint="default"/>
+      </w:rPr>
+    </w:lvl>
+    <w:lvl w:ilvl="7" w:tplc="08090003" w:tentative="1">
+      <w:start w:val="1"/>
+      <w:numFmt w:val="bullet"/>
+      <w:lvlText w:val="o"/>
+      <w:lvlJc w:val="left"/>
+      <w:pPr>
+        <w:ind w:left="5760" w:hanging="360"/>
+      </w:pPr>
+      <w:rPr>
+        <w:rFonts w:ascii="Courier New" w:hAnsi="Courier New" w:cs="Courier New" w:hint="default"/>
+      </w:rPr>
+    </w:lvl>
+    <w:lvl w:ilvl="8" w:tplc="08090005" w:tentative="1">
+      <w:start w:val="1"/>
+      <w:numFmt w:val="bullet"/>
+      <w:lvlText w:val=""/>
+      <w:lvlJc w:val="left"/>
+      <w:pPr>
+        <w:ind w:left="6480" w:hanging="360"/>
+      </w:pPr>
+      <w:rPr>
+        <w:rFonts w:ascii="Wingdings" w:hAnsi="Wingdings" w:hint="default"/>
+      </w:rPr>
+    </w:lvl>
+  </w:abstractNum>
+  <w:abstractNum w:abstractNumId="6" w15:restartNumberingAfterBreak="0">
+    <w:nsid w:val="7BC34A16"/>
+    <w:multiLevelType w:val="hybridMultilevel"/>
+    <w:tmpl w:val="E4F634D0"/>
+    <w:lvl w:ilvl="0" w:tplc="08090001">
+      <w:start w:val="1"/>
+      <w:numFmt w:val="bullet"/>
+      <w:lvlText w:val=""/>
+      <w:lvlJc w:val="left"/>
+      <w:pPr>
+        <w:ind w:left="720" w:hanging="360"/>
+      </w:pPr>
+      <w:rPr>
+        <w:rFonts w:ascii="Symbol" w:hAnsi="Symbol" w:hint="default"/>
+      </w:rPr>
+    </w:lvl>
+    <w:lvl w:ilvl="1" w:tplc="08090003" w:tentative="1">
+      <w:start w:val="1"/>
+      <w:numFmt w:val="bullet"/>
+      <w:lvlText w:val="o"/>
+      <w:lvlJc w:val="left"/>
+      <w:pPr>
+        <w:ind w:left="1440" w:hanging="360"/>
+      </w:pPr>
+      <w:rPr>
+        <w:rFonts w:ascii="Courier New" w:hAnsi="Courier New" w:cs="Courier New" w:hint="default"/>
+      </w:rPr>
+    </w:lvl>
+    <w:lvl w:ilvl="2" w:tplc="08090005" w:tentative="1">
+      <w:start w:val="1"/>
+      <w:numFmt w:val="bullet"/>
+      <w:lvlText w:val=""/>
+      <w:lvlJc w:val="left"/>
+      <w:pPr>
+        <w:ind w:left="2160" w:hanging="360"/>
+      </w:pPr>
+      <w:rPr>
+        <w:rFonts w:ascii="Wingdings" w:hAnsi="Wingdings" w:hint="default"/>
+      </w:rPr>
+    </w:lvl>
+    <w:lvl w:ilvl="3" w:tplc="08090001" w:tentative="1">
+      <w:start w:val="1"/>
+      <w:numFmt w:val="bullet"/>
+      <w:lvlText w:val=""/>
+      <w:lvlJc w:val="left"/>
+      <w:pPr>
+        <w:ind w:left="2880" w:hanging="360"/>
+      </w:pPr>
+      <w:rPr>
+        <w:rFonts w:ascii="Symbol" w:hAnsi="Symbol" w:hint="default"/>
+      </w:rPr>
+    </w:lvl>
+    <w:lvl w:ilvl="4" w:tplc="08090003" w:tentative="1">
+      <w:start w:val="1"/>
+      <w:numFmt w:val="bullet"/>
+      <w:lvlText w:val="o"/>
+      <w:lvlJc w:val="left"/>
+      <w:pPr>
+        <w:ind w:left="3600" w:hanging="360"/>
+      </w:pPr>
+      <w:rPr>
+        <w:rFonts w:ascii="Courier New" w:hAnsi="Courier New" w:cs="Courier New" w:hint="default"/>
+      </w:rPr>
+    </w:lvl>
+    <w:lvl w:ilvl="5" w:tplc="08090005" w:tentative="1">
+      <w:start w:val="1"/>
+      <w:numFmt w:val="bullet"/>
+      <w:lvlText w:val=""/>
+      <w:lvlJc w:val="left"/>
+      <w:pPr>
+        <w:ind w:left="4320" w:hanging="360"/>
+      </w:pPr>
+      <w:rPr>
+        <w:rFonts w:ascii="Wingdings" w:hAnsi="Wingdings" w:hint="default"/>
+      </w:rPr>
+    </w:lvl>
+    <w:lvl w:ilvl="6" w:tplc="08090001" w:tentative="1">
+      <w:start w:val="1"/>
+      <w:numFmt w:val="bullet"/>
+      <w:lvlText w:val=""/>
+      <w:lvlJc w:val="left"/>
+      <w:pPr>
+        <w:ind w:left="5040" w:hanging="360"/>
+      </w:pPr>
+      <w:rPr>
+        <w:rFonts w:ascii="Symbol" w:hAnsi="Symbol" w:hint="default"/>
+      </w:rPr>
+    </w:lvl>
+    <w:lvl w:ilvl="7" w:tplc="08090003" w:tentative="1">
+      <w:start w:val="1"/>
+      <w:numFmt w:val="bullet"/>
+      <w:lvlText w:val="o"/>
+      <w:lvlJc w:val="left"/>
+      <w:pPr>
+        <w:ind w:left="5760" w:hanging="360"/>
+      </w:pPr>
+      <w:rPr>
+        <w:rFonts w:ascii="Courier New" w:hAnsi="Courier New" w:cs="Courier New" w:hint="default"/>
+      </w:rPr>
+    </w:lvl>
+    <w:lvl w:ilvl="8" w:tplc="08090005" w:tentative="1">
+      <w:start w:val="1"/>
+      <w:numFmt w:val="bullet"/>
+      <w:lvlText w:val=""/>
+      <w:lvlJc w:val="left"/>
+      <w:pPr>
         <w:ind w:left="6480" w:hanging="360"/>
       </w:pPr>
       <w:rPr>
@@ -3897,13 +6136,22 @@
     <w:abstractNumId w:val="1"/>
   </w:num>
   <w:num w:numId="2">
-    <w:abstractNumId w:val="3"/>
+    <w:abstractNumId w:val="6"/>
   </w:num>
   <w:num w:numId="3">
-    <w:abstractNumId w:val="2"/>
+    <w:abstractNumId w:val="5"/>
   </w:num>
   <w:num w:numId="4">
     <w:abstractNumId w:val="0"/>
+  </w:num>
+  <w:num w:numId="5">
+    <w:abstractNumId w:val="2"/>
+  </w:num>
+  <w:num w:numId="6">
+    <w:abstractNumId w:val="3"/>
+  </w:num>
+  <w:num w:numId="7">
+    <w:abstractNumId w:val="4"/>
   </w:num>
 </w:numbering>
 </file>
@@ -4511,7 +6759,6 @@
   <w:style w:type="character" w:default="1" w:styleId="a0">
     <w:name w:val="Default Paragraph Font"/>
     <w:uiPriority w:val="1"/>
-    <w:semiHidden/>
     <w:unhideWhenUsed/>
   </w:style>
   <w:style w:type="table" w:default="1" w:styleId="a1">
@@ -5043,545 +7290,20 @@
       <w:u w:val="single"/>
     </w:rPr>
   </w:style>
-</w:styles>
-</file>
-
-<file path=word/glossary/document.xml><?xml version="1.0" encoding="utf-8"?>
-<w:glossaryDocument xmlns:wpc="http://schemas.microsoft.com/office/word/2010/wordprocessingCanvas" xmlns:mc="http://schemas.openxmlformats.org/markup-compatibility/2006" xmlns:o="urn:schemas-microsoft-com:office:office" xmlns:r="http://schemas.openxmlformats.org/officeDocument/2006/relationships" xmlns:m="http://schemas.openxmlformats.org/officeDocument/2006/math" xmlns:v="urn:schemas-microsoft-com:vml" xmlns:wp14="http://schemas.microsoft.com/office/word/2010/wordprocessingDrawing" xmlns:wp="http://schemas.openxmlformats.org/drawingml/2006/wordprocessingDrawing" xmlns:w10="urn:schemas-microsoft-com:office:word" xmlns:w="http://schemas.openxmlformats.org/wordprocessingml/2006/main" xmlns:w14="http://schemas.microsoft.com/office/word/2010/wordml" xmlns:w15="http://schemas.microsoft.com/office/word/2012/wordml" xmlns:wpg="http://schemas.microsoft.com/office/word/2010/wordprocessingGroup" xmlns:wpi="http://schemas.microsoft.com/office/word/2010/wordprocessingInk" xmlns:wne="http://schemas.microsoft.com/office/word/2006/wordml" xmlns:wps="http://schemas.microsoft.com/office/word/2010/wordprocessingShape" mc:Ignorable="w14 w15 wp14"/>
-</file>
-
-<file path=word/glossary/fontTable.xml><?xml version="1.0" encoding="utf-8"?>
-<w:fonts xmlns:mc="http://schemas.openxmlformats.org/markup-compatibility/2006" xmlns:r="http://schemas.openxmlformats.org/officeDocument/2006/relationships" xmlns:w="http://schemas.openxmlformats.org/wordprocessingml/2006/main" xmlns:w14="http://schemas.microsoft.com/office/word/2010/wordml" xmlns:w15="http://schemas.microsoft.com/office/word/2012/wordml" mc:Ignorable="w14 w15">
-  <w:font w:name="Symbol">
-    <w:panose1 w:val="05050102010706020507"/>
-    <w:charset w:val="02"/>
-    <w:family w:val="roman"/>
-    <w:pitch w:val="variable"/>
-    <w:sig w:usb0="00000000" w:usb1="10000000" w:usb2="00000000" w:usb3="00000000" w:csb0="80000000" w:csb1="00000000"/>
-  </w:font>
-  <w:font w:name="Times New Roman">
-    <w:panose1 w:val="02020603050405020304"/>
-    <w:charset w:val="CC"/>
-    <w:family w:val="roman"/>
-    <w:pitch w:val="variable"/>
-    <w:sig w:usb0="E0002EFF" w:usb1="C000785B" w:usb2="00000009" w:usb3="00000000" w:csb0="000001FF" w:csb1="00000000"/>
-  </w:font>
-  <w:font w:name="Courier New">
-    <w:panose1 w:val="02070309020205020404"/>
-    <w:charset w:val="CC"/>
-    <w:family w:val="modern"/>
-    <w:pitch w:val="fixed"/>
-    <w:sig w:usb0="E0002EFF" w:usb1="C0007843" w:usb2="00000009" w:usb3="00000000" w:csb0="000001FF" w:csb1="00000000"/>
-  </w:font>
-  <w:font w:name="Wingdings">
-    <w:panose1 w:val="05000000000000000000"/>
-    <w:charset w:val="02"/>
-    <w:family w:val="auto"/>
-    <w:pitch w:val="variable"/>
-    <w:sig w:usb0="00000000" w:usb1="10000000" w:usb2="00000000" w:usb3="00000000" w:csb0="80000000" w:csb1="00000000"/>
-  </w:font>
-  <w:font w:name="Calibri">
-    <w:panose1 w:val="020F0502020204030204"/>
-    <w:charset w:val="CC"/>
-    <w:family w:val="swiss"/>
-    <w:pitch w:val="variable"/>
-    <w:sig w:usb0="E0002AFF" w:usb1="C000247B" w:usb2="00000009" w:usb3="00000000" w:csb0="000001FF" w:csb1="00000000"/>
-  </w:font>
-  <w:font w:name="Calibri Light">
-    <w:panose1 w:val="020F0302020204030204"/>
-    <w:charset w:val="CC"/>
-    <w:family w:val="swiss"/>
-    <w:pitch w:val="variable"/>
-    <w:sig w:usb0="E0002AFF" w:usb1="C000247B" w:usb2="00000009" w:usb3="00000000" w:csb0="000001FF" w:csb1="00000000"/>
-  </w:font>
-  <w:font w:name="Cambria Math">
-    <w:panose1 w:val="02040503050406030204"/>
-    <w:charset w:val="CC"/>
-    <w:family w:val="roman"/>
-    <w:pitch w:val="variable"/>
-    <w:sig w:usb0="E00006FF" w:usb1="420024FF" w:usb2="02000000" w:usb3="00000000" w:csb0="0000019F" w:csb1="00000000"/>
-  </w:font>
-</w:fonts>
-</file>
-
-<file path=word/glossary/settings.xml><?xml version="1.0" encoding="utf-8"?>
-<w:settings xmlns:mc="http://schemas.openxmlformats.org/markup-compatibility/2006" xmlns:o="urn:schemas-microsoft-com:office:office" xmlns:r="http://schemas.openxmlformats.org/officeDocument/2006/relationships" xmlns:m="http://schemas.openxmlformats.org/officeDocument/2006/math" xmlns:v="urn:schemas-microsoft-com:vml" xmlns:w10="urn:schemas-microsoft-com:office:word" xmlns:w="http://schemas.openxmlformats.org/wordprocessingml/2006/main" xmlns:w14="http://schemas.microsoft.com/office/word/2010/wordml" xmlns:w15="http://schemas.microsoft.com/office/word/2012/wordml" xmlns:sl="http://schemas.openxmlformats.org/schemaLibrary/2006/main" mc:Ignorable="w14 w15">
-  <w:view w:val="normal"/>
-  <w:defaultTabStop w:val="720"/>
-  <w:characterSpacingControl w:val="doNotCompress"/>
-  <w:compat>
-    <w:useFELayout/>
-    <w:compatSetting w:name="compatibilityMode" w:uri="http://schemas.microsoft.com/office/word" w:val="15"/>
-    <w:compatSetting w:name="overrideTableStyleFontSizeAndJustification" w:uri="http://schemas.microsoft.com/office/word" w:val="1"/>
-    <w:compatSetting w:name="enableOpenTypeFeatures" w:uri="http://schemas.microsoft.com/office/word" w:val="1"/>
-    <w:compatSetting w:name="doNotFlipMirrorIndents" w:uri="http://schemas.microsoft.com/office/word" w:val="1"/>
-    <w:compatSetting w:name="differentiateMultirowTableHeaders" w:uri="http://schemas.microsoft.com/office/word" w:val="1"/>
-  </w:compat>
-  <w:rsids>
-    <w:rsidRoot w:val="005F735E"/>
-    <w:rsid w:val="00597788"/>
-    <w:rsid w:val="005F735E"/>
-  </w:rsids>
-  <m:mathPr>
-    <m:mathFont m:val="Cambria Math"/>
-    <m:brkBin m:val="before"/>
-    <m:brkBinSub m:val="--"/>
-    <m:smallFrac m:val="0"/>
-    <m:dispDef/>
-    <m:lMargin m:val="0"/>
-    <m:rMargin m:val="0"/>
-    <m:defJc m:val="centerGroup"/>
-    <m:wrapIndent m:val="1440"/>
-    <m:intLim m:val="subSup"/>
-    <m:naryLim m:val="undOvr"/>
-  </m:mathPr>
-  <w:themeFontLang w:val="en-GB"/>
-  <w:clrSchemeMapping w:bg1="light1" w:t1="dark1" w:bg2="light2" w:t2="dark2" w:accent1="accent1" w:accent2="accent2" w:accent3="accent3" w:accent4="accent4" w:accent5="accent5" w:accent6="accent6" w:hyperlink="hyperlink" w:followedHyperlink="followedHyperlink"/>
-  <w:decimalSymbol w:val="."/>
-  <w:listSeparator w:val=","/>
-  <w15:chartTrackingRefBased/>
-</w:settings>
-</file>
-
-<file path=word/glossary/styles.xml><?xml version="1.0" encoding="utf-8"?>
-<w:styles xmlns:mc="http://schemas.openxmlformats.org/markup-compatibility/2006" xmlns:r="http://schemas.openxmlformats.org/officeDocument/2006/relationships" xmlns:w="http://schemas.openxmlformats.org/wordprocessingml/2006/main" xmlns:w14="http://schemas.microsoft.com/office/word/2010/wordml" xmlns:w15="http://schemas.microsoft.com/office/word/2012/wordml" mc:Ignorable="w14 w15">
-  <w:docDefaults>
-    <w:rPrDefault>
-      <w:rPr>
-        <w:rFonts w:asciiTheme="minorHAnsi" w:eastAsiaTheme="minorEastAsia" w:hAnsiTheme="minorHAnsi" w:cstheme="minorBidi"/>
-        <w:sz w:val="22"/>
-        <w:szCs w:val="22"/>
-        <w:lang w:val="en-GB" w:eastAsia="en-GB" w:bidi="ar-SA"/>
-      </w:rPr>
-    </w:rPrDefault>
-    <w:pPrDefault>
-      <w:pPr>
-        <w:spacing w:after="160" w:line="259" w:lineRule="auto"/>
-      </w:pPr>
-    </w:pPrDefault>
-  </w:docDefaults>
-  <w:latentStyles w:defLockedState="0" w:defUIPriority="99" w:defSemiHidden="0" w:defUnhideWhenUsed="0" w:defQFormat="0" w:count="371">
-    <w:lsdException w:name="Normal" w:uiPriority="0" w:qFormat="1"/>
-    <w:lsdException w:name="heading 1" w:uiPriority="9" w:qFormat="1"/>
-    <w:lsdException w:name="heading 2" w:semiHidden="1" w:uiPriority="9" w:unhideWhenUsed="1" w:qFormat="1"/>
-    <w:lsdException w:name="heading 3" w:semiHidden="1" w:uiPriority="9" w:unhideWhenUsed="1" w:qFormat="1"/>
-    <w:lsdException w:name="heading 4" w:semiHidden="1" w:uiPriority="9" w:unhideWhenUsed="1" w:qFormat="1"/>
-    <w:lsdException w:name="heading 5" w:semiHidden="1" w:uiPriority="9" w:unhideWhenUsed="1" w:qFormat="1"/>
-    <w:lsdException w:name="heading 6" w:semiHidden="1" w:uiPriority="9" w:unhideWhenUsed="1" w:qFormat="1"/>
-    <w:lsdException w:name="heading 7" w:semiHidden="1" w:uiPriority="9" w:unhideWhenUsed="1" w:qFormat="1"/>
-    <w:lsdException w:name="heading 8" w:semiHidden="1" w:uiPriority="9" w:unhideWhenUsed="1" w:qFormat="1"/>
-    <w:lsdException w:name="heading 9" w:semiHidden="1" w:uiPriority="9" w:unhideWhenUsed="1" w:qFormat="1"/>
-    <w:lsdException w:name="index 1" w:semiHidden="1" w:unhideWhenUsed="1"/>
-    <w:lsdException w:name="index 2" w:semiHidden="1" w:unhideWhenUsed="1"/>
-    <w:lsdException w:name="index 3" w:semiHidden="1" w:unhideWhenUsed="1"/>
-    <w:lsdException w:name="index 4" w:semiHidden="1" w:unhideWhenUsed="1"/>
-    <w:lsdException w:name="index 5" w:semiHidden="1" w:unhideWhenUsed="1"/>
-    <w:lsdException w:name="index 6" w:semiHidden="1" w:unhideWhenUsed="1"/>
-    <w:lsdException w:name="index 7" w:semiHidden="1" w:unhideWhenUsed="1"/>
-    <w:lsdException w:name="index 8" w:semiHidden="1" w:unhideWhenUsed="1"/>
-    <w:lsdException w:name="index 9" w:semiHidden="1" w:unhideWhenUsed="1"/>
-    <w:lsdException w:name="toc 1" w:semiHidden="1" w:uiPriority="39" w:unhideWhenUsed="1"/>
-    <w:lsdException w:name="toc 2" w:semiHidden="1" w:uiPriority="39" w:unhideWhenUsed="1"/>
-    <w:lsdException w:name="toc 3" w:semiHidden="1" w:uiPriority="39" w:unhideWhenUsed="1"/>
-    <w:lsdException w:name="toc 4" w:semiHidden="1" w:uiPriority="39" w:unhideWhenUsed="1"/>
-    <w:lsdException w:name="toc 5" w:semiHidden="1" w:uiPriority="39" w:unhideWhenUsed="1"/>
-    <w:lsdException w:name="toc 6" w:semiHidden="1" w:uiPriority="39" w:unhideWhenUsed="1"/>
-    <w:lsdException w:name="toc 7" w:semiHidden="1" w:uiPriority="39" w:unhideWhenUsed="1"/>
-    <w:lsdException w:name="toc 8" w:semiHidden="1" w:uiPriority="39" w:unhideWhenUsed="1"/>
-    <w:lsdException w:name="toc 9" w:semiHidden="1" w:uiPriority="39" w:unhideWhenUsed="1"/>
-    <w:lsdException w:name="Normal Indent" w:semiHidden="1" w:unhideWhenUsed="1"/>
-    <w:lsdException w:name="footnote text" w:semiHidden="1" w:unhideWhenUsed="1"/>
-    <w:lsdException w:name="annotation text" w:semiHidden="1" w:unhideWhenUsed="1"/>
-    <w:lsdException w:name="header" w:semiHidden="1" w:unhideWhenUsed="1"/>
-    <w:lsdException w:name="footer" w:semiHidden="1" w:unhideWhenUsed="1"/>
-    <w:lsdException w:name="index heading" w:semiHidden="1" w:unhideWhenUsed="1"/>
-    <w:lsdException w:name="caption" w:semiHidden="1" w:uiPriority="35" w:unhideWhenUsed="1" w:qFormat="1"/>
-    <w:lsdException w:name="table of figures" w:semiHidden="1" w:unhideWhenUsed="1"/>
-    <w:lsdException w:name="envelope address" w:semiHidden="1" w:unhideWhenUsed="1"/>
-    <w:lsdException w:name="envelope return" w:semiHidden="1" w:unhideWhenUsed="1"/>
-    <w:lsdException w:name="footnote reference" w:semiHidden="1" w:unhideWhenUsed="1"/>
-    <w:lsdException w:name="annotation reference" w:semiHidden="1" w:unhideWhenUsed="1"/>
-    <w:lsdException w:name="line number" w:semiHidden="1" w:unhideWhenUsed="1"/>
-    <w:lsdException w:name="page number" w:semiHidden="1" w:unhideWhenUsed="1"/>
-    <w:lsdException w:name="endnote reference" w:semiHidden="1" w:unhideWhenUsed="1"/>
-    <w:lsdException w:name="endnote text" w:semiHidden="1" w:unhideWhenUsed="1"/>
-    <w:lsdException w:name="table of authorities" w:semiHidden="1" w:unhideWhenUsed="1"/>
-    <w:lsdException w:name="macro" w:semiHidden="1" w:unhideWhenUsed="1"/>
-    <w:lsdException w:name="toa heading" w:semiHidden="1" w:unhideWhenUsed="1"/>
-    <w:lsdException w:name="List" w:semiHidden="1" w:unhideWhenUsed="1"/>
-    <w:lsdException w:name="List Bullet" w:semiHidden="1" w:unhideWhenUsed="1"/>
-    <w:lsdException w:name="List Number" w:semiHidden="1" w:unhideWhenUsed="1"/>
-    <w:lsdException w:name="List 2" w:semiHidden="1" w:unhideWhenUsed="1"/>
-    <w:lsdException w:name="List 3" w:semiHidden="1" w:unhideWhenUsed="1"/>
-    <w:lsdException w:name="List 4" w:semiHidden="1" w:unhideWhenUsed="1"/>
-    <w:lsdException w:name="List 5" w:semiHidden="1" w:unhideWhenUsed="1"/>
-    <w:lsdException w:name="List Bullet 2" w:semiHidden="1" w:unhideWhenUsed="1"/>
-    <w:lsdException w:name="List Bullet 3" w:semiHidden="1" w:unhideWhenUsed="1"/>
-    <w:lsdException w:name="List Bullet 4" w:semiHidden="1" w:unhideWhenUsed="1"/>
-    <w:lsdException w:name="List Bullet 5" w:semiHidden="1" w:unhideWhenUsed="1"/>
-    <w:lsdException w:name="List Number 2" w:semiHidden="1" w:unhideWhenUsed="1"/>
-    <w:lsdException w:name="List Number 3" w:semiHidden="1" w:unhideWhenUsed="1"/>
-    <w:lsdException w:name="List Number 4" w:semiHidden="1" w:unhideWhenUsed="1"/>
-    <w:lsdException w:name="List Number 5" w:semiHidden="1" w:unhideWhenUsed="1"/>
-    <w:lsdException w:name="Title" w:uiPriority="10" w:qFormat="1"/>
-    <w:lsdException w:name="Closing" w:semiHidden="1" w:unhideWhenUsed="1"/>
-    <w:lsdException w:name="Signature" w:semiHidden="1" w:unhideWhenUsed="1"/>
-    <w:lsdException w:name="Default Paragraph Font" w:semiHidden="1" w:uiPriority="1" w:unhideWhenUsed="1"/>
-    <w:lsdException w:name="Body Text" w:semiHidden="1" w:unhideWhenUsed="1"/>
-    <w:lsdException w:name="Body Text Indent" w:semiHidden="1" w:unhideWhenUsed="1"/>
-    <w:lsdException w:name="List Continue" w:semiHidden="1" w:unhideWhenUsed="1"/>
-    <w:lsdException w:name="List Continue 2" w:semiHidden="1" w:unhideWhenUsed="1"/>
-    <w:lsdException w:name="List Continue 3" w:semiHidden="1" w:unhideWhenUsed="1"/>
-    <w:lsdException w:name="List Continue 4" w:semiHidden="1" w:unhideWhenUsed="1"/>
-    <w:lsdException w:name="List Continue 5" w:semiHidden="1" w:unhideWhenUsed="1"/>
-    <w:lsdException w:name="Message Header" w:semiHidden="1" w:unhideWhenUsed="1"/>
-    <w:lsdException w:name="Subtitle" w:uiPriority="11" w:qFormat="1"/>
-    <w:lsdException w:name="Salutation" w:semiHidden="1" w:unhideWhenUsed="1"/>
-    <w:lsdException w:name="Date" w:semiHidden="1" w:unhideWhenUsed="1"/>
-    <w:lsdException w:name="Body Text First Indent" w:semiHidden="1" w:unhideWhenUsed="1"/>
-    <w:lsdException w:name="Body Text First Indent 2" w:semiHidden="1" w:unhideWhenUsed="1"/>
-    <w:lsdException w:name="Note Heading" w:semiHidden="1" w:unhideWhenUsed="1"/>
-    <w:lsdException w:name="Body Text 2" w:semiHidden="1" w:unhideWhenUsed="1"/>
-    <w:lsdException w:name="Body Text 3" w:semiHidden="1" w:unhideWhenUsed="1"/>
-    <w:lsdException w:name="Body Text Indent 2" w:semiHidden="1" w:unhideWhenUsed="1"/>
-    <w:lsdException w:name="Body Text Indent 3" w:semiHidden="1" w:unhideWhenUsed="1"/>
-    <w:lsdException w:name="Block Text" w:semiHidden="1" w:unhideWhenUsed="1"/>
-    <w:lsdException w:name="Hyperlink" w:semiHidden="1" w:unhideWhenUsed="1"/>
-    <w:lsdException w:name="FollowedHyperlink" w:semiHidden="1" w:unhideWhenUsed="1"/>
-    <w:lsdException w:name="Strong" w:uiPriority="22" w:qFormat="1"/>
-    <w:lsdException w:name="Emphasis" w:uiPriority="20" w:qFormat="1"/>
-    <w:lsdException w:name="Document Map" w:semiHidden="1" w:unhideWhenUsed="1"/>
-    <w:lsdException w:name="Plain Text" w:semiHidden="1" w:unhideWhenUsed="1"/>
-    <w:lsdException w:name="E-mail Signature" w:semiHidden="1" w:unhideWhenUsed="1"/>
-    <w:lsdException w:name="HTML Top of Form" w:semiHidden="1" w:unhideWhenUsed="1"/>
-    <w:lsdException w:name="HTML Bottom of Form" w:semiHidden="1" w:unhideWhenUsed="1"/>
-    <w:lsdException w:name="Normal (Web)" w:semiHidden="1" w:unhideWhenUsed="1"/>
-    <w:lsdException w:name="HTML Acronym" w:semiHidden="1" w:unhideWhenUsed="1"/>
-    <w:lsdException w:name="HTML Address" w:semiHidden="1" w:unhideWhenUsed="1"/>
-    <w:lsdException w:name="HTML Cite" w:semiHidden="1" w:unhideWhenUsed="1"/>
-    <w:lsdException w:name="HTML Code" w:semiHidden="1" w:unhideWhenUsed="1"/>
-    <w:lsdException w:name="HTML Definition" w:semiHidden="1" w:unhideWhenUsed="1"/>
-    <w:lsdException w:name="HTML Keyboard" w:semiHidden="1" w:unhideWhenUsed="1"/>
-    <w:lsdException w:name="HTML Preformatted" w:semiHidden="1" w:unhideWhenUsed="1"/>
-    <w:lsdException w:name="HTML Sample" w:semiHidden="1" w:unhideWhenUsed="1"/>
-    <w:lsdException w:name="HTML Typewriter" w:semiHidden="1" w:unhideWhenUsed="1"/>
-    <w:lsdException w:name="HTML Variable" w:semiHidden="1" w:unhideWhenUsed="1"/>
-    <w:lsdException w:name="Normal Table" w:semiHidden="1" w:unhideWhenUsed="1"/>
-    <w:lsdException w:name="annotation subject" w:semiHidden="1" w:unhideWhenUsed="1"/>
-    <w:lsdException w:name="No List" w:semiHidden="1" w:unhideWhenUsed="1"/>
-    <w:lsdException w:name="Outline List 1" w:semiHidden="1" w:unhideWhenUsed="1"/>
-    <w:lsdException w:name="Outline List 2" w:semiHidden="1" w:unhideWhenUsed="1"/>
-    <w:lsdException w:name="Outline List 3" w:semiHidden="1" w:unhideWhenUsed="1"/>
-    <w:lsdException w:name="Table Simple 1" w:semiHidden="1" w:unhideWhenUsed="1"/>
-    <w:lsdException w:name="Table Simple 2" w:semiHidden="1" w:unhideWhenUsed="1"/>
-    <w:lsdException w:name="Table Simple 3" w:semiHidden="1" w:unhideWhenUsed="1"/>
-    <w:lsdException w:name="Table Classic 1" w:semiHidden="1" w:unhideWhenUsed="1"/>
-    <w:lsdException w:name="Table Classic 2" w:semiHidden="1" w:unhideWhenUsed="1"/>
-    <w:lsdException w:name="Table Classic 3" w:semiHidden="1" w:unhideWhenUsed="1"/>
-    <w:lsdException w:name="Table Classic 4" w:semiHidden="1" w:unhideWhenUsed="1"/>
-    <w:lsdException w:name="Table Colorful 1" w:semiHidden="1" w:unhideWhenUsed="1"/>
-    <w:lsdException w:name="Table Colorful 2" w:semiHidden="1" w:unhideWhenUsed="1"/>
-    <w:lsdException w:name="Table Colorful 3" w:semiHidden="1" w:unhideWhenUsed="1"/>
-    <w:lsdException w:name="Table Columns 1" w:semiHidden="1" w:unhideWhenUsed="1"/>
-    <w:lsdException w:name="Table Columns 2" w:semiHidden="1" w:unhideWhenUsed="1"/>
-    <w:lsdException w:name="Table Columns 3" w:semiHidden="1" w:unhideWhenUsed="1"/>
-    <w:lsdException w:name="Table Columns 4" w:semiHidden="1" w:unhideWhenUsed="1"/>
-    <w:lsdException w:name="Table Columns 5" w:semiHidden="1" w:unhideWhenUsed="1"/>
-    <w:lsdException w:name="Table Grid 1" w:semiHidden="1" w:unhideWhenUsed="1"/>
-    <w:lsdException w:name="Table Grid 2" w:semiHidden="1" w:unhideWhenUsed="1"/>
-    <w:lsdException w:name="Table Grid 3" w:semiHidden="1" w:unhideWhenUsed="1"/>
-    <w:lsdException w:name="Table Grid 4" w:semiHidden="1" w:unhideWhenUsed="1"/>
-    <w:lsdException w:name="Table Grid 5" w:semiHidden="1" w:unhideWhenUsed="1"/>
-    <w:lsdException w:name="Table Grid 6" w:semiHidden="1" w:unhideWhenUsed="1"/>
-    <w:lsdException w:name="Table Grid 7" w:semiHidden="1" w:unhideWhenUsed="1"/>
-    <w:lsdException w:name="Table Grid 8" w:semiHidden="1" w:unhideWhenUsed="1"/>
-    <w:lsdException w:name="Table List 1" w:semiHidden="1" w:unhideWhenUsed="1"/>
-    <w:lsdException w:name="Table List 2" w:semiHidden="1" w:unhideWhenUsed="1"/>
-    <w:lsdException w:name="Table List 3" w:semiHidden="1" w:unhideWhenUsed="1"/>
-    <w:lsdException w:name="Table List 4" w:semiHidden="1" w:unhideWhenUsed="1"/>
-    <w:lsdException w:name="Table List 5" w:semiHidden="1" w:unhideWhenUsed="1"/>
-    <w:lsdException w:name="Table List 6" w:semiHidden="1" w:unhideWhenUsed="1"/>
-    <w:lsdException w:name="Table List 7" w:semiHidden="1" w:unhideWhenUsed="1"/>
-    <w:lsdException w:name="Table List 8" w:semiHidden="1" w:unhideWhenUsed="1"/>
-    <w:lsdException w:name="Table 3D effects 1" w:semiHidden="1" w:unhideWhenUsed="1"/>
-    <w:lsdException w:name="Table 3D effects 2" w:semiHidden="1" w:unhideWhenUsed="1"/>
-    <w:lsdException w:name="Table 3D effects 3" w:semiHidden="1" w:unhideWhenUsed="1"/>
-    <w:lsdException w:name="Table Contemporary" w:semiHidden="1" w:unhideWhenUsed="1"/>
-    <w:lsdException w:name="Table Elegant" w:semiHidden="1" w:unhideWhenUsed="1"/>
-    <w:lsdException w:name="Table Professional" w:semiHidden="1" w:unhideWhenUsed="1"/>
-    <w:lsdException w:name="Table Subtle 1" w:semiHidden="1" w:unhideWhenUsed="1"/>
-    <w:lsdException w:name="Table Subtle 2" w:semiHidden="1" w:unhideWhenUsed="1"/>
-    <w:lsdException w:name="Table Web 1" w:semiHidden="1" w:unhideWhenUsed="1"/>
-    <w:lsdException w:name="Table Web 2" w:semiHidden="1" w:unhideWhenUsed="1"/>
-    <w:lsdException w:name="Table Web 3" w:semiHidden="1" w:unhideWhenUsed="1"/>
-    <w:lsdException w:name="Balloon Text" w:semiHidden="1" w:unhideWhenUsed="1"/>
-    <w:lsdException w:name="Table Grid" w:uiPriority="39"/>
-    <w:lsdException w:name="Table Theme" w:semiHidden="1" w:unhideWhenUsed="1"/>
-    <w:lsdException w:name="Placeholder Text" w:semiHidden="1"/>
-    <w:lsdException w:name="No Spacing" w:uiPriority="1" w:qFormat="1"/>
-    <w:lsdException w:name="Light Shading" w:uiPriority="60"/>
-    <w:lsdException w:name="Light List" w:uiPriority="61"/>
-    <w:lsdException w:name="Light Grid" w:uiPriority="62"/>
-    <w:lsdException w:name="Medium Shading 1" w:uiPriority="63"/>
-    <w:lsdException w:name="Medium Shading 2" w:uiPriority="64"/>
-    <w:lsdException w:name="Medium List 1" w:uiPriority="65"/>
-    <w:lsdException w:name="Medium List 2" w:uiPriority="66"/>
-    <w:lsdException w:name="Medium Grid 1" w:uiPriority="67"/>
-    <w:lsdException w:name="Medium Grid 2" w:uiPriority="68"/>
-    <w:lsdException w:name="Medium Grid 3" w:uiPriority="69"/>
-    <w:lsdException w:name="Dark List" w:uiPriority="70"/>
-    <w:lsdException w:name="Colorful Shading" w:uiPriority="71"/>
-    <w:lsdException w:name="Colorful List" w:uiPriority="72"/>
-    <w:lsdException w:name="Colorful Grid" w:uiPriority="73"/>
-    <w:lsdException w:name="Light Shading Accent 1" w:uiPriority="60"/>
-    <w:lsdException w:name="Light List Accent 1" w:uiPriority="61"/>
-    <w:lsdException w:name="Light Grid Accent 1" w:uiPriority="62"/>
-    <w:lsdException w:name="Medium Shading 1 Accent 1" w:uiPriority="63"/>
-    <w:lsdException w:name="Medium Shading 2 Accent 1" w:uiPriority="64"/>
-    <w:lsdException w:name="Medium List 1 Accent 1" w:uiPriority="65"/>
-    <w:lsdException w:name="Revision" w:semiHidden="1"/>
-    <w:lsdException w:name="List Paragraph" w:uiPriority="34" w:qFormat="1"/>
-    <w:lsdException w:name="Quote" w:uiPriority="29" w:qFormat="1"/>
-    <w:lsdException w:name="Intense Quote" w:uiPriority="30" w:qFormat="1"/>
-    <w:lsdException w:name="Medium List 2 Accent 1" w:uiPriority="66"/>
-    <w:lsdException w:name="Medium Grid 1 Accent 1" w:uiPriority="67"/>
-    <w:lsdException w:name="Medium Grid 2 Accent 1" w:uiPriority="68"/>
-    <w:lsdException w:name="Medium Grid 3 Accent 1" w:uiPriority="69"/>
-    <w:lsdException w:name="Dark List Accent 1" w:uiPriority="70"/>
-    <w:lsdException w:name="Colorful Shading Accent 1" w:uiPriority="71"/>
-    <w:lsdException w:name="Colorful List Accent 1" w:uiPriority="72"/>
-    <w:lsdException w:name="Colorful Grid Accent 1" w:uiPriority="73"/>
-    <w:lsdException w:name="Light Shading Accent 2" w:uiPriority="60"/>
-    <w:lsdException w:name="Light List Accent 2" w:uiPriority="61"/>
-    <w:lsdException w:name="Light Grid Accent 2" w:uiPriority="62"/>
-    <w:lsdException w:name="Medium Shading 1 Accent 2" w:uiPriority="63"/>
-    <w:lsdException w:name="Medium Shading 2 Accent 2" w:uiPriority="64"/>
-    <w:lsdException w:name="Medium List 1 Accent 2" w:uiPriority="65"/>
-    <w:lsdException w:name="Medium List 2 Accent 2" w:uiPriority="66"/>
-    <w:lsdException w:name="Medium Grid 1 Accent 2" w:uiPriority="67"/>
-    <w:lsdException w:name="Medium Grid 2 Accent 2" w:uiPriority="68"/>
-    <w:lsdException w:name="Medium Grid 3 Accent 2" w:uiPriority="69"/>
-    <w:lsdException w:name="Dark List Accent 2" w:uiPriority="70"/>
-    <w:lsdException w:name="Colorful Shading Accent 2" w:uiPriority="71"/>
-    <w:lsdException w:name="Colorful List Accent 2" w:uiPriority="72"/>
-    <w:lsdException w:name="Colorful Grid Accent 2" w:uiPriority="73"/>
-    <w:lsdException w:name="Light Shading Accent 3" w:uiPriority="60"/>
-    <w:lsdException w:name="Light List Accent 3" w:uiPriority="61"/>
-    <w:lsdException w:name="Light Grid Accent 3" w:uiPriority="62"/>
-    <w:lsdException w:name="Medium Shading 1 Accent 3" w:uiPriority="63"/>
-    <w:lsdException w:name="Medium Shading 2 Accent 3" w:uiPriority="64"/>
-    <w:lsdException w:name="Medium List 1 Accent 3" w:uiPriority="65"/>
-    <w:lsdException w:name="Medium List 2 Accent 3" w:uiPriority="66"/>
-    <w:lsdException w:name="Medium Grid 1 Accent 3" w:uiPriority="67"/>
-    <w:lsdException w:name="Medium Grid 2 Accent 3" w:uiPriority="68"/>
-    <w:lsdException w:name="Medium Grid 3 Accent 3" w:uiPriority="69"/>
-    <w:lsdException w:name="Dark List Accent 3" w:uiPriority="70"/>
-    <w:lsdException w:name="Colorful Shading Accent 3" w:uiPriority="71"/>
-    <w:lsdException w:name="Colorful List Accent 3" w:uiPriority="72"/>
-    <w:lsdException w:name="Colorful Grid Accent 3" w:uiPriority="73"/>
-    <w:lsdException w:name="Light Shading Accent 4" w:uiPriority="60"/>
-    <w:lsdException w:name="Light List Accent 4" w:uiPriority="61"/>
-    <w:lsdException w:name="Light Grid Accent 4" w:uiPriority="62"/>
-    <w:lsdException w:name="Medium Shading 1 Accent 4" w:uiPriority="63"/>
-    <w:lsdException w:name="Medium Shading 2 Accent 4" w:uiPriority="64"/>
-    <w:lsdException w:name="Medium List 1 Accent 4" w:uiPriority="65"/>
-    <w:lsdException w:name="Medium List 2 Accent 4" w:uiPriority="66"/>
-    <w:lsdException w:name="Medium Grid 1 Accent 4" w:uiPriority="67"/>
-    <w:lsdException w:name="Medium Grid 2 Accent 4" w:uiPriority="68"/>
-    <w:lsdException w:name="Medium Grid 3 Accent 4" w:uiPriority="69"/>
-    <w:lsdException w:name="Dark List Accent 4" w:uiPriority="70"/>
-    <w:lsdException w:name="Colorful Shading Accent 4" w:uiPriority="71"/>
-    <w:lsdException w:name="Colorful List Accent 4" w:uiPriority="72"/>
-    <w:lsdException w:name="Colorful Grid Accent 4" w:uiPriority="73"/>
-    <w:lsdException w:name="Light Shading Accent 5" w:uiPriority="60"/>
-    <w:lsdException w:name="Light List Accent 5" w:uiPriority="61"/>
-    <w:lsdException w:name="Light Grid Accent 5" w:uiPriority="62"/>
-    <w:lsdException w:name="Medium Shading 1 Accent 5" w:uiPriority="63"/>
-    <w:lsdException w:name="Medium Shading 2 Accent 5" w:uiPriority="64"/>
-    <w:lsdException w:name="Medium List 1 Accent 5" w:uiPriority="65"/>
-    <w:lsdException w:name="Medium List 2 Accent 5" w:uiPriority="66"/>
-    <w:lsdException w:name="Medium Grid 1 Accent 5" w:uiPriority="67"/>
-    <w:lsdException w:name="Medium Grid 2 Accent 5" w:uiPriority="68"/>
-    <w:lsdException w:name="Medium Grid 3 Accent 5" w:uiPriority="69"/>
-    <w:lsdException w:name="Dark List Accent 5" w:uiPriority="70"/>
-    <w:lsdException w:name="Colorful Shading Accent 5" w:uiPriority="71"/>
-    <w:lsdException w:name="Colorful List Accent 5" w:uiPriority="72"/>
-    <w:lsdException w:name="Colorful Grid Accent 5" w:uiPriority="73"/>
-    <w:lsdException w:name="Light Shading Accent 6" w:uiPriority="60"/>
-    <w:lsdException w:name="Light List Accent 6" w:uiPriority="61"/>
-    <w:lsdException w:name="Light Grid Accent 6" w:uiPriority="62"/>
-    <w:lsdException w:name="Medium Shading 1 Accent 6" w:uiPriority="63"/>
-    <w:lsdException w:name="Medium Shading 2 Accent 6" w:uiPriority="64"/>
-    <w:lsdException w:name="Medium List 1 Accent 6" w:uiPriority="65"/>
-    <w:lsdException w:name="Medium List 2 Accent 6" w:uiPriority="66"/>
-    <w:lsdException w:name="Medium Grid 1 Accent 6" w:uiPriority="67"/>
-    <w:lsdException w:name="Medium Grid 2 Accent 6" w:uiPriority="68"/>
-    <w:lsdException w:name="Medium Grid 3 Accent 6" w:uiPriority="69"/>
-    <w:lsdException w:name="Dark List Accent 6" w:uiPriority="70"/>
-    <w:lsdException w:name="Colorful Shading Accent 6" w:uiPriority="71"/>
-    <w:lsdException w:name="Colorful List Accent 6" w:uiPriority="72"/>
-    <w:lsdException w:name="Colorful Grid Accent 6" w:uiPriority="73"/>
-    <w:lsdException w:name="Subtle Emphasis" w:uiPriority="19" w:qFormat="1"/>
-    <w:lsdException w:name="Intense Emphasis" w:uiPriority="21" w:qFormat="1"/>
-    <w:lsdException w:name="Subtle Reference" w:uiPriority="31" w:qFormat="1"/>
-    <w:lsdException w:name="Intense Reference" w:uiPriority="32" w:qFormat="1"/>
-    <w:lsdException w:name="Book Title" w:uiPriority="33" w:qFormat="1"/>
-    <w:lsdException w:name="Bibliography" w:semiHidden="1" w:uiPriority="37" w:unhideWhenUsed="1"/>
-    <w:lsdException w:name="TOC Heading" w:semiHidden="1" w:uiPriority="39" w:unhideWhenUsed="1" w:qFormat="1"/>
-    <w:lsdException w:name="Plain Table 1" w:uiPriority="41"/>
-    <w:lsdException w:name="Plain Table 2" w:uiPriority="42"/>
-    <w:lsdException w:name="Plain Table 3" w:uiPriority="43"/>
-    <w:lsdException w:name="Plain Table 4" w:uiPriority="44"/>
-    <w:lsdException w:name="Plain Table 5" w:uiPriority="45"/>
-    <w:lsdException w:name="Grid Table Light" w:uiPriority="40"/>
-    <w:lsdException w:name="Grid Table 1 Light" w:uiPriority="46"/>
-    <w:lsdException w:name="Grid Table 2" w:uiPriority="47"/>
-    <w:lsdException w:name="Grid Table 3" w:uiPriority="48"/>
-    <w:lsdException w:name="Grid Table 4" w:uiPriority="49"/>
-    <w:lsdException w:name="Grid Table 5 Dark" w:uiPriority="50"/>
-    <w:lsdException w:name="Grid Table 6 Colorful" w:uiPriority="51"/>
-    <w:lsdException w:name="Grid Table 7 Colorful" w:uiPriority="52"/>
-    <w:lsdException w:name="Grid Table 1 Light Accent 1" w:uiPriority="46"/>
-    <w:lsdException w:name="Grid Table 2 Accent 1" w:uiPriority="47"/>
-    <w:lsdException w:name="Grid Table 3 Accent 1" w:uiPriority="48"/>
-    <w:lsdException w:name="Grid Table 4 Accent 1" w:uiPriority="49"/>
-    <w:lsdException w:name="Grid Table 5 Dark Accent 1" w:uiPriority="50"/>
-    <w:lsdException w:name="Grid Table 6 Colorful Accent 1" w:uiPriority="51"/>
-    <w:lsdException w:name="Grid Table 7 Colorful Accent 1" w:uiPriority="52"/>
-    <w:lsdException w:name="Grid Table 1 Light Accent 2" w:uiPriority="46"/>
-    <w:lsdException w:name="Grid Table 2 Accent 2" w:uiPriority="47"/>
-    <w:lsdException w:name="Grid Table 3 Accent 2" w:uiPriority="48"/>
-    <w:lsdException w:name="Grid Table 4 Accent 2" w:uiPriority="49"/>
-    <w:lsdException w:name="Grid Table 5 Dark Accent 2" w:uiPriority="50"/>
-    <w:lsdException w:name="Grid Table 6 Colorful Accent 2" w:uiPriority="51"/>
-    <w:lsdException w:name="Grid Table 7 Colorful Accent 2" w:uiPriority="52"/>
-    <w:lsdException w:name="Grid Table 1 Light Accent 3" w:uiPriority="46"/>
-    <w:lsdException w:name="Grid Table 2 Accent 3" w:uiPriority="47"/>
-    <w:lsdException w:name="Grid Table 3 Accent 3" w:uiPriority="48"/>
-    <w:lsdException w:name="Grid Table 4 Accent 3" w:uiPriority="49"/>
-    <w:lsdException w:name="Grid Table 5 Dark Accent 3" w:uiPriority="50"/>
-    <w:lsdException w:name="Grid Table 6 Colorful Accent 3" w:uiPriority="51"/>
-    <w:lsdException w:name="Grid Table 7 Colorful Accent 3" w:uiPriority="52"/>
-    <w:lsdException w:name="Grid Table 1 Light Accent 4" w:uiPriority="46"/>
-    <w:lsdException w:name="Grid Table 2 Accent 4" w:uiPriority="47"/>
-    <w:lsdException w:name="Grid Table 3 Accent 4" w:uiPriority="48"/>
-    <w:lsdException w:name="Grid Table 4 Accent 4" w:uiPriority="49"/>
-    <w:lsdException w:name="Grid Table 5 Dark Accent 4" w:uiPriority="50"/>
-    <w:lsdException w:name="Grid Table 6 Colorful Accent 4" w:uiPriority="51"/>
-    <w:lsdException w:name="Grid Table 7 Colorful Accent 4" w:uiPriority="52"/>
-    <w:lsdException w:name="Grid Table 1 Light Accent 5" w:uiPriority="46"/>
-    <w:lsdException w:name="Grid Table 2 Accent 5" w:uiPriority="47"/>
-    <w:lsdException w:name="Grid Table 3 Accent 5" w:uiPriority="48"/>
-    <w:lsdException w:name="Grid Table 4 Accent 5" w:uiPriority="49"/>
-    <w:lsdException w:name="Grid Table 5 Dark Accent 5" w:uiPriority="50"/>
-    <w:lsdException w:name="Grid Table 6 Colorful Accent 5" w:uiPriority="51"/>
-    <w:lsdException w:name="Grid Table 7 Colorful Accent 5" w:uiPriority="52"/>
-    <w:lsdException w:name="Grid Table 1 Light Accent 6" w:uiPriority="46"/>
-    <w:lsdException w:name="Grid Table 2 Accent 6" w:uiPriority="47"/>
-    <w:lsdException w:name="Grid Table 3 Accent 6" w:uiPriority="48"/>
-    <w:lsdException w:name="Grid Table 4 Accent 6" w:uiPriority="49"/>
-    <w:lsdException w:name="Grid Table 5 Dark Accent 6" w:uiPriority="50"/>
-    <w:lsdException w:name="Grid Table 6 Colorful Accent 6" w:uiPriority="51"/>
-    <w:lsdException w:name="Grid Table 7 Colorful Accent 6" w:uiPriority="52"/>
-    <w:lsdException w:name="List Table 1 Light" w:uiPriority="46"/>
-    <w:lsdException w:name="List Table 2" w:uiPriority="47"/>
-    <w:lsdException w:name="List Table 3" w:uiPriority="48"/>
-    <w:lsdException w:name="List Table 4" w:uiPriority="49"/>
-    <w:lsdException w:name="List Table 5 Dark" w:uiPriority="50"/>
-    <w:lsdException w:name="List Table 6 Colorful" w:uiPriority="51"/>
-    <w:lsdException w:name="List Table 7 Colorful" w:uiPriority="52"/>
-    <w:lsdException w:name="List Table 1 Light Accent 1" w:uiPriority="46"/>
-    <w:lsdException w:name="List Table 2 Accent 1" w:uiPriority="47"/>
-    <w:lsdException w:name="List Table 3 Accent 1" w:uiPriority="48"/>
-    <w:lsdException w:name="List Table 4 Accent 1" w:uiPriority="49"/>
-    <w:lsdException w:name="List Table 5 Dark Accent 1" w:uiPriority="50"/>
-    <w:lsdException w:name="List Table 6 Colorful Accent 1" w:uiPriority="51"/>
-    <w:lsdException w:name="List Table 7 Colorful Accent 1" w:uiPriority="52"/>
-    <w:lsdException w:name="List Table 1 Light Accent 2" w:uiPriority="46"/>
-    <w:lsdException w:name="List Table 2 Accent 2" w:uiPriority="47"/>
-    <w:lsdException w:name="List Table 3 Accent 2" w:uiPriority="48"/>
-    <w:lsdException w:name="List Table 4 Accent 2" w:uiPriority="49"/>
-    <w:lsdException w:name="List Table 5 Dark Accent 2" w:uiPriority="50"/>
-    <w:lsdException w:name="List Table 6 Colorful Accent 2" w:uiPriority="51"/>
-    <w:lsdException w:name="List Table 7 Colorful Accent 2" w:uiPriority="52"/>
-    <w:lsdException w:name="List Table 1 Light Accent 3" w:uiPriority="46"/>
-    <w:lsdException w:name="List Table 2 Accent 3" w:uiPriority="47"/>
-    <w:lsdException w:name="List Table 3 Accent 3" w:uiPriority="48"/>
-    <w:lsdException w:name="List Table 4 Accent 3" w:uiPriority="49"/>
-    <w:lsdException w:name="List Table 5 Dark Accent 3" w:uiPriority="50"/>
-    <w:lsdException w:name="List Table 6 Colorful Accent 3" w:uiPriority="51"/>
-    <w:lsdException w:name="List Table 7 Colorful Accent 3" w:uiPriority="52"/>
-    <w:lsdException w:name="List Table 1 Light Accent 4" w:uiPriority="46"/>
-    <w:lsdException w:name="List Table 2 Accent 4" w:uiPriority="47"/>
-    <w:lsdException w:name="List Table 3 Accent 4" w:uiPriority="48"/>
-    <w:lsdException w:name="List Table 4 Accent 4" w:uiPriority="49"/>
-    <w:lsdException w:name="List Table 5 Dark Accent 4" w:uiPriority="50"/>
-    <w:lsdException w:name="List Table 6 Colorful Accent 4" w:uiPriority="51"/>
-    <w:lsdException w:name="List Table 7 Colorful Accent 4" w:uiPriority="52"/>
-    <w:lsdException w:name="List Table 1 Light Accent 5" w:uiPriority="46"/>
-    <w:lsdException w:name="List Table 2 Accent 5" w:uiPriority="47"/>
-    <w:lsdException w:name="List Table 3 Accent 5" w:uiPriority="48"/>
-    <w:lsdException w:name="List Table 4 Accent 5" w:uiPriority="49"/>
-    <w:lsdException w:name="List Table 5 Dark Accent 5" w:uiPriority="50"/>
-    <w:lsdException w:name="List Table 6 Colorful Accent 5" w:uiPriority="51"/>
-    <w:lsdException w:name="List Table 7 Colorful Accent 5" w:uiPriority="52"/>
-    <w:lsdException w:name="List Table 1 Light Accent 6" w:uiPriority="46"/>
-    <w:lsdException w:name="List Table 2 Accent 6" w:uiPriority="47"/>
-    <w:lsdException w:name="List Table 3 Accent 6" w:uiPriority="48"/>
-    <w:lsdException w:name="List Table 4 Accent 6" w:uiPriority="49"/>
-    <w:lsdException w:name="List Table 5 Dark Accent 6" w:uiPriority="50"/>
-    <w:lsdException w:name="List Table 6 Colorful Accent 6" w:uiPriority="51"/>
-    <w:lsdException w:name="List Table 7 Colorful Accent 6" w:uiPriority="52"/>
-  </w:latentStyles>
-  <w:style w:type="paragraph" w:default="1" w:styleId="a">
-    <w:name w:val="Normal"/>
-    <w:qFormat/>
-  </w:style>
-  <w:style w:type="character" w:default="1" w:styleId="a0">
-    <w:name w:val="Default Paragraph Font"/>
-    <w:uiPriority w:val="1"/>
-    <w:semiHidden/>
+  <w:style w:type="paragraph" w:styleId="23">
+    <w:name w:val="toc 2"/>
+    <w:basedOn w:val="a"/>
+    <w:next w:val="a"/>
+    <w:autoRedefine/>
+    <w:uiPriority w:val="39"/>
     <w:unhideWhenUsed/>
-  </w:style>
-  <w:style w:type="table" w:default="1" w:styleId="a1">
-    <w:name w:val="Normal Table"/>
-    <w:uiPriority w:val="99"/>
-    <w:semiHidden/>
-    <w:unhideWhenUsed/>
-    <w:tblPr>
-      <w:tblInd w:w="0" w:type="dxa"/>
-      <w:tblCellMar>
-        <w:top w:w="0" w:type="dxa"/>
-        <w:left w:w="108" w:type="dxa"/>
-        <w:bottom w:w="0" w:type="dxa"/>
-        <w:right w:w="108" w:type="dxa"/>
-      </w:tblCellMar>
-    </w:tblPr>
-  </w:style>
-  <w:style w:type="numbering" w:default="1" w:styleId="a2">
-    <w:name w:val="No List"/>
-    <w:uiPriority w:val="99"/>
-    <w:semiHidden/>
-    <w:unhideWhenUsed/>
-  </w:style>
-  <w:style w:type="character" w:styleId="a3">
-    <w:name w:val="Placeholder Text"/>
-    <w:basedOn w:val="a0"/>
-    <w:uiPriority w:val="99"/>
-    <w:semiHidden/>
-    <w:rsid w:val="005F735E"/>
-    <w:rPr>
-      <w:color w:val="808080"/>
-    </w:rPr>
+    <w:rsid w:val="00EB6FB0"/>
+    <w:pPr>
+      <w:spacing w:after="100"/>
+      <w:ind w:left="210"/>
+    </w:pPr>
   </w:style>
 </w:styles>
-</file>
-
-<file path=word/glossary/webSettings.xml><?xml version="1.0" encoding="utf-8"?>
-<w:webSettings xmlns:mc="http://schemas.openxmlformats.org/markup-compatibility/2006" xmlns:r="http://schemas.openxmlformats.org/officeDocument/2006/relationships" xmlns:w="http://schemas.openxmlformats.org/wordprocessingml/2006/main" xmlns:w14="http://schemas.microsoft.com/office/word/2010/wordml" xmlns:w15="http://schemas.microsoft.com/office/word/2012/wordml" mc:Ignorable="w14 w15">
-  <w:optimizeForBrowser/>
-  <w:allowPNG/>
-</w:webSettings>
 </file>
 
 <file path=word/theme/theme1.xml><?xml version="1.0" encoding="utf-8"?>
@@ -5858,7 +7580,7 @@
 </file>
 
 <file path=customXml/itemProps1.xml><?xml version="1.0" encoding="utf-8"?>
-<ds:datastoreItem xmlns:ds="http://schemas.openxmlformats.org/officeDocument/2006/customXml" ds:itemID="{C189699A-3AAD-4E07-A1BF-B00DBC3B4765}">
+<ds:datastoreItem xmlns:ds="http://schemas.openxmlformats.org/officeDocument/2006/customXml" ds:itemID="{0EA5701B-51E1-4D5A-A03D-DBD86D4AD441}">
   <ds:schemaRefs>
     <ds:schemaRef ds:uri="http://schemas.openxmlformats.org/officeDocument/2006/bibliography"/>
   </ds:schemaRefs>

</xml_diff>